<commit_message>
work on methods, add more refs
</commit_message>
<xml_diff>
--- a/text/swo_journal.docx
+++ b/text/swo_journal.docx
@@ -55,13 +55,13 @@
         <w:t xml:space="preserve"> </w:t>
       </w:r>
       <w:r>
-        <w:t xml:space="preserve">by</w:t>
-      </w:r>
-      <w:r>
-        <w:t xml:space="preserve"> </w:t>
-      </w:r>
-      <w:r>
-        <w:t xml:space="preserve">sex</w:t>
+        <w:t xml:space="preserve">for</w:t>
+      </w:r>
+      <w:r>
+        <w:t xml:space="preserve"> </w:t>
+      </w:r>
+      <w:r>
+        <w:t xml:space="preserve">length</w:t>
       </w:r>
       <w:r>
         <w:t xml:space="preserve"> </w:t>
@@ -73,7 +73,13 @@
         <w:t xml:space="preserve"> </w:t>
       </w:r>
       <w:r>
-        <w:t xml:space="preserve">size:</w:t>
+        <w:t xml:space="preserve">age</w:t>
+      </w:r>
+      <w:r>
+        <w:t xml:space="preserve"> </w:t>
+      </w:r>
+      <w:r>
+        <w:t xml:space="preserve">composition:</w:t>
       </w:r>
       <w:r>
         <w:t xml:space="preserve"> </w:t>
@@ -103,7 +109,7 @@
         <w:t xml:space="preserve"> </w:t>
       </w:r>
       <w:r>
-        <w:t xml:space="preserve">effective</w:t>
+        <w:t xml:space="preserve">input</w:t>
       </w:r>
       <w:r>
         <w:t xml:space="preserve"> </w:t>
@@ -255,6 +261,12 @@
         <w:t xml:space="preserve"> </w:t>
       </w:r>
       <w:r>
+        <w:t xml:space="preserve">and</w:t>
+      </w:r>
+      <w:r>
+        <w:t xml:space="preserve"> </w:t>
+      </w:r>
+      <w:r>
         <w:t xml:space="preserve">Matthew</w:t>
       </w:r>
       <w:r>
@@ -268,75 +280,6 @@
           <w:vertAlign w:val="superscript"/>
         </w:rPr>
         <w:t xml:space="preserve">4</w:t>
-      </w:r>
-      <w:r>
-        <w:t xml:space="preserve">,</w:t>
-      </w:r>
-      <w:r>
-        <w:t xml:space="preserve"> </w:t>
-      </w:r>
-      <w:r>
-        <w:t xml:space="preserve">William</w:t>
-      </w:r>
-      <w:r>
-        <w:t xml:space="preserve"> </w:t>
-      </w:r>
-      <w:r>
-        <w:t xml:space="preserve">Stockhausen</w:t>
-      </w:r>
-      <w:r>
-        <w:rPr>
-          <w:vertAlign w:val="superscript"/>
-        </w:rPr>
-        <w:t xml:space="preserve">2</w:t>
-      </w:r>
-      <w:r>
-        <w:t xml:space="preserve">,</w:t>
-      </w:r>
-      <w:r>
-        <w:t xml:space="preserve"> </w:t>
-      </w:r>
-      <w:r>
-        <w:t xml:space="preserve">Susanne</w:t>
-      </w:r>
-      <w:r>
-        <w:t xml:space="preserve"> </w:t>
-      </w:r>
-      <w:r>
-        <w:t xml:space="preserve">Mcdermott</w:t>
-      </w:r>
-      <w:r>
-        <w:rPr>
-          <w:vertAlign w:val="superscript"/>
-        </w:rPr>
-        <w:t xml:space="preserve">3</w:t>
-      </w:r>
-      <w:r>
-        <w:t xml:space="preserve">,</w:t>
-      </w:r>
-      <w:r>
-        <w:t xml:space="preserve"> </w:t>
-      </w:r>
-      <w:r>
-        <w:t xml:space="preserve">and</w:t>
-      </w:r>
-      <w:r>
-        <w:t xml:space="preserve"> </w:t>
-      </w:r>
-      <w:r>
-        <w:t xml:space="preserve">Chris</w:t>
-      </w:r>
-      <w:r>
-        <w:t xml:space="preserve"> </w:t>
-      </w:r>
-      <w:r>
-        <w:t xml:space="preserve">Long</w:t>
-      </w:r>
-      <w:r>
-        <w:rPr>
-          <w:vertAlign w:val="superscript"/>
-        </w:rPr>
-        <w:t xml:space="preserve">3</w:t>
       </w:r>
     </w:p>
     <w:p>
@@ -443,26 +386,95 @@
         </w:r>
       </w:hyperlink>
     </w:p>
+    <w:bookmarkStart w:id="21" w:name="abstract"/>
+    <w:p>
+      <w:pPr>
+        <w:pStyle w:val="Heading1"/>
+      </w:pPr>
+      <w:r>
+        <w:t xml:space="preserve">Abstract</w:t>
+      </w:r>
+    </w:p>
+    <w:p>
+      <w:pPr>
+        <w:pStyle w:val="FirstParagraph"/>
+      </w:pPr>
+      <w:r>
+        <w:rPr>
+          <w:iCs/>
+          <w:i/>
+        </w:rPr>
+        <w:t xml:space="preserve">Why are you doing this? [context and aim]</w:t>
+      </w:r>
+    </w:p>
+    <w:p>
+      <w:pPr>
+        <w:pStyle w:val="BodyText"/>
+      </w:pPr>
+      <w:r>
+        <w:rPr>
+          <w:iCs/>
+          <w:i/>
+        </w:rPr>
+        <w:t xml:space="preserve">What did you do?</w:t>
+      </w:r>
+      <w:r>
+        <w:rPr>
+          <w:iCs/>
+          <w:i/>
+        </w:rPr>
+        <w:t xml:space="preserve"> </w:t>
+      </w:r>
+      <w:hyperlink w:anchor="methods">
+        <w:r>
+          <w:rPr>
+            <w:rStyle w:val="Hyperlink"/>
+            <w:iCs/>
+            <w:i/>
+          </w:rPr>
+          <w:t xml:space="preserve">methods</w:t>
+        </w:r>
+      </w:hyperlink>
+    </w:p>
+    <w:p>
+      <w:pPr>
+        <w:pStyle w:val="BodyText"/>
+      </w:pPr>
+      <w:r>
+        <w:rPr>
+          <w:iCs/>
+          <w:i/>
+        </w:rPr>
+        <w:t xml:space="preserve">What did you find? [core results – say something useful – no motherhood statements or deference to the main text!]</w:t>
+      </w:r>
+    </w:p>
+    <w:p>
+      <w:pPr>
+        <w:pStyle w:val="BodyText"/>
+      </w:pPr>
+      <w:r>
+        <w:rPr>
+          <w:iCs/>
+          <w:i/>
+        </w:rPr>
+        <w:t xml:space="preserve">What does this mean? [interpretation in context]</w:t>
+      </w:r>
+    </w:p>
+    <w:p>
+      <w:pPr>
+        <w:pStyle w:val="BodyText"/>
+      </w:pPr>
+      <w:r>
+        <w:rPr>
+          <w:iCs/>
+          <w:i/>
+        </w:rPr>
+        <w:t xml:space="preserve">What is it good for? [application]</w:t>
+      </w:r>
+    </w:p>
     <w:p>
       <w:r>
         <w:br w:type="page"/>
-      </w:r>
-    </w:p>
-    <w:bookmarkStart w:id="21" w:name="abstract"/>
-    <w:p>
-      <w:pPr>
-        <w:pStyle w:val="Heading1"/>
-      </w:pPr>
-      <w:r>
-        <w:t xml:space="preserve">Abstract</w:t>
-      </w:r>
-    </w:p>
-    <w:p>
-      <w:pPr>
-        <w:pStyle w:val="FirstParagraph"/>
-      </w:pPr>
-      <w:r>
-        <w:t xml:space="preserve">[Pete]</w:t>
       </w:r>
     </w:p>
     <w:bookmarkEnd w:id="21"/>
@@ -480,7 +492,7 @@
         <w:pStyle w:val="FirstParagraph"/>
       </w:pPr>
       <w:r>
-        <w:t xml:space="preserve">Many integrated fishery stock assessments rely on estimates of fish population length composition either directly</w:t>
+        <w:t xml:space="preserve">Many integrated fishery stock assessments rely on estimates of fish population demographic composition information in the form of length composition</w:t>
       </w:r>
       <w:r>
         <w:t xml:space="preserve"> </w:t>
@@ -492,22 +504,22 @@
         <w:t xml:space="preserve"> </w:t>
       </w:r>
       <w:r>
-        <w:t xml:space="preserve">or as a derived quantity [e.g. age composition;</w:t>
-      </w:r>
-      <w:r>
-        <w:t xml:space="preserve"> </w:t>
-      </w:r>
-      <w:r>
-        <w:t xml:space="preserve">Maunder and Piner (2015)</w:t>
-      </w:r>
-      <w:r>
-        <w:t xml:space="preserve">].</w:t>
-      </w:r>
-      <w:r>
-        <w:t xml:space="preserve"> </w:t>
-      </w:r>
-      <w:r>
-        <w:t xml:space="preserve">The most reliable length composition estimates are based on observations from fishery-independent surveys because these platforms generally avoid the sample selection bias inherent in directed commercial fisheries</w:t>
+        <w:t xml:space="preserve">or as a derived quantity from length composition expanded to age composition</w:t>
+      </w:r>
+      <w:r>
+        <w:t xml:space="preserve"> </w:t>
+      </w:r>
+      <w:r>
+        <w:t xml:space="preserve">(Maunder and Piner 2015)</w:t>
+      </w:r>
+      <w:r>
+        <w:t xml:space="preserve">.</w:t>
+      </w:r>
+      <w:r>
+        <w:t xml:space="preserve"> </w:t>
+      </w:r>
+      <w:r>
+        <w:t xml:space="preserve">The most reliable age and length composition estimates are based on observations from fishery-independent surveys because these platforms generally avoid the sample selection bias inherent in directed commercial fisheries</w:t>
       </w:r>
       <w:r>
         <w:t xml:space="preserve"> </w:t>
@@ -549,7 +561,7 @@
         <w:t xml:space="preserve"> </w:t>
       </w:r>
       <w:r>
-        <w:t xml:space="preserve">(Siskey et al. In Review)</w:t>
+        <w:t xml:space="preserve">(Siskey et al. 2023)</w:t>
       </w:r>
       <w:r>
         <w:t xml:space="preserve">.</w:t>
@@ -558,7 +570,7 @@
         <w:t xml:space="preserve"> </w:t>
       </w:r>
       <w:r>
-        <w:t xml:space="preserve">Further, each fish sampled on a survey has both an immediate physical labor cost (e.g. at-sea time management issues) and a cumulative health cost (e.g. repetitive stress injuries).</w:t>
+        <w:t xml:space="preserve">Further, each fish sampled on a survey has an immediate physical labor cost (e.g., at-sea time management issues), a cumulative health cost (e.g., repetitive stress injuries), downstream labor costs (e.g., staff that read otoliths to determine age), and budget costs (e.g., the monetary cost to perform a fisheries-independent survey).</w:t>
       </w:r>
     </w:p>
     <w:p>
@@ -566,7 +578,111 @@
         <w:pStyle w:val="BodyText"/>
       </w:pPr>
       <w:r>
-        <w:t xml:space="preserve">The National Oceanic and Atmospheric Administration’s (NOAA’s) Alaska Fisheries Science Center (AFSC) has conducted effort-standardized bottom trawl surveys in the eastern Bering Sea (EBS), Gulf of Alaska (GOA) and Aleutian Islands (AI) since 1982</w:t>
+        <w:t xml:space="preserve">It has become commonly understood that sampling to determine age and length composition on fishery-independent or fishery-dependent platforms can be influenced by intra-haul correlation, or, that samples taken from a school of fish that are very similar to each other in size and/or age may not be representative of the overall population’s size and/or age distribution</w:t>
+      </w:r>
+      <w:r>
+        <w:t xml:space="preserve"> </w:t>
+      </w:r>
+      <w:r>
+        <w:t xml:space="preserve">(e.g., Pennington et al. 2000)</w:t>
+      </w:r>
+      <w:r>
+        <w:t xml:space="preserve">.</w:t>
+      </w:r>
+      <w:r>
+        <w:t xml:space="preserve"> </w:t>
+      </w:r>
+      <w:r>
+        <w:t xml:space="preserve">In order to evaluate and identify the level of intra-haul correlation, and how this can be accounted for in stock assessment, the concept of</w:t>
+      </w:r>
+      <w:r>
+        <w:t xml:space="preserve"> </w:t>
+      </w:r>
+      <w:r>
+        <w:t xml:space="preserve">‘</w:t>
+      </w:r>
+      <w:r>
+        <w:t xml:space="preserve">effective sample size</w:t>
+      </w:r>
+      <w:r>
+        <w:t xml:space="preserve">’</w:t>
+      </w:r>
+      <w:r>
+        <w:t xml:space="preserve"> </w:t>
+      </w:r>
+      <w:r>
+        <w:t xml:space="preserve">has been developed, in which the effective sample size is smaller than the actual sample size and reflects the increase in uncertainty that is due to the intra-haul correlation displayed by the species that are sampled</w:t>
+      </w:r>
+      <w:r>
+        <w:t xml:space="preserve"> </w:t>
+      </w:r>
+      <w:r>
+        <w:t xml:space="preserve">(e.g., McAllister and Ianelli 1997)</w:t>
+      </w:r>
+      <w:r>
+        <w:t xml:space="preserve">.</w:t>
+      </w:r>
+      <w:r>
+        <w:t xml:space="preserve"> </w:t>
+      </w:r>
+      <w:r>
+        <w:t xml:space="preserve">A number of studies have used effective sample size to evaluate the impact on assessment results including whether effective sample size can be estimated by the assessment model</w:t>
+      </w:r>
+      <w:r>
+        <w:t xml:space="preserve"> </w:t>
+      </w:r>
+      <w:r>
+        <w:t xml:space="preserve">(Hulson et al. 2012, Francis 2017, Thorson et al. 2017)</w:t>
+      </w:r>
+      <w:r>
+        <w:t xml:space="preserve"> </w:t>
+      </w:r>
+      <w:r>
+        <w:t xml:space="preserve">and more recently as a tool to evaluate the implications of changes to sampling methodologies and the subsequent influence on assessment model results</w:t>
+      </w:r>
+      <w:r>
+        <w:t xml:space="preserve"> </w:t>
+      </w:r>
+      <w:r>
+        <w:t xml:space="preserve">(Siskey et al. 2023)</w:t>
+      </w:r>
+      <w:r>
+        <w:t xml:space="preserve">.</w:t>
+      </w:r>
+      <w:r>
+        <w:t xml:space="preserve"> </w:t>
+      </w:r>
+      <w:r>
+        <w:t xml:space="preserve">Further, methods have been developed that mimic the sampling design for length and age composition that estimate effective sample size from collected samples trough bootstrap techniques that are external to an assessment model</w:t>
+      </w:r>
+      <w:r>
+        <w:t xml:space="preserve"> </w:t>
+      </w:r>
+      <w:r>
+        <w:t xml:space="preserve">(Stewart and Hamel 2014)</w:t>
+      </w:r>
+      <w:r>
+        <w:t xml:space="preserve">.</w:t>
+      </w:r>
+      <w:r>
+        <w:t xml:space="preserve"> </w:t>
+      </w:r>
+      <w:r>
+        <w:t xml:space="preserve">Overall, the use of effective sample size has become a universal method to implement uncertainty caused by overdispersion of samples in length and age composition data.</w:t>
+      </w:r>
+    </w:p>
+    <w:p>
+      <w:pPr>
+        <w:pStyle w:val="BodyText"/>
+      </w:pPr>
+      <w:r>
+        <w:t xml:space="preserve">Within a fishery-independent survey, thousands of samples are obtained for both age and length composition across multiple species.</w:t>
+      </w:r>
+      <w:r>
+        <w:t xml:space="preserve"> </w:t>
+      </w:r>
+      <w:r>
+        <w:t xml:space="preserve">For example, the National Oceanic and Atmospheric Administration’s (NOAA’s) Alaska Fisheries Science Center (AFSC) is responsible for the execution of several fisheries-independent bottom trawl surveys</w:t>
       </w:r>
       <w:r>
         <w:t xml:space="preserve"> </w:t>
@@ -575,19 +691,55 @@
         <w:t xml:space="preserve">(Stauffer 2004)</w:t>
       </w:r>
       <w:r>
+        <w:t xml:space="preserve">, spanning most of the continental shelf in Alaskan waters south of the Bering Strait, including the eastern Bering Sea (EBS), the Aleutian Islands (AI), and the Gulf of Alaska (GOA).</w:t>
+      </w:r>
+      <w:r>
+        <w:t xml:space="preserve"> </w:t>
+      </w:r>
+      <w:r>
+        <w:t xml:space="preserve">The quantitative time series of comprehensively cataloging the biota encountered at each sampling station within these surveys began in 1982 with the adoption of standardized trawling protocols</w:t>
+      </w:r>
+      <w:r>
+        <w:t xml:space="preserve"> </w:t>
+      </w:r>
+      <w:r>
+        <w:t xml:space="preserve">(Lauth et al. 2019)</w:t>
+      </w:r>
+      <w:r>
+        <w:t xml:space="preserve">, but trawl observations were made as early as 1955</w:t>
+      </w:r>
+      <w:r>
+        <w:t xml:space="preserve"> </w:t>
+      </w:r>
+      <w:r>
+        <w:t xml:space="preserve">(Zimmermann et al. 2009)</w:t>
+      </w:r>
+      <w:r>
         <w:t xml:space="preserve">.</w:t>
       </w:r>
       <w:r>
         <w:t xml:space="preserve"> </w:t>
       </w:r>
       <w:r>
-        <w:t xml:space="preserve">These resource surveys comprehensively catalog the biota encountered at each sampling station. Observations of sex-specific size distributions for each encountered species are collected by: (1) sorting the trawl sample by species, (2) weighing each species in aggregate, (3) obtaining a random subsample of target sample size, (4) sorting the length subsample by sex (each fish is cut with a scalpel, gonads identified and placed in a sex-specific receptacle), and (5) measuring and recording each fish length (each fish is placed on a measuring board, length is identified and the species, sex and measurement are recorded into a computer).</w:t>
-      </w:r>
-      <w:r>
-        <w:t xml:space="preserve"> </w:t>
-      </w:r>
-      <w:r>
-        <w:t xml:space="preserve">This length measurement process is repeated over 100,000 times in a given survey each year, representing a daunting amount of work for 6 field scientists per research vessel.</w:t>
+        <w:t xml:space="preserve">Within the quantitative time series, AFSC scientists have routinely collected observations of fish length and age composition, consisting of complete or random subsamples of fish within each trawl.</w:t>
+      </w:r>
+      <w:r>
+        <w:t xml:space="preserve"> </w:t>
+      </w:r>
+      <w:r>
+        <w:t xml:space="preserve">There are a number of unintended consequences associated with intense sampling of species within a fishery-independent survey.</w:t>
+      </w:r>
+      <w:r>
+        <w:t xml:space="preserve"> </w:t>
+      </w:r>
+      <w:r>
+        <w:t xml:space="preserve">The length measurement process is repeated over hundreds of thousands of times in a given survey each year, while collecting otoliths is repeated several thousands of times, representing a daunting amount of work for the field scientists working on research vessels.</w:t>
+      </w:r>
+      <w:r>
+        <w:t xml:space="preserve"> </w:t>
+      </w:r>
+      <w:r>
+        <w:t xml:space="preserve">Further, a large portion of the length frequency data that is collected is subsequently sampled for sex determinations in order to support stock assessments that are sex-specific, which involves a substantial increase in handling and data collection effort.</w:t>
       </w:r>
       <w:r>
         <w:t xml:space="preserve"> </w:t>
@@ -617,85 +769,43 @@
       <w:r>
         <w:t xml:space="preserve">quality assurance protocols.</w:t>
       </w:r>
+      <w:r>
+        <w:t xml:space="preserve"> </w:t>
+      </w:r>
+      <w:r>
+        <w:t xml:space="preserve">Besides the budgetary constraints that are directly associated with operationalizing a fishery-independent survey, there are downstream fiscal costs associated with composition collections, in particular, requiring properly trained staff to read otoliths collected across a number of different species.</w:t>
+      </w:r>
     </w:p>
     <w:p>
       <w:pPr>
         <w:pStyle w:val="BodyText"/>
       </w:pPr>
       <w:r>
-        <w:t xml:space="preserve">At the AFSC, length frequency sampling from the bottom trawl surveys is used in stock assessment models in a variety of ways to inform estimates of population abundance that are subsequently used to set management quantities.</w:t>
-      </w:r>
-      <w:r>
-        <w:t xml:space="preserve"> </w:t>
-      </w:r>
-      <w:r>
-        <w:t xml:space="preserve">The most common use of length frequency sampling is to derive estimates of the population abundance at length that are then used in an age-length key to estimate population estimates at age and the model is fit to these age composition estimates</w:t>
-      </w:r>
-      <w:r>
-        <w:t xml:space="preserve"> </w:t>
-      </w:r>
-      <w:r>
-        <w:t xml:space="preserve">Monnahan et al. (2021)</w:t>
-      </w:r>
-      <w:r>
-        <w:t xml:space="preserve">.</w:t>
-      </w:r>
-      <w:r>
-        <w:t xml:space="preserve"> </w:t>
-      </w:r>
-      <w:r>
-        <w:t xml:space="preserve">Length frequency samples are also used in many flatfish assessments in a conditional-age-at-length framework</w:t>
-      </w:r>
-      <w:r>
-        <w:t xml:space="preserve"> </w:t>
-      </w:r>
-      <w:r>
-        <w:t xml:space="preserve">(e.g., Rudd et al. 2021)</w:t>
-      </w:r>
-      <w:r>
-        <w:t xml:space="preserve"> </w:t>
-      </w:r>
-      <w:r>
-        <w:t xml:space="preserve">that both fits the length composition and enables estimation of growth internally to the assessment</w:t>
-      </w:r>
-      <w:r>
-        <w:t xml:space="preserve"> </w:t>
-      </w:r>
-      <w:r>
-        <w:t xml:space="preserve">(e.g., Turnock et al. 2017)</w:t>
-      </w:r>
-      <w:r>
-        <w:t xml:space="preserve">.</w:t>
-      </w:r>
-      <w:r>
-        <w:t xml:space="preserve"> </w:t>
-      </w:r>
-      <w:r>
-        <w:t xml:space="preserve">In some cases, where age data is not available, length frequency samples which have been expanded to population abundance at length estimates are used directly as composition data within the assessment</w:t>
-      </w:r>
-      <w:r>
-        <w:t xml:space="preserve"> </w:t>
-      </w:r>
-      <w:r>
-        <w:t xml:space="preserve">(e.g., McGilliard et al. 2019)</w:t>
-      </w:r>
-      <w:r>
-        <w:t xml:space="preserve">.</w:t>
-      </w:r>
-      <w:r>
-        <w:t xml:space="preserve"> </w:t>
-      </w:r>
-      <w:r>
-        <w:t xml:space="preserve">Finally, recent developments have included using length frequency samples in a model-based framework to estimate length and age composition estimates</w:t>
-      </w:r>
-      <w:r>
-        <w:t xml:space="preserve"> </w:t>
-      </w:r>
-      <w:r>
-        <w:t xml:space="preserve">(Thorson and Haltuch 2019, Ianelli et al. 2021, Thompson et al. 2021)</w:t>
-      </w:r>
-      <w:r>
-        <w:t xml:space="preserve">.</w:t>
+        <w:t xml:space="preserve">While maximizing the number of samples collected for age and length composition is desirable from a statistical viewpoint, it is becoming increasingly the case that optimizing collections that balance the statistical quality of the data with the health of the workforce and budgetary constraints is more broadly desirable.</w:t>
+      </w:r>
+      <w:r>
+        <w:t xml:space="preserve"> </w:t>
+      </w:r>
+      <w:r>
+        <w:t xml:space="preserve">And in this case, optimizing collections is more often associated with decreasing collection efforts from historical levels.</w:t>
+      </w:r>
+      <w:r>
+        <w:t xml:space="preserve"> </w:t>
+      </w:r>
+      <w:r>
+        <w:t xml:space="preserve">From the stock assessment perspective, the primary concern when reducing the sampling of length frequency data (whether sex-specific or not) and age composition data collections is the impact on the uncertainty in subsequent age and length composition data.</w:t>
+      </w:r>
+      <w:r>
+        <w:t xml:space="preserve"> </w:t>
+      </w:r>
+      <w:r>
+        <w:t xml:space="preserve">The use of effective sample size, particularity when evaluating sampling strategies, is a useful tool to determine the consequences of changing sampling effort.</w:t>
+      </w:r>
+      <w:r>
+        <w:t xml:space="preserve"> </w:t>
+      </w:r>
+      <w:r>
+        <w:t xml:space="preserve">An additional consideration when evaluating the consequences of optimizing sampling effort is the impacts on a species-by-species basis to determine whether there are life-history characteristics that minimize the impacts of reduction in sampling effort in one species compared to another.</w:t>
       </w:r>
     </w:p>
     <w:p>
@@ -703,138 +813,13 @@
         <w:pStyle w:val="BodyText"/>
       </w:pPr>
       <w:r>
-        <w:t xml:space="preserve">It has become commonly understood that sampling to determine age and length composition on fishery-independent or fishery-dependent platforms can be influenced by intra-haul correlation, or, that samples are taken from a school of fish that are very similar to each other in size and/or age that may not be representative of the overall population’s size and/or age distribution</w:t>
-      </w:r>
-      <w:r>
-        <w:t xml:space="preserve"> </w:t>
-      </w:r>
-      <w:r>
-        <w:t xml:space="preserve">(e.g., Pennington et al. 2000)</w:t>
-      </w:r>
-      <w:r>
-        <w:t xml:space="preserve">.</w:t>
-      </w:r>
-      <w:r>
-        <w:t xml:space="preserve"> </w:t>
-      </w:r>
-      <w:r>
-        <w:t xml:space="preserve">In order to evaluate and identify the level of intra-haul correlation, and how this can be accounted for in stock assessment, the concept of</w:t>
-      </w:r>
-      <w:r>
-        <w:t xml:space="preserve"> </w:t>
-      </w:r>
-      <w:r>
-        <w:t xml:space="preserve">‘</w:t>
-      </w:r>
-      <w:r>
-        <w:t xml:space="preserve">effective sample size</w:t>
-      </w:r>
-      <w:r>
-        <w:t xml:space="preserve">’</w:t>
-      </w:r>
-      <w:r>
-        <w:t xml:space="preserve"> </w:t>
-      </w:r>
-      <w:r>
-        <w:t xml:space="preserve">has been developed, in which the effective sample size is smaller than the actual sample size and reflects the increase in uncertainty that is due to the intra-haul correlation displayed by the species that are sampled</w:t>
-      </w:r>
-      <w:r>
-        <w:t xml:space="preserve"> </w:t>
-      </w:r>
-      <w:r>
-        <w:t xml:space="preserve">(e.g., McAllister and Ianelli 1997)</w:t>
-      </w:r>
-      <w:r>
-        <w:t xml:space="preserve">.</w:t>
-      </w:r>
-      <w:r>
-        <w:t xml:space="preserve"> </w:t>
-      </w:r>
-      <w:r>
-        <w:t xml:space="preserve">A number of studies have used effective sample size to evaluate the impact on assessment results including whether effective sample size can be estimated by the assessment model (</w:t>
-      </w:r>
-      <w:r>
-        <w:t xml:space="preserve">Francis (2017)</w:t>
-      </w:r>
-      <w:r>
-        <w:t xml:space="preserve">;</w:t>
-      </w:r>
-      <w:r>
-        <w:t xml:space="preserve"> </w:t>
-      </w:r>
-      <w:r>
-        <w:t xml:space="preserve">Thorson et al. (2017)</w:t>
-      </w:r>
-      <w:r>
-        <w:t xml:space="preserve">;</w:t>
-      </w:r>
-      <w:r>
-        <w:t xml:space="preserve"> </w:t>
-      </w:r>
-      <w:r>
-        <w:t xml:space="preserve">Hulson et al. (2012)</w:t>
-      </w:r>
-      <w:r>
-        <w:t xml:space="preserve">) and more recently as a tool to evaluate the implications of changes to sampling methodologies and the subsequent influence on assessment model results</w:t>
-      </w:r>
-      <w:r>
-        <w:t xml:space="preserve"> </w:t>
-      </w:r>
-      <w:r>
-        <w:t xml:space="preserve">(Siskey et al. In Review)</w:t>
-      </w:r>
-      <w:r>
-        <w:t xml:space="preserve">.</w:t>
-      </w:r>
-      <w:r>
-        <w:t xml:space="preserve"> </w:t>
-      </w:r>
-      <w:r>
-        <w:t xml:space="preserve">Overall, the use of effective sample size has become a universal method to evaluate uncertainty in length and age composition data.</w:t>
-      </w:r>
-    </w:p>
-    <w:p>
-      <w:pPr>
-        <w:pStyle w:val="BodyText"/>
-      </w:pPr>
-      <w:r>
-        <w:t xml:space="preserve">In December of 2021 an AFSC working group was formed (the</w:t>
-      </w:r>
-      <w:r>
-        <w:t xml:space="preserve"> </w:t>
-      </w:r>
-      <w:r>
-        <w:t xml:space="preserve">‘</w:t>
-      </w:r>
-      <w:r>
-        <w:t xml:space="preserve">Survey Workload Optimization</w:t>
-      </w:r>
-      <w:r>
-        <w:t xml:space="preserve">’</w:t>
-      </w:r>
-      <w:r>
-        <w:t xml:space="preserve"> </w:t>
-      </w:r>
-      <w:r>
-        <w:t xml:space="preserve">working group, SWO) to evaluate the impacts of reducing sampling for sex within the length frequency data collections due to repetitive motion injuries that have been occuring on the bottom trawl surveys.</w:t>
-      </w:r>
-      <w:r>
-        <w:t xml:space="preserve"> </w:t>
-      </w:r>
-      <w:r>
-        <w:t xml:space="preserve">From the stock assessment perspective, the primary concern when reducing the sampling for sex within the length frequency data collections was the impact on the uncertainty in subsequent sex-specific length composition data.</w:t>
-      </w:r>
-      <w:r>
-        <w:t xml:space="preserve"> </w:t>
-      </w:r>
-      <w:r>
-        <w:t xml:space="preserve">This is of particular importance to stock assessments that are sex-specific, such as the flatfish assessments conducted by AFSC.</w:t>
-      </w:r>
-      <w:r>
-        <w:t xml:space="preserve"> </w:t>
-      </w:r>
-      <w:r>
-        <w:t xml:space="preserve">To that end, using effective sample size as the primary statistic to evaluate uncertainty in the length composition data that is derived from the bottom trawl surveys, we evaluated the impact of reducing sampling for sex within the length frequency data collection to answer three questions: (1) what is the impact of reducing sampling for sex on the uncertainty in the sex-specific length composition? (2) Is there a point of diminishing returns as we increase the number of lengths that are sampled for sex? And, (3) is there an acceptable level of increase in uncertainty in sex-specific length composition data due to subsampling for sex?</w:t>
+        <w:t xml:space="preserve">In this study, using data collected by the AFSC bottom trawl surveys across the EBS, AI, and GOA we evaluate the consequences of reductions in length frequency collections (including sex-specific length frequency) coupled with reductions in age composition sampling.</w:t>
+      </w:r>
+      <w:r>
+        <w:t xml:space="preserve"> </w:t>
+      </w:r>
+      <w:r>
+        <w:t xml:space="preserve">Using effective sample size as the primary statistic to evaluate uncertainty in the age and length composition data that is derived from the bottom trawl surveys, we evaluated the impact of reducing sampling to answer three questions 1) what is the impact of reducing sampling in length frequency sampling (including sex determination sampling) and the subsequent expansion to age composition on the uncertainty in the composition data? 2) Is there a point of diminishing returns as we increase the number of age and length samples? And, 3) are there life-history characteristics that mitigate, or exaggerate, the consequences of reductions in age or length composition sampling?</w:t>
       </w:r>
     </w:p>
     <w:bookmarkEnd w:id="22"/>
@@ -847,13 +832,13 @@
         <w:t xml:space="preserve">Methods</w:t>
       </w:r>
     </w:p>
-    <w:bookmarkStart w:id="23" w:name="bottom-trawl-survey-data"/>
+    <w:bookmarkStart w:id="23" w:name="Xb58604b313a9f7e443735419bf250356041b4b3"/>
     <w:p>
       <w:pPr>
         <w:pStyle w:val="Heading2"/>
       </w:pPr>
       <w:r>
-        <w:t xml:space="preserve">Bottom trawl survey data</w:t>
+        <w:t xml:space="preserve">Computing length and age composition from bottom trawl survey data</w:t>
       </w:r>
     </w:p>
     <w:p>
@@ -861,17 +846,163 @@
         <w:pStyle w:val="FirstParagraph"/>
       </w:pPr>
       <w:r>
-        <w:t xml:space="preserve">[Paras on survey background, sampling for length and ages, and sample sizes - Jason and Meaghan]</w:t>
+        <w:t xml:space="preserve">Data collection for each AFSC groundfish bottom trawl survey is described in respective NOAA Technical Memorandums</w:t>
+      </w:r>
+      <w:r>
+        <w:t xml:space="preserve"> </w:t>
+      </w:r>
+      <w:r>
+        <w:t xml:space="preserve">(EBS: Lauth et al. 2019, AI: von Szalay et al. 2017, GOA: von Szalay and Raring 2018)</w:t>
+      </w:r>
+      <w:r>
+        <w:t xml:space="preserve">.</w:t>
+      </w:r>
+      <w:r>
+        <w:t xml:space="preserve"> </w:t>
+      </w:r>
+      <w:r>
+        <w:t xml:space="preserve">Fundamental methods of length sample collection are generally synchronized between these surveys, with species-specific exceptions for minimum length sub-sample size.</w:t>
+      </w:r>
+      <w:r>
+        <w:t xml:space="preserve"> </w:t>
+      </w:r>
+      <w:r>
+        <w:t xml:space="preserve">Observations of sex-specific length distributions for designated species encountered within a catch sample are collected by 1) sorting the trawl sample by species, 2) weighing each species in aggregate, 3) obtaining a random sub-sample of target sample size, 4) sorting the sub-sample by sex (each fish is cut with a scalpel, gonads are identified and placed in a sex-specific receptacle), and 5) measuring and recording each fish length (each fish is placed on a measuring board, length is identified and the species, sex and measurement are recorded on a computer).</w:t>
+      </w:r>
+      <w:r>
+        <w:t xml:space="preserve"> </w:t>
+      </w:r>
+      <w:r>
+        <w:t xml:space="preserve">To facilitate age estimation, individual fish are processed at sea to record sex, length and weight and to remove sagittal otoliths that are returned the AFSC Age and Growth laboratory for age determination.</w:t>
+      </w:r>
+      <w:r>
+        <w:t xml:space="preserve"> </w:t>
+      </w:r>
+      <w:r>
+        <w:t xml:space="preserve">Survey age sampling protocols are specific by fish species and follow 1 of 2 paradigms: 1) a stratified collection that is distributed over both the spatial frame of the stratification scheme and the expected size range of a species; or 2) a small subsample (3-6 fish, depending on species) collected randomly per trawl.</w:t>
+      </w:r>
+      <w:r>
+        <w:t xml:space="preserve"> </w:t>
+      </w:r>
+      <w:r>
+        <w:t xml:space="preserve">The protocol for some species has changed over the time series, which has followed a trend of transitioning from protocol 1) to protocol 2).</w:t>
+      </w:r>
+    </w:p>
+    <w:p>
+      <w:pPr>
+        <w:pStyle w:val="BodyText"/>
+      </w:pPr>
+      <w:r>
+        <w:t xml:space="preserve">Length frequency samples collected by the AFSC bottom trawl surveys are expanded by area-swept type catch-per-unit-effort (CPUE) and stratum area to obtain estimates of population abundance-at-length (i.e., design-based expansion).</w:t>
+      </w:r>
+      <w:r>
+        <w:t xml:space="preserve"> </w:t>
+      </w:r>
+      <w:r>
+        <w:t xml:space="preserve">In a design-based expansion process, this is often referred to as the</w:t>
+      </w:r>
+      <w:r>
+        <w:t xml:space="preserve"> </w:t>
+      </w:r>
+      <w:r>
+        <w:t xml:space="preserve">‘</w:t>
+      </w:r>
+      <w:r>
+        <w:t xml:space="preserve">first stage expansion</w:t>
+      </w:r>
+      <w:r>
+        <w:t xml:space="preserve">’</w:t>
+      </w:r>
+      <w:r>
+        <w:t xml:space="preserve"> </w:t>
+      </w:r>
+      <w:r>
+        <w:t xml:space="preserve">and is a common method to obtain population estimates at length from area-swept survey data</w:t>
+      </w:r>
+      <w:r>
+        <w:t xml:space="preserve"> </w:t>
+      </w:r>
+      <w:r>
+        <w:t xml:space="preserve">(Miller and Skalski 2006, Ailloud and Hoenig 2019)</w:t>
+      </w:r>
+      <w:r>
+        <w:t xml:space="preserve">.</w:t>
+      </w:r>
+      <w:r>
+        <w:t xml:space="preserve"> </w:t>
+      </w:r>
+      <w:r>
+        <w:t xml:space="preserve">Population abundance-at-length are computed for three sex categories (males, females, and unsexed) at the stratum level, which are then summed across strata to obtain the population abundance-at-length for the management-scale region (i.e., EBS, AI, or GOA).</w:t>
+      </w:r>
+      <w:r>
+        <w:t xml:space="preserve"> </w:t>
+      </w:r>
+      <w:r>
+        <w:t xml:space="preserve">Strata are defined as regions which have similar bathymetric characterstics, in particular, depth ranges, and population abundance-at-length with strata can also be summed to any sub-region level.</w:t>
+      </w:r>
+      <w:r>
+        <w:t xml:space="preserve"> </w:t>
+      </w:r>
+      <w:r>
+        <w:t xml:space="preserve">Age-length-keys (ALKs) generated from the age-length paired observations within a survey are then applied to estimated abundance-at-length to provide an estimate of abundance-at-age</w:t>
+      </w:r>
+      <w:r>
+        <w:t xml:space="preserve"> </w:t>
+      </w:r>
+      <w:r>
+        <w:t xml:space="preserve">(e.g., Quinn and Deriso 1999)</w:t>
+      </w:r>
+      <w:r>
+        <w:t xml:space="preserve">.</w:t>
+      </w:r>
+      <w:r>
+        <w:t xml:space="preserve"> </w:t>
+      </w:r>
+      <w:r>
+        <w:t xml:space="preserve">Currently, no species age composition are estimated using depth or area stratified ALKs, rather, all observations are pooled for the entirety of the survey area each survey year.</w:t>
+      </w:r>
+      <w:r>
+        <w:t xml:space="preserve"> </w:t>
+      </w:r>
+      <w:r>
+        <w:t xml:space="preserve">The specific methods AFSC uses to expand length and age samples to abundance are shown in</w:t>
+      </w:r>
+      <w:r>
+        <w:t xml:space="preserve"> </w:t>
+      </w:r>
+      <w:r>
+        <w:t xml:space="preserve">Hulson et al. (in review)</w:t>
+      </w:r>
+      <w:r>
+        <w:t xml:space="preserve">.</w:t>
+      </w:r>
+      <w:r>
+        <w:t xml:space="preserve"> </w:t>
+      </w:r>
+      <w:r>
+        <w:t xml:space="preserve">The stocks selected for this analysis are shown in Table @ref(tab:species_sample)), and were selected because all are assessed by AFSC with statistical catch-at-age models and have corresponding expanded age and/or length composition estimates from the respective bottom trawl surveys.</w:t>
+      </w:r>
+      <w:r>
+        <w:t xml:space="preserve"> </w:t>
+      </w:r>
+      <w:r>
+        <w:t xml:space="preserve">Data from the recent three survey years for each survey were used in this analysis in order to show results that reflect consequences of sub-sampling that were most applicable to the current status of the stocks.</w:t>
+      </w:r>
+      <w:r>
+        <w:t xml:space="preserve"> </w:t>
+      </w:r>
+      <w:r>
+        <w:t xml:space="preserve">The average length and age sample sizes from the most recent three survey years for the species selected by survey are also shown in Table @ref(tab:species_samples)).</w:t>
       </w:r>
     </w:p>
     <w:bookmarkEnd w:id="23"/>
-    <w:bookmarkStart w:id="24" w:name="computing-length-and-age-composition"/>
+    <w:bookmarkStart w:id="25" w:name="simulation-bootstrap-framework"/>
     <w:p>
       <w:pPr>
         <w:pStyle w:val="Heading2"/>
       </w:pPr>
       <w:r>
-        <w:t xml:space="preserve">Computing length and age composition</w:t>
+        <w:t xml:space="preserve">Simulation-Bootstrap framework</w:t>
       </w:r>
     </w:p>
     <w:p>
@@ -879,63 +1010,94 @@
         <w:pStyle w:val="FirstParagraph"/>
       </w:pPr>
       <w:r>
-        <w:t xml:space="preserve">[Para on expansion methods, maybe refer to tech memos or include appendix - Pete and Matt]</w:t>
-      </w:r>
-    </w:p>
-    <w:bookmarkEnd w:id="24"/>
-    <w:bookmarkStart w:id="26" w:name="simulation-bootstrap-framework"/>
-    <w:p>
-      <w:pPr>
-        <w:pStyle w:val="Heading2"/>
-      </w:pPr>
-      <w:r>
-        <w:t xml:space="preserve">Simulation-Bootstrap framework</w:t>
-      </w:r>
-    </w:p>
-    <w:p>
-      <w:pPr>
-        <w:pStyle w:val="FirstParagraph"/>
-      </w:pPr>
-      <w:r>
-        <w:t xml:space="preserve">[Included what we had from tech memo to build on - Ben and Pete]</w:t>
-      </w:r>
-    </w:p>
-    <w:p>
-      <w:pPr>
-        <w:pStyle w:val="BodyText"/>
-      </w:pPr>
-      <w:r>
-        <w:t xml:space="preserve">To evaluate the effect of sub-sampling length frequency collections for which sex is subsequently determined we developed a bootstrap-simulation framework that allowed for reductions in the number of sexed length frequencies collected.</w:t>
-      </w:r>
-      <w:r>
-        <w:t xml:space="preserve"> </w:t>
-      </w:r>
-      <w:r>
-        <w:t xml:space="preserve">We used the historical length frequency data that were collected from the bottom trawl surveys to evaluate the impact of reduced sex-specific length frequency data.</w:t>
-      </w:r>
-      <w:r>
-        <w:t xml:space="preserve"> </w:t>
-      </w:r>
-      <w:r>
-        <w:t xml:space="preserve">In simple terms, the simulation framework that we developed would select a pre-determined number of fish from the length frequency collections that would then be subsequently sexed, the remaining length frequency data (regardless of whether sex was actually determined in the historical data) was classified as</w:t>
-      </w:r>
-      <w:r>
-        <w:t xml:space="preserve"> </w:t>
-      </w:r>
-      <w:r>
-        <w:t xml:space="preserve">‘</w:t>
-      </w:r>
-      <w:r>
-        <w:t xml:space="preserve">unsexed.</w:t>
-      </w:r>
-      <w:r>
-        <w:t xml:space="preserve">’</w:t>
-      </w:r>
-    </w:p>
-    <w:p>
-      <w:pPr>
-        <w:pStyle w:val="BodyText"/>
-      </w:pPr>
+        <w:t xml:space="preserve">To evaluate the effect of reductions in sampling length frequency and age collections we developed a bootstrap-simulation framework that 1) allows for reductions in the historical number of length frequencies and age specimen data collected and 2) conducts the first (length) and second (age) stage expansion process for each bootstrap replicate of length frequency and age specimen information to generate length and age composition [</w:t>
+      </w:r>
+      <w:r>
+        <w:rPr>
+          <w:iCs/>
+          <w:i/>
+        </w:rPr>
+        <w:t xml:space="preserve">(</w:t>
+      </w:r>
+      <w:r>
+        <w:rPr>
+          <w:bCs/>
+          <w:b/>
+          <w:iCs/>
+          <w:i/>
+        </w:rPr>
+        <w:t xml:space="preserve">ref?</w:t>
+      </w:r>
+      <w:r>
+        <w:rPr>
+          <w:iCs/>
+          <w:i/>
+        </w:rPr>
+        <w:t xml:space="preserve">)</w:t>
+      </w:r>
+      <w:r>
+        <w:rPr>
+          <w:iCs/>
+          <w:i/>
+        </w:rPr>
+        <w:t xml:space="preserve"> </w:t>
+      </w:r>
+      <w:r>
+        <w:rPr>
+          <w:iCs/>
+          <w:i/>
+        </w:rPr>
+        <w:t xml:space="preserve">- do we cite the R-package here? or the tech-memo</w:t>
+      </w:r>
+      <w:r>
+        <w:rPr>
+          <w:iCs/>
+          <w:i/>
+        </w:rPr>
+        <w:t xml:space="preserve"> </w:t>
+      </w:r>
+      <w:r>
+        <w:rPr>
+          <w:iCs/>
+          <w:i/>
+        </w:rPr>
+        <w:t xml:space="preserve">(</w:t>
+      </w:r>
+      <w:r>
+        <w:rPr>
+          <w:bCs/>
+          <w:b/>
+          <w:iCs/>
+          <w:i/>
+        </w:rPr>
+        <w:t xml:space="preserve">Hulson2023?</w:t>
+      </w:r>
+      <w:r>
+        <w:rPr>
+          <w:iCs/>
+          <w:i/>
+        </w:rPr>
+        <w:t xml:space="preserve">)</w:t>
+      </w:r>
+      <w:r>
+        <w:rPr>
+          <w:iCs/>
+          <w:i/>
+        </w:rPr>
+        <w:t xml:space="preserve">?</w:t>
+      </w:r>
+      <w:r>
+        <w:t xml:space="preserve">].</w:t>
+      </w:r>
+      <w:r>
+        <w:t xml:space="preserve"> </w:t>
+      </w:r>
+      <w:r>
+        <w:t xml:space="preserve">We used the historical length frequency and age specimen data that were collected from the AFSC bottom trawl surveys to evaluate the impact of reduced sampling.</w:t>
+      </w:r>
+      <w:r>
+        <w:br/>
+      </w:r>
       <w:r>
         <w:t xml:space="preserve">The bootstrap-simulation framework is composed of a suite of nested resampling protocols.</w:t>
       </w:r>
@@ -955,16 +1117,20 @@
         <w:t xml:space="preserve"> </w:t>
       </w:r>
       <w:r>
-        <w:t xml:space="preserve">The order of operations (Figure</w:t>
-      </w:r>
-      <w:r>
-        <w:t xml:space="preserve"> </w:t>
-      </w:r>
-      <w:r>
-        <w:t xml:space="preserve">1</w:t>
-      </w:r>
-      <w:r>
-        <w:t xml:space="preserve">) has the following schedule, with steps 1-3 being optional switches:</w:t>
+        <w:t xml:space="preserve">The order of operations (Figure @ref(fig:bs_flows)</w:t>
+      </w:r>
+      <w:r>
+        <w:t xml:space="preserve"> </w:t>
+      </w:r>
+      <w:r>
+        <w:rPr>
+          <w:iCs/>
+          <w:i/>
+        </w:rPr>
+        <w:t xml:space="preserve">ben - could we add in a part that sub-samples ages too to this figure?</w:t>
+      </w:r>
+      <w:r>
+        <w:t xml:space="preserve">) has the following schedule:</w:t>
       </w:r>
     </w:p>
     <w:p>
@@ -976,7 +1142,7 @@
         <w:pStyle w:val="Compact"/>
       </w:pPr>
       <w:r>
-        <w:t xml:space="preserve">Resample hauls (wr) from the set of hauls with associated catch per unit effort (in numbers)</w:t>
+        <w:t xml:space="preserve">Resample hauls (wr) from the set of hauls with associated catch per unit effort (in numbers).</w:t>
       </w:r>
     </w:p>
     <w:p>
@@ -988,7 +1154,7 @@
         <w:pStyle w:val="Compact"/>
       </w:pPr>
       <w:r>
-        <w:t xml:space="preserve">Within the resampled hauls from step 1, resample the observed lengths (wr)</w:t>
+        <w:t xml:space="preserve">Within the resampled hauls from step 1, resample the observed lengths (wr).</w:t>
       </w:r>
     </w:p>
     <w:p>
@@ -1000,7 +1166,7 @@
         <w:pStyle w:val="Compact"/>
       </w:pPr>
       <w:r>
-        <w:t xml:space="preserve">From the resampled lengths in step 2, subset the lengths (wor) with observed sex (either male or female) and sample these sex-length pairs at the sub-sampling level determined in step 2; equation (1)</w:t>
+        <w:t xml:space="preserve">From the resampled lengths in step 2, within each haul subset the lengths (wor) at pre-determined subsampling level.</w:t>
       </w:r>
     </w:p>
     <w:p>
@@ -1012,19 +1178,43 @@
         <w:pStyle w:val="Compact"/>
       </w:pPr>
       <w:r>
-        <w:t xml:space="preserve">Calculate sex-specific population abundance at length, using equations (</w:t>
-      </w:r>
-      <w:r>
-        <w:t xml:space="preserve">??</w:t>
-      </w:r>
-      <w:r>
-        <w:t xml:space="preserve">) - (</w:t>
-      </w:r>
-      <w:r>
-        <w:t xml:space="preserve">??</w:t>
-      </w:r>
-      <w:r>
-        <w:t xml:space="preserve">)</w:t>
+        <w:t xml:space="preserve">With the resampled and subsampled lenth frequency data in step 3, calculate sex-specific population abundance-at-length.</w:t>
+      </w:r>
+    </w:p>
+    <w:p>
+      <w:pPr>
+        <w:numPr>
+          <w:ilvl w:val="0"/>
+          <w:numId w:val="1001"/>
+        </w:numPr>
+        <w:pStyle w:val="Compact"/>
+      </w:pPr>
+      <w:r>
+        <w:t xml:space="preserve">Within the resampled hauls from step 1, resample the observed ages (wr).</w:t>
+      </w:r>
+    </w:p>
+    <w:p>
+      <w:pPr>
+        <w:numPr>
+          <w:ilvl w:val="0"/>
+          <w:numId w:val="1001"/>
+        </w:numPr>
+        <w:pStyle w:val="Compact"/>
+      </w:pPr>
+      <w:r>
+        <w:t xml:space="preserve">From the resampled ages in step 5, for the total ages sampled across hauls subset the ages (wor) at pre-determined subsampling level.</w:t>
+      </w:r>
+    </w:p>
+    <w:p>
+      <w:pPr>
+        <w:numPr>
+          <w:ilvl w:val="0"/>
+          <w:numId w:val="1001"/>
+        </w:numPr>
+        <w:pStyle w:val="Compact"/>
+      </w:pPr>
+      <w:r>
+        <w:t xml:space="preserve">With the resampled and subsampled age data in step 6 and the sex-specific population abundance-at-length in step 4, calculate sex-specific population abundance-at-age.</w:t>
       </w:r>
     </w:p>
     <w:p>
@@ -1032,13 +1222,13 @@
         <w:pStyle w:val="FirstParagraph"/>
       </w:pPr>
       <w:r>
-        <w:t xml:space="preserve">The core of the bootstrap-simulation function (step 3 above) is designed to explore reductions in the sample size of lengths that are then sexed on a per haul basis.</w:t>
-      </w:r>
-      <w:r>
-        <w:t xml:space="preserve"> </w:t>
-      </w:r>
-      <w:r>
-        <w:t xml:space="preserve">In this bootstrap-simulation, the number of lengths in a given haul must be less than or equal to the desired sample size</w:t>
+        <w:t xml:space="preserve">The core of the bootstrap-simulation function (steps 3 and 6 above) is designed to explore reductions in the sample size of lengths that are collected on a per haul basis, as well as in the aggregated sample size for ages.</w:t>
+      </w:r>
+      <w:r>
+        <w:t xml:space="preserve"> </w:t>
+      </w:r>
+      <w:r>
+        <w:t xml:space="preserve">In this bootstrap-simulation, the number of lengths (whether total or sex-specific) in a given haul must be less than or equal to the desired sample size</w:t>
       </w:r>
       <w:r>
         <w:t xml:space="preserve"> </w:t>
@@ -1054,7 +1244,13 @@
         <w:t xml:space="preserve"> </w:t>
       </w:r>
       <w:r>
-        <w:t xml:space="preserve">determined in step 2. In step 3, when the number of resampled lengths from step 2 in a haul</w:t>
+        <w:t xml:space="preserve">determined in step 2.</w:t>
+      </w:r>
+      <w:r>
+        <w:t xml:space="preserve"> </w:t>
+      </w:r>
+      <w:r>
+        <w:t xml:space="preserve">In step 3, when the number of resampled lengths from step 2 in a haul</w:t>
       </w:r>
       <w:r>
         <w:t xml:space="preserve"> </w:t>
@@ -1150,235 +1346,49 @@
       <w:r>
         <w:t xml:space="preserve">then a random draw of lengths is taken without replacement in step 3.</w:t>
       </w:r>
+      <w:r>
+        <w:t xml:space="preserve"> </w:t>
+      </w:r>
+      <w:r>
+        <w:t xml:space="preserve">We set the subsampling level for length frequency at numbers per haul in order to evaluate the consequences of reductions in length sampling at the haul level.</w:t>
+      </w:r>
+      <w:r>
+        <w:t xml:space="preserve"> </w:t>
+      </w:r>
+      <w:r>
+        <w:t xml:space="preserve">Alternatively, to subsample ages we set the proportion of the total number of ages sampled in step 6 in order to evaluate the consequences of reductions in overall age sampling, as by design at the per haul bases there are a small number of ages sampled.</w:t>
+      </w:r>
+      <w:r>
+        <w:t xml:space="preserve"> </w:t>
+      </w:r>
+      <w:r>
+        <w:t xml:space="preserve">The bootstrap-simulation then repeated steps 1-7 iteratively for each length and age subsample level, providing iterated population abundance-at-length and age that was then compared to the historical (the full sample without any resampling of data) population abundance-at-length and age determined by the bottom trawl surveys.</w:t>
+      </w:r>
     </w:p>
     <w:p>
       <w:pPr>
         <w:pStyle w:val="BodyText"/>
       </w:pPr>
-      <m:oMathPara>
-        <m:oMathParaPr>
-          <m:jc m:val="center"/>
-        </m:oMathParaPr>
-        <m:oMath>
-          <m:sSub>
-            <m:e>
-              <m:r>
-                <m:t>l</m:t>
-              </m:r>
-            </m:e>
-            <m:sub>
-              <m:r>
-                <m:t>x</m:t>
-              </m:r>
-            </m:sub>
-          </m:sSub>
-          <m:r>
-            <m:rPr>
-              <m:sty m:val="p"/>
-            </m:rPr>
-            <m:t>=</m:t>
-          </m:r>
-          <m:d>
-            <m:dPr>
-              <m:begChr m:val="{"/>
-              <m:endChr m:val=""/>
-              <m:sepChr m:val=""/>
-              <m:grow/>
-            </m:dPr>
-            <m:e>
-              <m:m>
-                <m:mPr>
-                  <m:baseJc m:val="center"/>
-                  <m:plcHide m:val="1"/>
-                  <m:mcs>
-                    <m:mc>
-                      <m:mcPr>
-                        <m:mcJc m:val="left"/>
-                        <m:count m:val="1"/>
-                      </m:mcPr>
-                    </m:mc>
-                    <m:mc>
-                      <m:mcPr>
-                        <m:mcJc m:val="left"/>
-                        <m:count m:val="1"/>
-                      </m:mcPr>
-                    </m:mc>
-                  </m:mcs>
-                </m:mPr>
-                <m:mr>
-                  <m:e>
-                    <m:sSub>
-                      <m:e>
-                        <m:r>
-                          <m:t>n</m:t>
-                        </m:r>
-                      </m:e>
-                      <m:sub>
-                        <m:r>
-                          <m:t>l</m:t>
-                        </m:r>
-                      </m:sub>
-                    </m:sSub>
-                  </m:e>
-                  <m:e>
-                    <m:sSub>
-                      <m:e>
-                        <m:r>
-                          <m:t>n</m:t>
-                        </m:r>
-                      </m:e>
-                      <m:sub>
-                        <m:r>
-                          <m:t>l</m:t>
-                        </m:r>
-                      </m:sub>
-                    </m:sSub>
-                    <m:r>
-                      <m:rPr>
-                        <m:sty m:val="p"/>
-                      </m:rPr>
-                      <m:t>≤</m:t>
-                    </m:r>
-                    <m:r>
-                      <m:t>x</m:t>
-                    </m:r>
-                  </m:e>
-                </m:mr>
-                <m:mr>
-                  <m:e>
-                    <m:sSub>
-                      <m:e>
-                        <m:r>
-                          <m:t>n</m:t>
-                        </m:r>
-                      </m:e>
-                      <m:sub>
-                        <m:r>
-                          <m:t>l</m:t>
-                        </m:r>
-                        <m:r>
-                          <m:t>x</m:t>
-                        </m:r>
-                      </m:sub>
-                    </m:sSub>
-                  </m:e>
-                  <m:e>
-                    <m:sSub>
-                      <m:e>
-                        <m:r>
-                          <m:t>n</m:t>
-                        </m:r>
-                      </m:e>
-                      <m:sub>
-                        <m:r>
-                          <m:t>l</m:t>
-                        </m:r>
-                      </m:sub>
-                    </m:sSub>
-                    <m:r>
-                      <m:rPr>
-                        <m:sty m:val="p"/>
-                      </m:rPr>
-                      <m:t>&gt;</m:t>
-                    </m:r>
-                    <m:r>
-                      <m:t>x</m:t>
-                    </m:r>
-                    <m:r>
-                      <m:rPr>
-                        <m:sty m:val="p"/>
-                      </m:rPr>
-                      <m:t>,</m:t>
-                    </m:r>
-                    <m:r>
-                      <m:t> </m:t>
-                    </m:r>
-                    <m:r>
-                      <m:t>w</m:t>
-                    </m:r>
-                    <m:r>
-                      <m:t>o</m:t>
-                    </m:r>
-                    <m:r>
-                      <m:t>r</m:t>
-                    </m:r>
-                  </m:e>
-                </m:mr>
-              </m:m>
-            </m:e>
-          </m:d>
-          <m:r>
-            <m:t>  </m:t>
-          </m:r>
-          <m:d>
-            <m:dPr>
-              <m:begChr m:val="("/>
-              <m:endChr m:val=")"/>
-              <m:sepChr m:val=""/>
-              <m:grow/>
-            </m:dPr>
-            <m:e>
-              <m:r>
-                <m:t>1</m:t>
-              </m:r>
-            </m:e>
-          </m:d>
-        </m:oMath>
-      </m:oMathPara>
-    </w:p>
-    <w:p>
-      <w:pPr>
-        <w:pStyle w:val="FirstParagraph"/>
-      </w:pPr>
-      <w:r>
-        <w:t xml:space="preserve">The bootstrap-simulation then repeated steps 1-3 iteratively for each sex sub-sample size determined in step 1, providing iterated sex-specific population abundance at length that was then compared to the historical sex-specific population abundance at length determined by the bottom trawl surveys.</w:t>
-      </w:r>
-    </w:p>
-    <w:p>
-      <w:pPr>
-        <w:pStyle w:val="BodyText"/>
-      </w:pPr>
-      <w:r>
-        <w:t xml:space="preserve">We applied the bootstrap-simulation to species that were most commonly captured in the EBS, AI, and GOA bottom trawl surveys (Tables</w:t>
-      </w:r>
-      <w:r>
-        <w:t xml:space="preserve"> </w:t>
-      </w:r>
-      <w:r>
-        <w:t xml:space="preserve">1</w:t>
-      </w:r>
-      <w:r>
-        <w:t xml:space="preserve"> </w:t>
-      </w:r>
-      <w:r>
-        <w:t xml:space="preserve">-</w:t>
-      </w:r>
-      <w:r>
-        <w:t xml:space="preserve"> </w:t>
-      </w:r>
-      <w:r>
-        <w:t xml:space="preserve">??</w:t>
-      </w:r>
-      <w:r>
-        <w:t xml:space="preserve">).</w:t>
-      </w:r>
-      <w:r>
-        <w:t xml:space="preserve"> </w:t>
-      </w:r>
-      <w:r>
-        <w:t xml:space="preserve">The sub-sample levels that we evaluated for subsequent sex determination from the length frequency collections were 50, 75, 100, 125, 150, and 175 samples.</w:t>
-      </w:r>
-      <w:r>
-        <w:t xml:space="preserve"> </w:t>
-      </w:r>
-      <w:r>
-        <w:t xml:space="preserve">We also ran the bootstrap-simulation for the historical number of sexed length frequency collections without subsetting in order to compare the base level uncertainty to the increase in uncertainty gained through sub-sampling.</w:t>
-      </w:r>
-      <w:r>
-        <w:t xml:space="preserve"> </w:t>
-      </w:r>
-      <w:r>
-        <w:t xml:space="preserve">We ran the bootstrap-simulation for 500 iterations, which was a level for which the variability in population abundance at length results had stabilized, and applied the bootstrap-simulation to the most recent 3 years of the respective bottom trawl surveys, which were the most indicative of the current sampling levels.</w:t>
+      <w:r>
+        <w:t xml:space="preserve">The length subsample levels that we evaluated from the historical length frequency collections were 50, 100, 150, 200, and 250 samples per haul.</w:t>
+      </w:r>
+      <w:r>
+        <w:t xml:space="preserve"> </w:t>
+      </w:r>
+      <w:r>
+        <w:t xml:space="preserve">The age subsample levels that we evaluated from the historical age specimen collections were 25%, 50%, 75%, and 90% of the total number of ages collected in any given survey year.</w:t>
+      </w:r>
+      <w:r>
+        <w:t xml:space="preserve"> </w:t>
+      </w:r>
+      <w:r>
+        <w:t xml:space="preserve">We also ran the bootstrap-simulation for the historical number of length frequency and age specimen collections without subsetting in order to compare the base level uncertainty to the increase in uncertainty gained through sub-sampling.</w:t>
+      </w:r>
+      <w:r>
+        <w:t xml:space="preserve"> </w:t>
+      </w:r>
+      <w:r>
+        <w:t xml:space="preserve">We ran the bootstrap-simulation for 500 iterations, which was a level for which the variability in population abundance at length results had stabilized.</w:t>
       </w:r>
       <w:r>
         <w:t xml:space="preserve"> </w:t>
@@ -1398,7 +1408,7 @@
       <w:r>
         <w:t xml:space="preserve">and is available via GitHub as an R package (</w:t>
       </w:r>
-      <w:hyperlink r:id="rId25">
+      <w:hyperlink r:id="rId24">
         <w:r>
           <w:rPr>
             <w:rStyle w:val="Hyperlink"/>
@@ -1410,8 +1420,8 @@
         <w:t xml:space="preserve">).</w:t>
       </w:r>
     </w:p>
-    <w:bookmarkEnd w:id="26"/>
-    <w:bookmarkStart w:id="27" w:name="X49e5b874be9fc021dfa0f52613416c6c55da08d"/>
+    <w:bookmarkEnd w:id="25"/>
+    <w:bookmarkStart w:id="26" w:name="X49e5b874be9fc021dfa0f52613416c6c55da08d"/>
     <w:p>
       <w:pPr>
         <w:pStyle w:val="Heading2"/>
@@ -1425,7 +1435,19 @@
         <w:pStyle w:val="FirstParagraph"/>
       </w:pPr>
       <w:r>
-        <w:t xml:space="preserve">[Including what we have in the tech memo to build on - Pete and Matt]</w:t>
+        <w:t xml:space="preserve">We used two performance metrics to quantify potential changes in uncertainty of length and age compositions (i.e., population abundance-at-length and age) owing to reduced sampling of length frequency and age specimen information.</w:t>
+      </w:r>
+      <w:r>
+        <w:t xml:space="preserve"> </w:t>
+      </w:r>
+      <w:r>
+        <w:t xml:space="preserve">First, effective sample size was used to compare each bootstrap replicate of length and age composition to the original length and age composition calculated from the complete historical dataset.</w:t>
+      </w:r>
+      <w:r>
+        <w:t xml:space="preserve"> </w:t>
+      </w:r>
+      <w:r>
+        <w:t xml:space="preserve">Second, input sample size was used to summarize uncertainty across bootstrap replicates as the harmonic mean of effective sample size replicates.</w:t>
       </w:r>
     </w:p>
     <w:p>
@@ -1652,7 +1674,7 @@
             </m:dPr>
             <m:e>
               <m:r>
-                <m:t>2</m:t>
+                <m:t>1</m:t>
               </m:r>
             </m:e>
           </m:d>
@@ -1725,13 +1747,19 @@
       <w:r>
         <w:t xml:space="preserve">is the observed proportion.</w:t>
       </w:r>
+      <w:r>
+        <w:t xml:space="preserve"> </w:t>
+      </w:r>
+      <w:r>
+        <w:t xml:space="preserve">It can be interpreted by a higher ESS indicates less uncertainty in the composition estimates, while lower ESS indicates more uncertainty.</w:t>
+      </w:r>
     </w:p>
     <w:p>
       <w:pPr>
         <w:pStyle w:val="BodyText"/>
       </w:pPr>
       <w:r>
-        <w:t xml:space="preserve">In this bootstrap-simulation the underlying length composition derived from the historical bottom trawl surveys was treated as the observed proportions</w:t>
+        <w:t xml:space="preserve">In this bootstrap-simulation the underlying length and age composition derived from the historical bottom trawl surveys was treated as the observed proportions</w:t>
       </w:r>
       <w:r>
         <w:t xml:space="preserve"> </w:t>
@@ -1754,13 +1782,13 @@
         <w:t xml:space="preserve"> </w:t>
       </w:r>
       <w:r>
-        <w:t xml:space="preserve">in equation (2).</w:t>
-      </w:r>
-      <w:r>
-        <w:t xml:space="preserve"> </w:t>
-      </w:r>
-      <w:r>
-        <w:t xml:space="preserve">For each iteration of the bootstrap simulation for a determined sex sub-sample size we computed a sex-specific estimated proportion (</w:t>
+        <w:t xml:space="preserve">in equation (1).</w:t>
+      </w:r>
+      <w:r>
+        <w:t xml:space="preserve"> </w:t>
+      </w:r>
+      <w:r>
+        <w:t xml:space="preserve">For each iteration of the bootstrap simulation for a determined sub-sample size or proportion we computed an estimated proportion (</w:t>
       </w:r>
       <m:oMath>
         <m:sSub>
@@ -1777,13 +1805,13 @@
         </m:sSub>
       </m:oMath>
       <w:r>
-        <w:t xml:space="preserve">) that was then compared to the underlying historical sex-specific length composition (the effective sample size for the total length composition, as the sum of population abundance at length, was also computed).</w:t>
-      </w:r>
-      <w:r>
-        <w:t xml:space="preserve"> </w:t>
-      </w:r>
-      <w:r>
-        <w:t xml:space="preserve">Thus, across each iteration of the bootstrap simulation we computed an effective sample size that indicated the amount of increased uncertainty that was caused by sub-sampling sexed length frequency data.</w:t>
+        <w:t xml:space="preserve">) that was then compared to the underlying historical sex-specific length and age composition (the effective sample size for the total length and age composition, as the sum of population abundance at length, was also computed).</w:t>
+      </w:r>
+      <w:r>
+        <w:t xml:space="preserve"> </w:t>
+      </w:r>
+      <w:r>
+        <w:t xml:space="preserve">Thus, across each iteration of the bootstrap simulation we computed an effective sample size that indicated the amount of increased uncertainty that was caused by sub-sampling length frequency and age specimen data.</w:t>
       </w:r>
       <w:r>
         <w:t xml:space="preserve"> </w:t>
@@ -1865,6 +1893,24 @@
       </w:r>
       <w:r>
         <w:t xml:space="preserve">we are referring to the harmonic mean of the iterated effective sample sizes.</w:t>
+      </w:r>
+    </w:p>
+    <w:bookmarkEnd w:id="26"/>
+    <w:bookmarkStart w:id="27" w:name="X905e4f5933cf641f1d7932212b31468efd6ad8e"/>
+    <w:p>
+      <w:pPr>
+        <w:pStyle w:val="Heading2"/>
+      </w:pPr>
+      <w:r>
+        <w:t xml:space="preserve">Evaluating life-history relationships to consequences of subsampling</w:t>
+      </w:r>
+    </w:p>
+    <w:p>
+      <w:pPr>
+        <w:pStyle w:val="FirstParagraph"/>
+      </w:pPr>
+      <w:r>
+        <w:t xml:space="preserve">[add text here describing what was done to compare reductions to life history]</w:t>
       </w:r>
     </w:p>
     <w:bookmarkEnd w:id="27"/>
@@ -1994,18 +2040,28 @@
       </w:r>
     </w:p>
     <w:bookmarkStart w:id="55" w:name="refs"/>
-    <w:bookmarkStart w:id="33" w:name="ref-NRC1998"/>
+    <w:bookmarkStart w:id="32" w:name="ref-Ailloud2019"/>
     <w:p>
       <w:pPr>
         <w:pStyle w:val="Bibliography"/>
       </w:pPr>
       <w:r>
+        <w:t xml:space="preserve">Ailloud, L.E., and Hoenig, J.M. 2019. A general theory of age-length keys: Combining the forward and inverse keys to estimate age composition from incomplete data. ICES Journal of Marine Science 76(6): 1515–1523.</w:t>
+      </w:r>
+    </w:p>
+    <w:bookmarkEnd w:id="32"/>
+    <w:bookmarkStart w:id="34" w:name="ref-NRC1998"/>
+    <w:p>
+      <w:pPr>
+        <w:pStyle w:val="Bibliography"/>
+      </w:pPr>
+      <w:r>
         <w:t xml:space="preserve">Council, N.R. 1998. Improving fish stock assessments. The National Academies Press, Washington, DC. doi:</w:t>
       </w:r>
       <w:r>
         <w:t xml:space="preserve"> </w:t>
       </w:r>
-      <w:hyperlink r:id="rId32">
+      <w:hyperlink r:id="rId33">
         <w:r>
           <w:rPr>
             <w:rStyle w:val="Hyperlink"/>
@@ -2017,8 +2073,8 @@
         <w:t xml:space="preserve">.</w:t>
       </w:r>
     </w:p>
-    <w:bookmarkEnd w:id="33"/>
-    <w:bookmarkStart w:id="34" w:name="ref-Francis2017"/>
+    <w:bookmarkEnd w:id="34"/>
+    <w:bookmarkStart w:id="35" w:name="ref-Francis2017"/>
     <w:p>
       <w:pPr>
         <w:pStyle w:val="Bibliography"/>
@@ -2027,47 +2083,66 @@
         <w:t xml:space="preserve">Francis, R.I.C.C. 2017. Revisting data weighting in fisheries stock assessment models. Fisheries Research 192: 5–15.</w:t>
       </w:r>
     </w:p>
-    <w:bookmarkEnd w:id="34"/>
-    <w:bookmarkStart w:id="35" w:name="ref-Hulson2012"/>
+    <w:bookmarkEnd w:id="35"/>
+    <w:bookmarkStart w:id="36" w:name="ref-Hulson2012"/>
     <w:p>
       <w:pPr>
         <w:pStyle w:val="Bibliography"/>
       </w:pPr>
       <w:r>
-        <w:t xml:space="preserve">Hulson, P.-J.F., Hanselman, D.H., and Quinn, T.J. 2012. Determining effective sample size in integrated age-structured assessment models. ICES Journal of Marine Science 69: 281–292.</w:t>
-      </w:r>
-    </w:p>
-    <w:bookmarkEnd w:id="35"/>
-    <w:bookmarkStart w:id="36" w:name="ref-Ianelli2021"/>
+        <w:t xml:space="preserve">Hulson, P.-J.F., Hanselman, D.H., and Quinn II, T.J. 2012. Determining effective sample size in integrated age-structured assessment models. ICES Journal of Marine Science 69: 281–292.</w:t>
+      </w:r>
+    </w:p>
+    <w:bookmarkEnd w:id="36"/>
+    <w:bookmarkStart w:id="37" w:name="ref-Hulson2023b"/>
     <w:p>
       <w:pPr>
         <w:pStyle w:val="Bibliography"/>
       </w:pPr>
       <w:r>
-        <w:t xml:space="preserve">Ianelli, J.I., Fissel, B., Stienessen, S., Honkalehto, T., Siddon, E., and Allen-Akselrud, C. 2021.</w:t>
-      </w:r>
-      <w:r>
-        <w:t xml:space="preserve"> </w:t>
-      </w:r>
-      <w:r>
-        <w:t xml:space="preserve">Assessment of the walleye pollock stock in the eastern Bering Sea. In: Stock Assessment and Fishery Evaluation Report for the Groundfish Resources of the Bering Sea and Aleutian Islands</w:t>
-      </w:r>
-      <w:r>
-        <w:t xml:space="preserve">. Anchorage, AK, North Pacific Fishery Management Council.</w:t>
-      </w:r>
-    </w:p>
-    <w:bookmarkEnd w:id="36"/>
-    <w:bookmarkStart w:id="37" w:name="ref-Maunder2015"/>
+        <w:t xml:space="preserve">Hulson, P.-J.F., Williams, B., Siskey, M., Bryan, M., and Conner, J. in review.</w:t>
+      </w:r>
+      <w:r>
+        <w:t xml:space="preserve"> </w:t>
+      </w:r>
+      <w:r>
+        <w:t xml:space="preserve">Bottom trawl survey age and length composition input sample sizes for stocks assessed with statistical catch-at-age assessment models at the Alaska Fisheries Science Center</w:t>
+      </w:r>
+      <w:r>
+        <w:t xml:space="preserve">. U.S. Department of Commerce. NOAA Technical Memorandum.</w:t>
+      </w:r>
+    </w:p>
+    <w:bookmarkEnd w:id="37"/>
+    <w:bookmarkStart w:id="38" w:name="ref-Lauth2019"/>
     <w:p>
       <w:pPr>
         <w:pStyle w:val="Bibliography"/>
       </w:pPr>
       <w:r>
+        <w:t xml:space="preserve">Lauth, R.R., Dawson, E.J., and Conner, J. 2019.</w:t>
+      </w:r>
+      <w:r>
+        <w:t xml:space="preserve"> </w:t>
+      </w:r>
+      <w:r>
+        <w:t xml:space="preserve">Results of the 2017 eastern and northern Bering Sea continental shelf bottom trawl survey of groundfish and invertebrate fauna</w:t>
+      </w:r>
+      <w:r>
+        <w:t xml:space="preserve">. U.S. Department of Commerce. NOAA Technical Memorandum NMFS-AFSC-396: 260 p.</w:t>
+      </w:r>
+    </w:p>
+    <w:bookmarkEnd w:id="38"/>
+    <w:bookmarkStart w:id="39" w:name="ref-Maunder2015"/>
+    <w:p>
+      <w:pPr>
+        <w:pStyle w:val="Bibliography"/>
+      </w:pPr>
+      <w:r>
         <w:t xml:space="preserve">Maunder, M.N., and Piner, K.R. 2015. Contemporary fisheries stock assessment: Many issues still remain. ICES Journal of Marine Science 72(1): 7–18.</w:t>
       </w:r>
     </w:p>
-    <w:bookmarkEnd w:id="37"/>
-    <w:bookmarkStart w:id="38" w:name="ref-Mcallister1997"/>
+    <w:bookmarkEnd w:id="39"/>
+    <w:bookmarkStart w:id="40" w:name="ref-Mcallister1997"/>
     <w:p>
       <w:pPr>
         <w:pStyle w:val="Bibliography"/>
@@ -2076,66 +2151,48 @@
         <w:t xml:space="preserve">McAllister, M.K., and Ianelli, J.N. 1997. Bayesian stock assessment using catch-age data and the sampling-importance resampling algorithm. Canadian Journal of Fisheries and Aquatic Sciences 54(2): 284–300.</w:t>
       </w:r>
     </w:p>
-    <w:bookmarkEnd w:id="38"/>
-    <w:bookmarkStart w:id="39" w:name="ref-Mcgilliard2019"/>
+    <w:bookmarkEnd w:id="40"/>
+    <w:bookmarkStart w:id="41" w:name="ref-Miller2006"/>
     <w:p>
       <w:pPr>
         <w:pStyle w:val="Bibliography"/>
       </w:pPr>
       <w:r>
-        <w:t xml:space="preserve">McGilliard, C.R., Palsson, W., Havron, A., and Zador, S. 2019.</w:t>
-      </w:r>
-      <w:r>
-        <w:t xml:space="preserve"> </w:t>
-      </w:r>
-      <w:r>
-        <w:t xml:space="preserve">Assessment of the Deepwater Flatfish stock complex in the Gulf of Alaska. In: Stock Assessment and Fishery Evaluation Report for the Groundfish Resources of the Gulf of Alaska</w:t>
-      </w:r>
-      <w:r>
-        <w:t xml:space="preserve">. Anchorage, AK, North Pacific Fishery Management Council.</w:t>
-      </w:r>
-    </w:p>
-    <w:bookmarkEnd w:id="39"/>
-    <w:bookmarkStart w:id="40" w:name="ref-Monnahan2021"/>
+        <w:t xml:space="preserve">Miller, T.J., and Skalski, J.R. 2006. Integrating design- and model-based inference to estimate length and age composition in north pacific longline catches. Canadian Journal of Fisheries and Aquatic Sciences 63(5): 1092–1114.</w:t>
+      </w:r>
+    </w:p>
+    <w:bookmarkEnd w:id="41"/>
+    <w:bookmarkStart w:id="42" w:name="ref-Pennington2000"/>
     <w:p>
       <w:pPr>
         <w:pStyle w:val="Bibliography"/>
       </w:pPr>
       <w:r>
-        <w:t xml:space="preserve">Monnahan, C.C., Dorn, M.W., Deary, A.L., Ferriss, B.E., Fissel, B.E., Honkalehto, T., Jones, D.T., Levine, M., Rogers, L., Shotwell, S.K., Tyrell, A., and Zador, S. 2021.</w:t>
-      </w:r>
-      <w:r>
-        <w:t xml:space="preserve"> </w:t>
-      </w:r>
-      <w:r>
-        <w:t xml:space="preserve">Assessment of the walleye pollock stock in the Gulf of Alaska. In: Stock Assessment and Fishery Evaluation Report for the Groundfish Resources of the Gulf of Alaska</w:t>
-      </w:r>
-      <w:r>
-        <w:t xml:space="preserve">. Anchorage, AK, North Pacific Fishery Management Council.</w:t>
-      </w:r>
-    </w:p>
-    <w:bookmarkEnd w:id="40"/>
-    <w:bookmarkStart w:id="41" w:name="ref-Pennington2000"/>
+        <w:t xml:space="preserve">Pennington, M., Burmeister, L.M., and Hjellvik, V. 2000. Assessing the precision of frequency distributions estimated from trawl-survey sampes. Fishery Bulletin 100(1): 74–80.</w:t>
+      </w:r>
+    </w:p>
+    <w:bookmarkEnd w:id="42"/>
+    <w:bookmarkStart w:id="43" w:name="ref-Punt2013"/>
     <w:p>
       <w:pPr>
         <w:pStyle w:val="Bibliography"/>
       </w:pPr>
       <w:r>
-        <w:t xml:space="preserve">Pennington, M., Burmeister, L.M., and Hjellvik, V. 2000. Assessing the precision of frequency distributions estimated from trawl-survey sampes. Fishery Bulletin 100(1): 74–80.</w:t>
-      </w:r>
-    </w:p>
-    <w:bookmarkEnd w:id="41"/>
-    <w:bookmarkStart w:id="42" w:name="ref-Punt2013"/>
+        <w:t xml:space="preserve">Punt, A.E., Huang, T., and Maunder, M.N. 2013. Review of integrated size-structured models for stock assessment of hard-to-age crustacean and mollusc species. ICES Journal of Marine Science 70(1): 16–33.</w:t>
+      </w:r>
+    </w:p>
+    <w:bookmarkEnd w:id="43"/>
+    <w:bookmarkStart w:id="44" w:name="ref-QuinnDeriso1999"/>
     <w:p>
       <w:pPr>
         <w:pStyle w:val="Bibliography"/>
       </w:pPr>
       <w:r>
-        <w:t xml:space="preserve">Punt, A.E., Huang, T., and Maunder, M.N. 2013. Review of integrated size-structured models for stock assessment of hard-to-age crustacean and mollusc species. ICES Journal of Marine Science 70(1): 16–33.</w:t>
-      </w:r>
-    </w:p>
-    <w:bookmarkEnd w:id="42"/>
-    <w:bookmarkStart w:id="44" w:name="ref-Rcore"/>
+        <w:t xml:space="preserve">Quinn, T., and Deriso, R. 1999. QUantitative fish dynamics. Oxford University Press, New York, NY.</w:t>
+      </w:r>
+    </w:p>
+    <w:bookmarkEnd w:id="44"/>
+    <w:bookmarkStart w:id="46" w:name="ref-Rcore"/>
     <w:p>
       <w:pPr>
         <w:pStyle w:val="Bibliography"/>
@@ -2146,7 +2203,7 @@
       <w:r>
         <w:t xml:space="preserve"> </w:t>
       </w:r>
-      <w:hyperlink r:id="rId43">
+      <w:hyperlink r:id="rId45">
         <w:r>
           <w:rPr>
             <w:rStyle w:val="Hyperlink"/>
@@ -2158,52 +2215,14 @@
         <w:t xml:space="preserve">.</w:t>
       </w:r>
     </w:p>
-    <w:bookmarkEnd w:id="44"/>
-    <w:bookmarkStart w:id="45" w:name="ref-Rudd2021"/>
+    <w:bookmarkEnd w:id="46"/>
+    <w:bookmarkStart w:id="47" w:name="ref-Siskey2022"/>
     <w:p>
       <w:pPr>
         <w:pStyle w:val="Bibliography"/>
       </w:pPr>
       <w:r>
-        <w:t xml:space="preserve">Rudd, M.B., Cope, J.M., Wetzel, C.R., and Hastie, J. 2021.</w:t>
-      </w:r>
-      <w:r>
-        <w:t xml:space="preserve"> </w:t>
-      </w:r>
-      <w:r>
-        <w:t xml:space="preserve">Catch and length models in the Stock Synthesis framework: expanded application to data-moderate stocks</w:t>
-      </w:r>
-      <w:r>
-        <w:t xml:space="preserve">. Frontiers in Marine Science 8.</w:t>
-      </w:r>
-    </w:p>
-    <w:bookmarkEnd w:id="45"/>
-    <w:bookmarkStart w:id="46" w:name="ref-Siskey2022"/>
-    <w:p>
-      <w:pPr>
-        <w:pStyle w:val="Bibliography"/>
-      </w:pPr>
-      <w:r>
-        <w:t xml:space="preserve">Siskey, M.R., Punt, A.E., Hulson, P.-J.F., Bryan, M.D., Ianelli, J.N., and Thorson, J.T. In Review. The estimated impact of changes to otolith field-sampling and ageing effort on stock assessment inputs, outputs, and catch advice. Canadian Journal of Fisheries and Aquatic Sciences.</w:t>
-      </w:r>
-    </w:p>
-    <w:bookmarkEnd w:id="46"/>
-    <w:bookmarkStart w:id="47" w:name="ref-Spencer2020"/>
-    <w:p>
-      <w:pPr>
-        <w:pStyle w:val="Bibliography"/>
-      </w:pPr>
-      <w:r>
-        <w:t xml:space="preserve">Spencer, P.D., and Ianelli, J.I. 2020.</w:t>
-      </w:r>
-      <w:r>
-        <w:t xml:space="preserve"> </w:t>
-      </w:r>
-      <w:r>
-        <w:t xml:space="preserve">Assessment of the Pacific ocean perch stock in the Bering Sea/Aleutian. In: Stock Assessment and Fishery Evaluation Report for the Groundfish Resources of the Bering Sea and Aleutian Islands</w:t>
-      </w:r>
-      <w:r>
-        <w:t xml:space="preserve">. Anchorage, AK, North Pacific Fishery Management Council.</w:t>
+        <w:t xml:space="preserve">Siskey, M.R., Punt, A.E., Hulson, P.-J.F., Bryan, M.D., Ianelli, J.N., and Thorson, J.T. 2023. The estimated impact of changes to otolith field-sampling and ageing effort on stock assessment inputs, outputs, and catch advice. Canadian Journal of Fisheries and Aquatic Sciences 80(1): 115–131.</w:t>
       </w:r>
     </w:p>
     <w:bookmarkEnd w:id="47"/>
@@ -2236,80 +2255,104 @@
       </w:r>
     </w:p>
     <w:bookmarkEnd w:id="49"/>
-    <w:bookmarkStart w:id="50" w:name="ref-Thompson2021"/>
+    <w:bookmarkStart w:id="50" w:name="ref-Thorson2014"/>
     <w:p>
       <w:pPr>
         <w:pStyle w:val="Bibliography"/>
       </w:pPr>
       <w:r>
-        <w:t xml:space="preserve">Thompson, G.G., Barbeaux, S., Connor, J., Fissel, B., Hurst, T., Laurel, B., O’Leary, C.A., Rogers, L., Shotwell, S.K., Siddon, E., Spies, I., Thorson, J.T., and Tyrell, A. 2021.</w:t>
-      </w:r>
-      <w:r>
-        <w:t xml:space="preserve"> </w:t>
-      </w:r>
-      <w:r>
-        <w:t xml:space="preserve">Assessment of the Pacific cod stock in the eastern Bering Sea. In: Stock Assessment and Fishery Evaluation Report for the Groundfish Resources of the Bering Sea and Aleutian Isalands</w:t>
-      </w:r>
-      <w:r>
-        <w:t xml:space="preserve">. Anchorage, AK, North Pacific Fishery Management Council.</w:t>
+        <w:t xml:space="preserve">Thorson, J.T. 2014. Standardizing compositional data for stock assessment. ICES Journal of Marine Science 71(5): 1117–1128.</w:t>
       </w:r>
     </w:p>
     <w:bookmarkEnd w:id="50"/>
-    <w:bookmarkStart w:id="51" w:name="ref-Thorson2014"/>
+    <w:bookmarkStart w:id="51" w:name="ref-Thorson2017"/>
     <w:p>
       <w:pPr>
         <w:pStyle w:val="Bibliography"/>
       </w:pPr>
       <w:r>
-        <w:t xml:space="preserve">Thorson, J.T. 2014. Standardizing compositional data for stock assessment. ICES Journal of Marine Science 71(5): 1117–1128.</w:t>
+        <w:t xml:space="preserve">Thorson, J.T., Johnson, K.F., Methot, R.D., and Taylor, I.G. 2017.</w:t>
+      </w:r>
+      <w:r>
+        <w:t xml:space="preserve"> </w:t>
+      </w:r>
+      <w:r>
+        <w:t xml:space="preserve">Model-based estimates of effective sample size in stock assessment models using the Dirichlet-multinomial distribution</w:t>
+      </w:r>
+      <w:r>
+        <w:t xml:space="preserve">. Fisheries Research 192: 84–93.</w:t>
       </w:r>
     </w:p>
     <w:bookmarkEnd w:id="51"/>
-    <w:bookmarkStart w:id="52" w:name="ref-Thorson2019"/>
+    <w:bookmarkStart w:id="52" w:name="ref-vonSzalay2018"/>
     <w:p>
       <w:pPr>
         <w:pStyle w:val="Bibliography"/>
       </w:pPr>
       <w:r>
-        <w:t xml:space="preserve">Thorson, J.T., and Haltuch, M.A. 2019. Spatiotemporal analysis of compositional data: Increased precision and improved workflow using model-based inputs to stock assessment. Canadian Journal of Fisheries and Aquatic Sciences 76(3): 401–414.</w:t>
+        <w:t xml:space="preserve">von Szalay, P.G., and Raring, N.W. 2018.</w:t>
+      </w:r>
+      <w:r>
+        <w:t xml:space="preserve"> </w:t>
+      </w:r>
+      <w:r>
+        <w:t xml:space="preserve">Data Report: 2017 Gulf of Alaska bottom trawl survey</w:t>
+      </w:r>
+      <w:r>
+        <w:t xml:space="preserve">. U.S. Department of Commerce. NOAA Technical Memorandum NMFS-AFSC-374: 260 p.</w:t>
       </w:r>
     </w:p>
     <w:bookmarkEnd w:id="52"/>
-    <w:bookmarkStart w:id="53" w:name="ref-Thorson2017"/>
+    <w:bookmarkStart w:id="53" w:name="ref-vonSzalay2017"/>
     <w:p>
       <w:pPr>
         <w:pStyle w:val="Bibliography"/>
       </w:pPr>
       <w:r>
-        <w:t xml:space="preserve">Thorson, J.T., Johnson, K.F., Methot, R.D., and Taylor, I.G. 2017.</w:t>
-      </w:r>
-      <w:r>
-        <w:t xml:space="preserve"> </w:t>
-      </w:r>
-      <w:r>
-        <w:t xml:space="preserve">Model-based estimates of effective sample size in stock assessment models using the Dirichlet-multinomial distribution</w:t>
-      </w:r>
-      <w:r>
-        <w:t xml:space="preserve">. Fisheries Research 192: 84–93.</w:t>
+        <w:t xml:space="preserve">von Szalay, P.G., Raring, N.W., Rooper, C.N., and A, L.E. 2017.</w:t>
+      </w:r>
+      <w:r>
+        <w:t xml:space="preserve"> </w:t>
+      </w:r>
+      <w:r>
+        <w:t xml:space="preserve">Data Report: 2016 Aleutian Islands bottom trawl survey</w:t>
+      </w:r>
+      <w:r>
+        <w:t xml:space="preserve">. U.S. Department of Commerce. NOAA Technical Memorandum NMFS-AFSC-349: 161 p.</w:t>
       </w:r>
     </w:p>
     <w:bookmarkEnd w:id="53"/>
-    <w:bookmarkStart w:id="54" w:name="ref-Turnock2017"/>
+    <w:bookmarkStart w:id="54" w:name="ref-Zimmermann2009"/>
     <w:p>
       <w:pPr>
         <w:pStyle w:val="Bibliography"/>
       </w:pPr>
       <w:r>
-        <w:t xml:space="preserve">Turnock, B.J., McGilliard, C.R., and Palsson, W. 2017.</w:t>
-      </w:r>
-      <w:r>
-        <w:t xml:space="preserve"> </w:t>
-      </w:r>
-      <w:r>
-        <w:t xml:space="preserve">Assessment of the flathead sole stock in the Gulf of Alaska. In: Stock Assessment and Fishery Evaluation Report for the Groundfish Resources of the Gulf of Alaska</w:t>
-      </w:r>
-      <w:r>
-        <w:t xml:space="preserve">. Anchorage, AK, North Pacific Fishery Management Council.</w:t>
+        <w:t xml:space="preserve">Zimmermann, M., Dew, C.B., and Malley, B.A. 2009. History of</w:t>
+      </w:r>
+      <w:r>
+        <w:t xml:space="preserve"> </w:t>
+      </w:r>
+      <w:r>
+        <w:t xml:space="preserve">Alaska</w:t>
+      </w:r>
+      <w:r>
+        <w:t xml:space="preserve"> </w:t>
+      </w:r>
+      <w:r>
+        <w:t xml:space="preserve">red king crab,</w:t>
+      </w:r>
+      <w:r>
+        <w:t xml:space="preserve"> </w:t>
+      </w:r>
+      <w:r>
+        <w:t xml:space="preserve">Paralithodes</w:t>
+      </w:r>
+      <w:r>
+        <w:t xml:space="preserve"> </w:t>
+      </w:r>
+      <w:r>
+        <w:t xml:space="preserve">camtschaticus, bottom trawl surveys, 1940-61. Marine Fisheries Review 71(1): 1.</w:t>
       </w:r>
     </w:p>
     <w:bookmarkEnd w:id="54"/>
@@ -2331,33 +2374,25 @@
     </w:p>
     <w:p>
       <w:pPr>
-        <w:pStyle w:val="FirstParagraph"/>
-      </w:pPr>
-      <w:r>
-        <w:t xml:space="preserve">[will determine which tables to include - kept this table in as place holder]</w:t>
-      </w:r>
-    </w:p>
-    <w:p>
-      <w:pPr>
         <w:pStyle w:val="TableCaption"/>
       </w:pPr>
       <w:r>
-        <w:t xml:space="preserve">Table 1: Total length frequency samples from the most recent three Aleutian Islands surveys for the species evaluated in the bootstrap-simulation for reduction in sexed length-frequency collections.</w:t>
+        <w:t xml:space="preserve">(#tab:species_sample)Average length and age (shown in parentheses) samples from the most recent three bottom trawl surveys by region for the species evaluated in the bootstrap-simulation for reduction in length and age collections.</w:t>
       </w:r>
     </w:p>
     <w:tbl>
       <w:tblPr>
         <w:tblStyle w:val="Table"/>
-        <w:tblW w:type="auto" w:w="0"/>
+        <w:tblW w:type="pct" w:w="5000"/>
         <w:tblLook w:firstRow="1" w:lastRow="0" w:firstColumn="0" w:lastColumn="0" w:noHBand="0" w:noVBand="0" w:val="0020"/>
-        <w:tblCaption w:val="Table 1: Total length frequency samples from the most recent three Aleutian Islands surveys for the species evaluated in the bootstrap-simulation for reduction in sexed length-frequency collections."/>
+        <w:tblCaption w:val="(#tab:species_sample)Average length and age (shown in parentheses) samples from the most recent three bottom trawl surveys by region for the species evaluated in the bootstrap-simulation for reduction in length and age collections."/>
       </w:tblPr>
       <w:tblGrid>
         <w:gridCol w:w="1584"/>
-        <w:gridCol w:w="1584"/>
-        <w:gridCol w:w="1584"/>
-        <w:gridCol w:w="1584"/>
-        <w:gridCol w:w="1584"/>
+        <w:gridCol w:w="2534"/>
+        <w:gridCol w:w="1267"/>
+        <w:gridCol w:w="1267"/>
+        <w:gridCol w:w="1267"/>
       </w:tblGrid>
       <w:tr>
         <w:trPr>
@@ -2371,7 +2406,19 @@
               <w:jc w:val="left"/>
             </w:pPr>
             <w:r>
-              <w:t xml:space="preserve">Species</w:t>
+              <w:t xml:space="preserve">Stock</w:t>
+            </w:r>
+          </w:p>
+        </w:tc>
+        <w:tc>
+          <w:tcPr/>
+          <w:p>
+            <w:pPr>
+              <w:pStyle w:val="Compact"/>
+              <w:jc w:val="left"/>
+            </w:pPr>
+            <w:r>
+              <w:t xml:space="preserve">Scientific name</w:t>
             </w:r>
           </w:p>
         </w:tc>
@@ -2383,7 +2430,7 @@
               <w:jc w:val="center"/>
             </w:pPr>
             <w:r>
-              <w:t xml:space="preserve">2014</w:t>
+              <w:t xml:space="preserve">AI</w:t>
             </w:r>
           </w:p>
         </w:tc>
@@ -2395,7 +2442,7 @@
               <w:jc w:val="center"/>
             </w:pPr>
             <w:r>
-              <w:t xml:space="preserve">2016</w:t>
+              <w:t xml:space="preserve">EBS</w:t>
             </w:r>
           </w:p>
         </w:tc>
@@ -2407,19 +2454,7 @@
               <w:jc w:val="center"/>
             </w:pPr>
             <w:r>
-              <w:t xml:space="preserve">2018</w:t>
-            </w:r>
-          </w:p>
-        </w:tc>
-        <w:tc>
-          <w:tcPr/>
-          <w:p>
-            <w:pPr>
-              <w:pStyle w:val="Compact"/>
-              <w:jc w:val="center"/>
-            </w:pPr>
-            <w:r>
-              <w:t xml:space="preserve">Avg</w:t>
+              <w:t xml:space="preserve">GOA</w:t>
             </w:r>
           </w:p>
         </w:tc>
@@ -2433,7 +2468,19 @@
               <w:jc w:val="left"/>
             </w:pPr>
             <w:r>
-              <w:t xml:space="preserve">arrowtooth flounder</w:t>
+              <w:t xml:space="preserve">Alaska plaice</w:t>
+            </w:r>
+          </w:p>
+        </w:tc>
+        <w:tc>
+          <w:tcPr/>
+          <w:p>
+            <w:pPr>
+              <w:pStyle w:val="Compact"/>
+              <w:jc w:val="left"/>
+            </w:pPr>
+            <w:r>
+              <w:t xml:space="preserve">Pleuronectes quadrituberculatus</w:t>
             </w:r>
           </w:p>
         </w:tc>
@@ -2445,7 +2492,7 @@
               <w:jc w:val="center"/>
             </w:pPr>
             <w:r>
-              <w:t xml:space="preserve">10,201</w:t>
+              <w:t xml:space="preserve">–</w:t>
             </w:r>
           </w:p>
         </w:tc>
@@ -2457,7 +2504,7 @@
               <w:jc w:val="center"/>
             </w:pPr>
             <w:r>
-              <w:t xml:space="preserve">9,166</w:t>
+              <w:t xml:space="preserve">10,486 (327)</w:t>
             </w:r>
           </w:p>
         </w:tc>
@@ -2469,19 +2516,7 @@
               <w:jc w:val="center"/>
             </w:pPr>
             <w:r>
-              <w:t xml:space="preserve">10,225</w:t>
-            </w:r>
-          </w:p>
-        </w:tc>
-        <w:tc>
-          <w:tcPr/>
-          <w:p>
-            <w:pPr>
-              <w:pStyle w:val="Compact"/>
-              <w:jc w:val="center"/>
-            </w:pPr>
-            <w:r>
-              <w:t xml:space="preserve">9,864</w:t>
+              <w:t xml:space="preserve">–</w:t>
             </w:r>
           </w:p>
         </w:tc>
@@ -2495,7 +2530,19 @@
               <w:jc w:val="left"/>
             </w:pPr>
             <w:r>
-              <w:t xml:space="preserve">Atka mackerel</w:t>
+              <w:t xml:space="preserve">arrowtooth flounder</w:t>
+            </w:r>
+          </w:p>
+        </w:tc>
+        <w:tc>
+          <w:tcPr/>
+          <w:p>
+            <w:pPr>
+              <w:pStyle w:val="Compact"/>
+              <w:jc w:val="left"/>
+            </w:pPr>
+            <w:r>
+              <w:t xml:space="preserve">Atheresthes stomias</w:t>
             </w:r>
           </w:p>
         </w:tc>
@@ -2507,7 +2554,7 @@
               <w:jc w:val="center"/>
             </w:pPr>
             <w:r>
-              <w:t xml:space="preserve">9,999</w:t>
+              <w:t xml:space="preserve">9,868 (460)</w:t>
             </w:r>
           </w:p>
         </w:tc>
@@ -2519,7 +2566,7 @@
               <w:jc w:val="center"/>
             </w:pPr>
             <w:r>
-              <w:t xml:space="preserve">6,080</w:t>
+              <w:t xml:space="preserve">14,928 (702)</w:t>
             </w:r>
           </w:p>
         </w:tc>
@@ -2531,19 +2578,7 @@
               <w:jc w:val="center"/>
             </w:pPr>
             <w:r>
-              <w:t xml:space="preserve">7,301</w:t>
-            </w:r>
-          </w:p>
-        </w:tc>
-        <w:tc>
-          <w:tcPr/>
-          <w:p>
-            <w:pPr>
-              <w:pStyle w:val="Compact"/>
-              <w:jc w:val="center"/>
-            </w:pPr>
-            <w:r>
-              <w:t xml:space="preserve">7,793</w:t>
+              <w:t xml:space="preserve">36,842 (597)</w:t>
             </w:r>
           </w:p>
         </w:tc>
@@ -2557,7 +2592,19 @@
               <w:jc w:val="left"/>
             </w:pPr>
             <w:r>
-              <w:t xml:space="preserve">flathead sole</w:t>
+              <w:t xml:space="preserve">Atka mackerel</w:t>
+            </w:r>
+          </w:p>
+        </w:tc>
+        <w:tc>
+          <w:tcPr/>
+          <w:p>
+            <w:pPr>
+              <w:pStyle w:val="Compact"/>
+              <w:jc w:val="left"/>
+            </w:pPr>
+            <w:r>
+              <w:t xml:space="preserve">Pleurogrammus monopterygius</w:t>
             </w:r>
           </w:p>
         </w:tc>
@@ -2569,7 +2616,7 @@
               <w:jc w:val="center"/>
             </w:pPr>
             <w:r>
-              <w:t xml:space="preserve">4,945</w:t>
+              <w:t xml:space="preserve">7,888 (610)</w:t>
             </w:r>
           </w:p>
         </w:tc>
@@ -2581,7 +2628,7 @@
               <w:jc w:val="center"/>
             </w:pPr>
             <w:r>
-              <w:t xml:space="preserve">3,904</w:t>
+              <w:t xml:space="preserve">–</w:t>
             </w:r>
           </w:p>
         </w:tc>
@@ -2593,19 +2640,7 @@
               <w:jc w:val="center"/>
             </w:pPr>
             <w:r>
-              <w:t xml:space="preserve">4,941</w:t>
-            </w:r>
-          </w:p>
-        </w:tc>
-        <w:tc>
-          <w:tcPr/>
-          <w:p>
-            <w:pPr>
-              <w:pStyle w:val="Compact"/>
-              <w:jc w:val="center"/>
-            </w:pPr>
-            <w:r>
-              <w:t xml:space="preserve">4,597</w:t>
+              <w:t xml:space="preserve">–</w:t>
             </w:r>
           </w:p>
         </w:tc>
@@ -2619,7 +2654,19 @@
               <w:jc w:val="left"/>
             </w:pPr>
             <w:r>
-              <w:t xml:space="preserve">northern rockfish</w:t>
+              <w:t xml:space="preserve">Dover sole</w:t>
+            </w:r>
+          </w:p>
+        </w:tc>
+        <w:tc>
+          <w:tcPr/>
+          <w:p>
+            <w:pPr>
+              <w:pStyle w:val="Compact"/>
+              <w:jc w:val="left"/>
+            </w:pPr>
+            <w:r>
+              <w:t xml:space="preserve">Microstomus pacificus</w:t>
             </w:r>
           </w:p>
         </w:tc>
@@ -2631,7 +2678,7 @@
               <w:jc w:val="center"/>
             </w:pPr>
             <w:r>
-              <w:t xml:space="preserve">14,738</w:t>
+              <w:t xml:space="preserve">–</w:t>
             </w:r>
           </w:p>
         </w:tc>
@@ -2643,7 +2690,7 @@
               <w:jc w:val="center"/>
             </w:pPr>
             <w:r>
-              <w:t xml:space="preserve">15,116</w:t>
+              <w:t xml:space="preserve">–</w:t>
             </w:r>
           </w:p>
         </w:tc>
@@ -2655,19 +2702,7 @@
               <w:jc w:val="center"/>
             </w:pPr>
             <w:r>
-              <w:t xml:space="preserve">14,640</w:t>
-            </w:r>
-          </w:p>
-        </w:tc>
-        <w:tc>
-          <w:tcPr/>
-          <w:p>
-            <w:pPr>
-              <w:pStyle w:val="Compact"/>
-              <w:jc w:val="center"/>
-            </w:pPr>
-            <w:r>
-              <w:t xml:space="preserve">14,831</w:t>
+              <w:t xml:space="preserve">3,020 (224)</w:t>
             </w:r>
           </w:p>
         </w:tc>
@@ -2681,7 +2716,19 @@
               <w:jc w:val="left"/>
             </w:pPr>
             <w:r>
-              <w:t xml:space="preserve">Pacific cod</w:t>
+              <w:t xml:space="preserve">flathead sole</w:t>
+            </w:r>
+          </w:p>
+        </w:tc>
+        <w:tc>
+          <w:tcPr/>
+          <w:p>
+            <w:pPr>
+              <w:pStyle w:val="Compact"/>
+              <w:jc w:val="left"/>
+            </w:pPr>
+            <w:r>
+              <w:t xml:space="preserve">Hippoglossoides elassodon</w:t>
             </w:r>
           </w:p>
         </w:tc>
@@ -2693,7 +2740,7 @@
               <w:jc w:val="center"/>
             </w:pPr>
             <w:r>
-              <w:t xml:space="preserve">4,541</w:t>
+              <w:t xml:space="preserve">4,602 (0)</w:t>
             </w:r>
           </w:p>
         </w:tc>
@@ -2705,7 +2752,7 @@
               <w:jc w:val="center"/>
             </w:pPr>
             <w:r>
-              <w:t xml:space="preserve">6,500</w:t>
+              <w:t xml:space="preserve">22,356 (810)</w:t>
             </w:r>
           </w:p>
         </w:tc>
@@ -2717,19 +2764,7 @@
               <w:jc w:val="center"/>
             </w:pPr>
             <w:r>
-              <w:t xml:space="preserve">6,093</w:t>
-            </w:r>
-          </w:p>
-        </w:tc>
-        <w:tc>
-          <w:tcPr/>
-          <w:p>
-            <w:pPr>
-              <w:pStyle w:val="Compact"/>
-              <w:jc w:val="center"/>
-            </w:pPr>
-            <w:r>
-              <w:t xml:space="preserve">5,711</w:t>
+              <w:t xml:space="preserve">15,233 (225)</w:t>
             </w:r>
           </w:p>
         </w:tc>
@@ -2743,7 +2778,19 @@
               <w:jc w:val="left"/>
             </w:pPr>
             <w:r>
-              <w:t xml:space="preserve">Pacific ocean perch</w:t>
+              <w:t xml:space="preserve">Greenland turbot</w:t>
+            </w:r>
+          </w:p>
+        </w:tc>
+        <w:tc>
+          <w:tcPr/>
+          <w:p>
+            <w:pPr>
+              <w:pStyle w:val="Compact"/>
+              <w:jc w:val="left"/>
+            </w:pPr>
+            <w:r>
+              <w:t xml:space="preserve">Reinhardtius hippoglossoides</w:t>
             </w:r>
           </w:p>
         </w:tc>
@@ -2755,7 +2802,7 @@
               <w:jc w:val="center"/>
             </w:pPr>
             <w:r>
-              <w:t xml:space="preserve">29,569</w:t>
+              <w:t xml:space="preserve">–</w:t>
             </w:r>
           </w:p>
         </w:tc>
@@ -2767,7 +2814,7 @@
               <w:jc w:val="center"/>
             </w:pPr>
             <w:r>
-              <w:t xml:space="preserve">36,065</w:t>
+              <w:t xml:space="preserve">266 (131)</w:t>
             </w:r>
           </w:p>
         </w:tc>
@@ -2779,19 +2826,7 @@
               <w:jc w:val="center"/>
             </w:pPr>
             <w:r>
-              <w:t xml:space="preserve">30,980</w:t>
-            </w:r>
-          </w:p>
-        </w:tc>
-        <w:tc>
-          <w:tcPr/>
-          <w:p>
-            <w:pPr>
-              <w:pStyle w:val="Compact"/>
-              <w:jc w:val="center"/>
-            </w:pPr>
-            <w:r>
-              <w:t xml:space="preserve">32,205</w:t>
+              <w:t xml:space="preserve">–</w:t>
             </w:r>
           </w:p>
         </w:tc>
@@ -2805,7 +2840,19 @@
               <w:jc w:val="left"/>
             </w:pPr>
             <w:r>
-              <w:t xml:space="preserve">shortspine thornyhead</w:t>
+              <w:t xml:space="preserve">Kamchatka flounder</w:t>
+            </w:r>
+          </w:p>
+        </w:tc>
+        <w:tc>
+          <w:tcPr/>
+          <w:p>
+            <w:pPr>
+              <w:pStyle w:val="Compact"/>
+              <w:jc w:val="left"/>
+            </w:pPr>
+            <w:r>
+              <w:t xml:space="preserve">Atheresthes evermanni</w:t>
             </w:r>
           </w:p>
         </w:tc>
@@ -2817,7 +2864,7 @@
               <w:jc w:val="center"/>
             </w:pPr>
             <w:r>
-              <w:t xml:space="preserve">3,201</w:t>
+              <w:t xml:space="preserve">3,526 (0)</w:t>
             </w:r>
           </w:p>
         </w:tc>
@@ -2829,7 +2876,7 @@
               <w:jc w:val="center"/>
             </w:pPr>
             <w:r>
-              <w:t xml:space="preserve">4,241</w:t>
+              <w:t xml:space="preserve">2,454 (460)</w:t>
             </w:r>
           </w:p>
         </w:tc>
@@ -2841,19 +2888,7 @@
               <w:jc w:val="center"/>
             </w:pPr>
             <w:r>
-              <w:t xml:space="preserve">2,954</w:t>
-            </w:r>
-          </w:p>
-        </w:tc>
-        <w:tc>
-          <w:tcPr/>
-          <w:p>
-            <w:pPr>
-              <w:pStyle w:val="Compact"/>
-              <w:jc w:val="center"/>
-            </w:pPr>
-            <w:r>
-              <w:t xml:space="preserve">3,465</w:t>
+              <w:t xml:space="preserve">–</w:t>
             </w:r>
           </w:p>
         </w:tc>
@@ -2867,6 +2902,378 @@
               <w:jc w:val="left"/>
             </w:pPr>
             <w:r>
+              <w:t xml:space="preserve">northern rock sole</w:t>
+            </w:r>
+          </w:p>
+        </w:tc>
+        <w:tc>
+          <w:tcPr/>
+          <w:p>
+            <w:pPr>
+              <w:pStyle w:val="Compact"/>
+              <w:jc w:val="left"/>
+            </w:pPr>
+            <w:r>
+              <w:t xml:space="preserve">Lepidopsetta polyxystra</w:t>
+            </w:r>
+          </w:p>
+        </w:tc>
+        <w:tc>
+          <w:tcPr/>
+          <w:p>
+            <w:pPr>
+              <w:pStyle w:val="Compact"/>
+              <w:jc w:val="center"/>
+            </w:pPr>
+            <w:r>
+              <w:t xml:space="preserve">10,754 (0)</w:t>
+            </w:r>
+          </w:p>
+        </w:tc>
+        <w:tc>
+          <w:tcPr/>
+          <w:p>
+            <w:pPr>
+              <w:pStyle w:val="Compact"/>
+              <w:jc w:val="center"/>
+            </w:pPr>
+            <w:r>
+              <w:t xml:space="preserve">24,698 (584)</w:t>
+            </w:r>
+          </w:p>
+        </w:tc>
+        <w:tc>
+          <w:tcPr/>
+          <w:p>
+            <w:pPr>
+              <w:pStyle w:val="Compact"/>
+              <w:jc w:val="center"/>
+            </w:pPr>
+            <w:r>
+              <w:t xml:space="preserve">3,685 (197)</w:t>
+            </w:r>
+          </w:p>
+        </w:tc>
+      </w:tr>
+      <w:tr>
+        <w:tc>
+          <w:tcPr/>
+          <w:p>
+            <w:pPr>
+              <w:pStyle w:val="Compact"/>
+              <w:jc w:val="left"/>
+            </w:pPr>
+            <w:r>
+              <w:t xml:space="preserve">northern rockfish</w:t>
+            </w:r>
+          </w:p>
+        </w:tc>
+        <w:tc>
+          <w:tcPr/>
+          <w:p>
+            <w:pPr>
+              <w:pStyle w:val="Compact"/>
+              <w:jc w:val="left"/>
+            </w:pPr>
+            <w:r>
+              <w:t xml:space="preserve">Sebastes polyspinis</w:t>
+            </w:r>
+          </w:p>
+        </w:tc>
+        <w:tc>
+          <w:tcPr/>
+          <w:p>
+            <w:pPr>
+              <w:pStyle w:val="Compact"/>
+              <w:jc w:val="center"/>
+            </w:pPr>
+            <w:r>
+              <w:t xml:space="preserve">14,928 (571)</w:t>
+            </w:r>
+          </w:p>
+        </w:tc>
+        <w:tc>
+          <w:tcPr/>
+          <w:p>
+            <w:pPr>
+              <w:pStyle w:val="Compact"/>
+              <w:jc w:val="center"/>
+            </w:pPr>
+            <w:r>
+              <w:t xml:space="preserve">–</w:t>
+            </w:r>
+          </w:p>
+        </w:tc>
+        <w:tc>
+          <w:tcPr/>
+          <w:p>
+            <w:pPr>
+              <w:pStyle w:val="Compact"/>
+              <w:jc w:val="center"/>
+            </w:pPr>
+            <w:r>
+              <w:t xml:space="preserve">2,298 (447)</w:t>
+            </w:r>
+          </w:p>
+        </w:tc>
+      </w:tr>
+      <w:tr>
+        <w:tc>
+          <w:tcPr/>
+          <w:p>
+            <w:pPr>
+              <w:pStyle w:val="Compact"/>
+              <w:jc w:val="left"/>
+            </w:pPr>
+            <w:r>
+              <w:t xml:space="preserve">Pacific cod</w:t>
+            </w:r>
+          </w:p>
+        </w:tc>
+        <w:tc>
+          <w:tcPr/>
+          <w:p>
+            <w:pPr>
+              <w:pStyle w:val="Compact"/>
+              <w:jc w:val="left"/>
+            </w:pPr>
+            <w:r>
+              <w:t xml:space="preserve">Gadus macrocephalus</w:t>
+            </w:r>
+          </w:p>
+        </w:tc>
+        <w:tc>
+          <w:tcPr/>
+          <w:p>
+            <w:pPr>
+              <w:pStyle w:val="Compact"/>
+              <w:jc w:val="center"/>
+            </w:pPr>
+            <w:r>
+              <w:t xml:space="preserve">5,723 (604)</w:t>
+            </w:r>
+          </w:p>
+        </w:tc>
+        <w:tc>
+          <w:tcPr/>
+          <w:p>
+            <w:pPr>
+              <w:pStyle w:val="Compact"/>
+              <w:jc w:val="center"/>
+            </w:pPr>
+            <w:r>
+              <w:t xml:space="preserve">11,477 (1,449)</w:t>
+            </w:r>
+          </w:p>
+        </w:tc>
+        <w:tc>
+          <w:tcPr/>
+          <w:p>
+            <w:pPr>
+              <w:pStyle w:val="Compact"/>
+              <w:jc w:val="center"/>
+            </w:pPr>
+            <w:r>
+              <w:t xml:space="preserve">3,452 (464)</w:t>
+            </w:r>
+          </w:p>
+        </w:tc>
+      </w:tr>
+      <w:tr>
+        <w:tc>
+          <w:tcPr/>
+          <w:p>
+            <w:pPr>
+              <w:pStyle w:val="Compact"/>
+              <w:jc w:val="left"/>
+            </w:pPr>
+            <w:r>
+              <w:t xml:space="preserve">Pacific ocean perch</w:t>
+            </w:r>
+          </w:p>
+        </w:tc>
+        <w:tc>
+          <w:tcPr/>
+          <w:p>
+            <w:pPr>
+              <w:pStyle w:val="Compact"/>
+              <w:jc w:val="left"/>
+            </w:pPr>
+            <w:r>
+              <w:t xml:space="preserve">Sebastes alutus</w:t>
+            </w:r>
+          </w:p>
+        </w:tc>
+        <w:tc>
+          <w:tcPr/>
+          <w:p>
+            <w:pPr>
+              <w:pStyle w:val="Compact"/>
+              <w:jc w:val="center"/>
+            </w:pPr>
+            <w:r>
+              <w:t xml:space="preserve">3,2491 (1,019)</w:t>
+            </w:r>
+          </w:p>
+        </w:tc>
+        <w:tc>
+          <w:tcPr/>
+          <w:p>
+            <w:pPr>
+              <w:pStyle w:val="Compact"/>
+              <w:jc w:val="center"/>
+            </w:pPr>
+            <w:r>
+              <w:t xml:space="preserve">–</w:t>
+            </w:r>
+          </w:p>
+        </w:tc>
+        <w:tc>
+          <w:tcPr/>
+          <w:p>
+            <w:pPr>
+              <w:pStyle w:val="Compact"/>
+              <w:jc w:val="center"/>
+            </w:pPr>
+            <w:r>
+              <w:t xml:space="preserve">23,319 (1,150)</w:t>
+            </w:r>
+          </w:p>
+        </w:tc>
+      </w:tr>
+      <w:tr>
+        <w:tc>
+          <w:tcPr/>
+          <w:p>
+            <w:pPr>
+              <w:pStyle w:val="Compact"/>
+              <w:jc w:val="left"/>
+            </w:pPr>
+            <w:r>
+              <w:t xml:space="preserve">rex sole</w:t>
+            </w:r>
+          </w:p>
+        </w:tc>
+        <w:tc>
+          <w:tcPr/>
+          <w:p>
+            <w:pPr>
+              <w:pStyle w:val="Compact"/>
+              <w:jc w:val="left"/>
+            </w:pPr>
+            <w:r>
+              <w:t xml:space="preserve">Glyptocephalus</w:t>
+            </w:r>
+          </w:p>
+        </w:tc>
+        <w:tc>
+          <w:tcPr/>
+          <w:p>
+            <w:pPr>
+              <w:pStyle w:val="Compact"/>
+              <w:jc w:val="center"/>
+            </w:pPr>
+            <w:r>
+              <w:t xml:space="preserve">–</w:t>
+            </w:r>
+          </w:p>
+        </w:tc>
+        <w:tc>
+          <w:tcPr/>
+          <w:p>
+            <w:pPr>
+              <w:pStyle w:val="Compact"/>
+              <w:jc w:val="center"/>
+            </w:pPr>
+            <w:r>
+              <w:t xml:space="preserve">–</w:t>
+            </w:r>
+          </w:p>
+        </w:tc>
+        <w:tc>
+          <w:tcPr/>
+          <w:p>
+            <w:pPr>
+              <w:pStyle w:val="Compact"/>
+              <w:jc w:val="center"/>
+            </w:pPr>
+            <w:r>
+              <w:t xml:space="preserve">12,878 (412)</w:t>
+            </w:r>
+          </w:p>
+        </w:tc>
+      </w:tr>
+      <w:tr>
+        <w:tc>
+          <w:tcPr/>
+          <w:p>
+            <w:pPr>
+              <w:pStyle w:val="Compact"/>
+              <w:jc w:val="left"/>
+            </w:pPr>
+            <w:r>
+              <w:t xml:space="preserve">southern rock sole</w:t>
+            </w:r>
+          </w:p>
+        </w:tc>
+        <w:tc>
+          <w:tcPr/>
+          <w:p>
+            <w:pPr>
+              <w:pStyle w:val="Compact"/>
+              <w:jc w:val="left"/>
+            </w:pPr>
+            <w:r>
+              <w:t xml:space="preserve">Lepidopsetta billineta</w:t>
+            </w:r>
+          </w:p>
+        </w:tc>
+        <w:tc>
+          <w:tcPr/>
+          <w:p>
+            <w:pPr>
+              <w:pStyle w:val="Compact"/>
+              <w:jc w:val="center"/>
+            </w:pPr>
+            <w:r>
+              <w:t xml:space="preserve">–</w:t>
+            </w:r>
+          </w:p>
+        </w:tc>
+        <w:tc>
+          <w:tcPr/>
+          <w:p>
+            <w:pPr>
+              <w:pStyle w:val="Compact"/>
+              <w:jc w:val="center"/>
+            </w:pPr>
+            <w:r>
+              <w:t xml:space="preserve">–</w:t>
+            </w:r>
+          </w:p>
+        </w:tc>
+        <w:tc>
+          <w:tcPr/>
+          <w:p>
+            <w:pPr>
+              <w:pStyle w:val="Compact"/>
+              <w:jc w:val="center"/>
+            </w:pPr>
+            <w:r>
+              <w:t xml:space="preserve">7,190 (730)</w:t>
+            </w:r>
+          </w:p>
+        </w:tc>
+      </w:tr>
+      <w:tr>
+        <w:tc>
+          <w:tcPr/>
+          <w:p>
+            <w:pPr>
+              <w:pStyle w:val="Compact"/>
+              <w:jc w:val="left"/>
+            </w:pPr>
+            <w:r>
               <w:t xml:space="preserve">walleye pollock</w:t>
             </w:r>
           </w:p>
@@ -2876,10 +3283,22 @@
           <w:p>
             <w:pPr>
               <w:pStyle w:val="Compact"/>
+              <w:jc w:val="left"/>
+            </w:pPr>
+            <w:r>
+              <w:t xml:space="preserve">Gadus chalcogrammus</w:t>
+            </w:r>
+          </w:p>
+        </w:tc>
+        <w:tc>
+          <w:tcPr/>
+          <w:p>
+            <w:pPr>
+              <w:pStyle w:val="Compact"/>
               <w:jc w:val="center"/>
             </w:pPr>
             <w:r>
-              <w:t xml:space="preserve">10,300</w:t>
+              <w:t xml:space="preserve">10,806 (791)</w:t>
             </w:r>
           </w:p>
         </w:tc>
@@ -2891,7 +3310,7 @@
               <w:jc w:val="center"/>
             </w:pPr>
             <w:r>
-              <w:t xml:space="preserve">9,112</w:t>
+              <w:t xml:space="preserve">4,9,544 (1600)</w:t>
             </w:r>
           </w:p>
         </w:tc>
@@ -2903,7 +3322,33 @@
               <w:jc w:val="center"/>
             </w:pPr>
             <w:r>
-              <w:t xml:space="preserve">12,972</w:t>
+              <w:t xml:space="preserve">16,772 (1,075)</w:t>
+            </w:r>
+          </w:p>
+        </w:tc>
+      </w:tr>
+      <w:tr>
+        <w:tc>
+          <w:tcPr/>
+          <w:p>
+            <w:pPr>
+              <w:pStyle w:val="Compact"/>
+              <w:jc w:val="left"/>
+            </w:pPr>
+            <w:r>
+              <w:t xml:space="preserve">yellowfin sole</w:t>
+            </w:r>
+          </w:p>
+        </w:tc>
+        <w:tc>
+          <w:tcPr/>
+          <w:p>
+            <w:pPr>
+              <w:pStyle w:val="Compact"/>
+              <w:jc w:val="left"/>
+            </w:pPr>
+            <w:r>
+              <w:t xml:space="preserve">Limanda aspera</w:t>
             </w:r>
           </w:p>
         </w:tc>
@@ -2915,7 +3360,31 @@
               <w:jc w:val="center"/>
             </w:pPr>
             <w:r>
-              <w:t xml:space="preserve">10,795</w:t>
+              <w:t xml:space="preserve">–</w:t>
+            </w:r>
+          </w:p>
+        </w:tc>
+        <w:tc>
+          <w:tcPr/>
+          <w:p>
+            <w:pPr>
+              <w:pStyle w:val="Compact"/>
+              <w:jc w:val="center"/>
+            </w:pPr>
+            <w:r>
+              <w:t xml:space="preserve">28,108 (845)</w:t>
+            </w:r>
+          </w:p>
+        </w:tc>
+        <w:tc>
+          <w:tcPr/>
+          <w:p>
+            <w:pPr>
+              <w:pStyle w:val="Compact"/>
+              <w:jc w:val="center"/>
+            </w:pPr>
+            <w:r>
+              <w:t xml:space="preserve">–</w:t>
             </w:r>
           </w:p>
         </w:tc>
@@ -2927,21 +3396,13 @@
       </w:r>
     </w:p>
     <w:bookmarkEnd w:id="57"/>
-    <w:bookmarkStart w:id="59" w:name="figures"/>
+    <w:bookmarkStart w:id="61" w:name="figures"/>
     <w:p>
       <w:pPr>
         <w:pStyle w:val="Heading1"/>
       </w:pPr>
       <w:r>
         <w:t xml:space="preserve">Figures</w:t>
-      </w:r>
-    </w:p>
-    <w:p>
-      <w:pPr>
-        <w:pStyle w:val="FirstParagraph"/>
-      </w:pPr>
-      <w:r>
-        <w:t xml:space="preserve">[Will figure out what figures to include - pun intended, left length flowchart here as we will have the total flowchart included]</w:t>
       </w:r>
     </w:p>
     <w:p>
@@ -2951,14 +3412,14 @@
       <w:r>
         <w:drawing>
           <wp:inline>
-            <wp:extent cx="5074920" cy="4096512"/>
+            <wp:extent cx="5943600" cy="3663112"/>
             <wp:effectExtent b="0" l="0" r="0" t="0"/>
-            <wp:docPr descr="Figure 1: Bootstrap-simulation flow chart, the steps refer to the order of operations as described in the Bootstrap-simulation framework section." title="" id="1" name="Picture"/>
+            <wp:docPr descr="(#fig:bs_flows)Bootstrap-simulation flow chart, the steps refer to the order of operations as described in the Bootstrap-simulation framework section." title="" id="59" name="Picture"/>
             <a:graphic>
               <a:graphicData uri="http://schemas.openxmlformats.org/drawingml/2006/picture">
                 <pic:pic>
                   <pic:nvPicPr>
-                    <pic:cNvPr descr="C:/AA%20-%20PH%20Stuff/SWO/swo-journal/figs/length_flowchart.png" id="0" name="Picture"/>
+                    <pic:cNvPr descr="../figs/full_flowchart.png" id="60" name="Picture"/>
                     <pic:cNvPicPr>
                       <a:picLocks noChangeArrowheads="1" noChangeAspect="1"/>
                     </pic:cNvPicPr>
@@ -2972,7 +3433,7 @@
                   <pic:spPr bwMode="auto">
                     <a:xfrm>
                       <a:off x="0" y="0"/>
-                      <a:ext cx="5074920" cy="4096512"/>
+                      <a:ext cx="5943600" cy="3663112"/>
                     </a:xfrm>
                     <a:prstGeom prst="rect">
                       <a:avLst/>
@@ -2996,7 +3457,7 @@
         <w:pStyle w:val="ImageCaption"/>
       </w:pPr>
       <w:r>
-        <w:t xml:space="preserve">Figure 1: Bootstrap-simulation flow chart, the steps refer to the order of operations as described in the</w:t>
+        <w:t xml:space="preserve">(#fig:bs_flows)Bootstrap-simulation flow chart, the steps refer to the order of operations as described in the</w:t>
       </w:r>
       <w:r>
         <w:t xml:space="preserve"> </w:t>
@@ -3015,7 +3476,7 @@
         <w:t xml:space="preserve">section.</w:t>
       </w:r>
     </w:p>
-    <w:bookmarkEnd w:id="59"/>
+    <w:bookmarkEnd w:id="61"/>
     <w:sectPr>
       <w:pgSz w:h="15840" w:w="12240"/>
       <w:pgMar w:bottom="1440" w:footer="720" w:gutter="0" w:header="720" w:left="1440" w:right="1440" w:top="1440"/>

</xml_diff>

<commit_message>
pre co-author review draft edits
</commit_message>
<xml_diff>
--- a/text/swo_journal.docx
+++ b/text/swo_journal.docx
@@ -134,6 +134,138 @@
       </w:r>
       <w:r>
         <w:t xml:space="preserve">survey</w:t>
+      </w:r>
+      <w:r>
+        <w:t xml:space="preserve"> </w:t>
+      </w:r>
+      <w:r>
+        <w:t xml:space="preserve">workforce</w:t>
+      </w:r>
+      <w:r>
+        <w:t xml:space="preserve"> </w:t>
+      </w:r>
+      <w:r>
+        <w:t xml:space="preserve">health</w:t>
+      </w:r>
+      <w:r>
+        <w:t xml:space="preserve"> </w:t>
+      </w:r>
+      <w:r>
+        <w:t xml:space="preserve">and</w:t>
+      </w:r>
+      <w:r>
+        <w:t xml:space="preserve"> </w:t>
+      </w:r>
+      <w:r>
+        <w:t xml:space="preserve">efficiency</w:t>
+      </w:r>
+      <w:r>
+        <w:t xml:space="preserve"> </w:t>
+      </w:r>
+      <w:r>
+        <w:t xml:space="preserve">-or-</w:t>
+      </w:r>
+      <w:r>
+        <w:t xml:space="preserve"> </w:t>
+      </w:r>
+      <w:r>
+        <w:t xml:space="preserve">Reductions</w:t>
+      </w:r>
+      <w:r>
+        <w:t xml:space="preserve"> </w:t>
+      </w:r>
+      <w:r>
+        <w:t xml:space="preserve">in</w:t>
+      </w:r>
+      <w:r>
+        <w:t xml:space="preserve"> </w:t>
+      </w:r>
+      <w:r>
+        <w:t xml:space="preserve">sampling</w:t>
+      </w:r>
+      <w:r>
+        <w:t xml:space="preserve"> </w:t>
+      </w:r>
+      <w:r>
+        <w:t xml:space="preserve">effort</w:t>
+      </w:r>
+      <w:r>
+        <w:t xml:space="preserve"> </w:t>
+      </w:r>
+      <w:r>
+        <w:t xml:space="preserve">for</w:t>
+      </w:r>
+      <w:r>
+        <w:t xml:space="preserve"> </w:t>
+      </w:r>
+      <w:r>
+        <w:t xml:space="preserve">fishery-independent</w:t>
+      </w:r>
+      <w:r>
+        <w:t xml:space="preserve"> </w:t>
+      </w:r>
+      <w:r>
+        <w:t xml:space="preserve">age</w:t>
+      </w:r>
+      <w:r>
+        <w:t xml:space="preserve"> </w:t>
+      </w:r>
+      <w:r>
+        <w:t xml:space="preserve">and</w:t>
+      </w:r>
+      <w:r>
+        <w:t xml:space="preserve"> </w:t>
+      </w:r>
+      <w:r>
+        <w:t xml:space="preserve">length</w:t>
+      </w:r>
+      <w:r>
+        <w:t xml:space="preserve"> </w:t>
+      </w:r>
+      <w:r>
+        <w:t xml:space="preserve">composition:</w:t>
+      </w:r>
+      <w:r>
+        <w:t xml:space="preserve"> </w:t>
+      </w:r>
+      <w:r>
+        <w:t xml:space="preserve">balancing</w:t>
+      </w:r>
+      <w:r>
+        <w:t xml:space="preserve"> </w:t>
+      </w:r>
+      <w:r>
+        <w:t xml:space="preserve">stock</w:t>
+      </w:r>
+      <w:r>
+        <w:t xml:space="preserve"> </w:t>
+      </w:r>
+      <w:r>
+        <w:t xml:space="preserve">assessment</w:t>
+      </w:r>
+      <w:r>
+        <w:t xml:space="preserve"> </w:t>
+      </w:r>
+      <w:r>
+        <w:t xml:space="preserve">input</w:t>
+      </w:r>
+      <w:r>
+        <w:t xml:space="preserve"> </w:t>
+      </w:r>
+      <w:r>
+        <w:t xml:space="preserve">data</w:t>
+      </w:r>
+      <w:r>
+        <w:t xml:space="preserve"> </w:t>
+      </w:r>
+      <w:r>
+        <w:t xml:space="preserve">uncertainty</w:t>
+      </w:r>
+      <w:r>
+        <w:t xml:space="preserve"> </w:t>
+      </w:r>
+      <w:r>
+        <w:t xml:space="preserve">and</w:t>
       </w:r>
       <w:r>
         <w:t xml:space="preserve"> </w:t>
@@ -405,76 +537,37 @@
         <w:pStyle w:val="FirstParagraph"/>
       </w:pPr>
       <w:r>
-        <w:rPr>
-          <w:iCs/>
-          <w:i/>
-        </w:rPr>
-        <w:t xml:space="preserve">Why are you doing this? [context and aim]</w:t>
-      </w:r>
-    </w:p>
-    <w:p>
-      <w:pPr>
-        <w:pStyle w:val="BodyText"/>
-      </w:pPr>
-      <w:r>
-        <w:rPr>
-          <w:iCs/>
-          <w:i/>
-        </w:rPr>
-        <w:t xml:space="preserve">What did you do?</w:t>
-      </w:r>
-      <w:r>
-        <w:rPr>
-          <w:iCs/>
-          <w:i/>
-        </w:rPr>
-        <w:t xml:space="preserve"> </w:t>
-      </w:r>
-      <w:hyperlink w:anchor="methods">
-        <w:r>
-          <w:rPr>
-            <w:rStyle w:val="Hyperlink"/>
-            <w:iCs/>
-            <w:i/>
-          </w:rPr>
-          <w:t xml:space="preserve">methods</w:t>
-        </w:r>
-      </w:hyperlink>
-    </w:p>
-    <w:p>
-      <w:pPr>
-        <w:pStyle w:val="BodyText"/>
-      </w:pPr>
-      <w:r>
-        <w:rPr>
-          <w:iCs/>
-          <w:i/>
-        </w:rPr>
-        <w:t xml:space="preserve">What did you find? [core results – say something useful – no motherhood statements or deference to the main text!]</w:t>
-      </w:r>
-    </w:p>
-    <w:p>
-      <w:pPr>
-        <w:pStyle w:val="BodyText"/>
-      </w:pPr>
-      <w:r>
-        <w:rPr>
-          <w:iCs/>
-          <w:i/>
-        </w:rPr>
-        <w:t xml:space="preserve">What does this mean? [interpretation in context]</w:t>
-      </w:r>
-    </w:p>
-    <w:p>
-      <w:pPr>
-        <w:pStyle w:val="BodyText"/>
-      </w:pPr>
-      <w:r>
-        <w:rPr>
-          <w:iCs/>
-          <w:i/>
-        </w:rPr>
-        <w:t xml:space="preserve">What is it good for? [application]</w:t>
+        <w:t xml:space="preserve">Unavoidable survey effort reduction has become a reality that must be accounted for in modern stock assessment models, and in addition, increasing negative consequences to survey staff health due to repetitive motion injuries are becoming a cost to managing agencies that is increasingly significant.</w:t>
+      </w:r>
+      <w:r>
+        <w:t xml:space="preserve"> </w:t>
+      </w:r>
+      <w:r>
+        <w:t xml:space="preserve">In this study, we evaluated the consequences of reductions in age and length data collections for composition data that is used in stock assessment models in order to determine if a balance can be met between reducing sampling that does not excessively increase data uncertainty but provides for reductions in repetitive motions that can cause injury to survey staff.</w:t>
+      </w:r>
+      <w:r>
+        <w:t xml:space="preserve"> </w:t>
+      </w:r>
+      <w:r>
+        <w:t xml:space="preserve">We find that reducing sampling to a maximum of 100 to 150 fish sampled per haul for length (either sex-specific or combined sex) provides for length composition data for which the uncertainty is not appreciably increased, and has no effect on the uncertainty in age composition data that is subsequently expanded from this sub-sampled length frequency data.</w:t>
+      </w:r>
+      <w:r>
+        <w:t xml:space="preserve"> </w:t>
+      </w:r>
+      <w:r>
+        <w:t xml:space="preserve">We find that as the subsampling rate of total age collections is increased, the uncertainty in the age composition also increases, but not at a rate proportional to the reduction in sampling effort.</w:t>
+      </w:r>
+      <w:r>
+        <w:t xml:space="preserve"> </w:t>
+      </w:r>
+      <w:r>
+        <w:t xml:space="preserve">While there is a direct link between the uncertainty in data inputs and the uncertainty of assessment model predictions, reductions in length frequency sampling can be made without large consequence, but there will be, at some level, consequence to model output with reductions in age collection sampling.</w:t>
+      </w:r>
+      <w:r>
+        <w:t xml:space="preserve"> </w:t>
+      </w:r>
+      <w:r>
+        <w:t xml:space="preserve">The method employed here, and the results presented, can aid managing agencies in balancing the magnitude of data collection on fishery-independent survey platforms and subsequent consequences to assessment models.</w:t>
       </w:r>
     </w:p>
     <w:p>
@@ -824,7 +917,25 @@
         <w:t xml:space="preserve"> </w:t>
       </w:r>
       <w:r>
-        <w:t xml:space="preserve">Using effective sample size as the primary statistic to evaluate uncertainty in the age and length composition data that is derived from the bottom trawl surveys, we evaluated the impact of reducing sampling to answer three questions 1) what is the impact of reducing sampling in length frequency sampling (including sex determination sampling) and the subsequent expansion to age composition on the uncertainty in the composition data? 2) Is there a point of diminishing returns as we increase the number of age and length samples? And, 3) are there life-history characteristics that mitigate, or exaggerate, the consequences of reductions in age or length composition sampling?</w:t>
+        <w:t xml:space="preserve">Using effective sample size as the primary statistic to evaluate uncertainty in the age and length composition data that is derived from the bottom trawl surveys, we evaluated the impact of reducing sampling to answer three questions 1) what is the impact of reducing sampling in length frequency sampling (including sex determination sampling) and the subsequent expansion to age composition on the uncertainty in the composition data?</w:t>
+      </w:r>
+      <w:r>
+        <w:t xml:space="preserve"> </w:t>
+      </w:r>
+      <w:r>
+        <w:t xml:space="preserve">2) What is the impact of reducing sampling for age on uncertainty in age composition data?</w:t>
+      </w:r>
+      <w:r>
+        <w:t xml:space="preserve"> </w:t>
+      </w:r>
+      <w:r>
+        <w:t xml:space="preserve">3) Is there a point of diminishing returns as we increase the number of age and length samples?</w:t>
+      </w:r>
+      <w:r>
+        <w:t xml:space="preserve"> </w:t>
+      </w:r>
+      <w:r>
+        <w:t xml:space="preserve">And, 4) are there life-history characteristics that mitigate, or exaggerate, the consequences of reductions in age or length composition sampling?</w:t>
       </w:r>
     </w:p>
     <w:bookmarkEnd w:id="22"/>
@@ -964,7 +1075,7 @@
         <w:t xml:space="preserve"> </w:t>
       </w:r>
       <w:r>
-        <w:t xml:space="preserve">Currently, no species age composition are estimated using depth or area stratified ALKs, rather, all observations are pooled for the entirety of the survey area each survey year.</w:t>
+        <w:t xml:space="preserve">Currently, no stocks age composition are estimated using depth or area stratified ALKs, rather, all observations are pooled for the entirety of the survey area each survey year.</w:t>
       </w:r>
       <w:r>
         <w:t xml:space="preserve"> </w:t>
@@ -1000,13 +1111,13 @@
         <w:t xml:space="preserve"> </w:t>
       </w:r>
       <w:r>
-        <w:t xml:space="preserve">Data from the recent three survey years for each survey were used in this analysis in order to show results that reflect consequences of sub-sampling that were most applicable to the current status of the stocks.</w:t>
-      </w:r>
-      <w:r>
-        <w:t xml:space="preserve"> </w:t>
-      </w:r>
-      <w:r>
-        <w:t xml:space="preserve">The average length and age sample sizes from the most recent three survey years for the species selected by survey are also shown in Table</w:t>
+        <w:t xml:space="preserve">Historical data for each survey were used in this analysis in order to show results that reflect consequences of sub-sampling.</w:t>
+      </w:r>
+      <w:r>
+        <w:t xml:space="preserve"> </w:t>
+      </w:r>
+      <w:r>
+        <w:t xml:space="preserve">To show the recent sampling magnitudes, the average length and age sample sizes from the most recent three survey years for the stocks selected by survey are shown in Table</w:t>
       </w:r>
       <w:r>
         <w:t xml:space="preserve"> </w:t>
@@ -1033,93 +1144,10 @@
         <w:pStyle w:val="FirstParagraph"/>
       </w:pPr>
       <w:r>
-        <w:t xml:space="preserve">To evaluate the effect of reductions in sampling length frequency and age collections we developed a bootstrap-simulation framework that 1) allows for reductions in the historical number of length frequencies and age specimen data collected and 2) conducts the first (length) and second (age) stage expansion process for each bootstrap replicate of length frequency and age specimen information to generate length and age composition [</w:t>
-      </w:r>
-      <w:r>
-        <w:rPr>
-          <w:iCs/>
-          <w:i/>
-        </w:rPr>
-        <w:t xml:space="preserve">(</w:t>
-      </w:r>
-      <w:r>
-        <w:rPr>
-          <w:bCs/>
-          <w:b/>
-          <w:iCs/>
-          <w:i/>
-        </w:rPr>
-        <w:t xml:space="preserve">ref?</w:t>
-      </w:r>
-      <w:r>
-        <w:rPr>
-          <w:iCs/>
-          <w:i/>
-        </w:rPr>
-        <w:t xml:space="preserve">)</w:t>
-      </w:r>
-      <w:r>
-        <w:rPr>
-          <w:iCs/>
-          <w:i/>
-        </w:rPr>
-        <w:t xml:space="preserve"> </w:t>
-      </w:r>
-      <w:r>
-        <w:rPr>
-          <w:iCs/>
-          <w:i/>
-        </w:rPr>
-        <w:t xml:space="preserve">- do we cite the R-package here? or the tech-memo</w:t>
-      </w:r>
-      <w:r>
-        <w:rPr>
-          <w:iCs/>
-          <w:i/>
-        </w:rPr>
-        <w:t xml:space="preserve"> </w:t>
-      </w:r>
-      <w:r>
-        <w:rPr>
-          <w:iCs/>
-          <w:i/>
-        </w:rPr>
-        <w:t xml:space="preserve">(</w:t>
-      </w:r>
-      <w:r>
-        <w:rPr>
-          <w:bCs/>
-          <w:b/>
-          <w:iCs/>
-          <w:i/>
-        </w:rPr>
-        <w:t xml:space="preserve">Hulson2023?</w:t>
-      </w:r>
-      <w:r>
-        <w:rPr>
-          <w:iCs/>
-          <w:i/>
-        </w:rPr>
-        <w:t xml:space="preserve">)</w:t>
-      </w:r>
-      <w:r>
-        <w:rPr>
-          <w:iCs/>
-          <w:i/>
-        </w:rPr>
-        <w:t xml:space="preserve">?</w:t>
-      </w:r>
-      <w:r>
-        <w:t xml:space="preserve">].</w:t>
-      </w:r>
-      <w:r>
-        <w:t xml:space="preserve"> </w:t>
-      </w:r>
-      <w:r>
-        <w:t xml:space="preserve">We used the historical length frequency and age specimen data that were collected from the AFSC bottom trawl surveys to evaluate the impact of reduced sampling.</w:t>
-      </w:r>
-      <w:r>
-        <w:br/>
+        <w:t xml:space="preserve">To evaluate the effect of reductions in sampling length frequency and age collections we developed a bootstrap-simulation framework that 1) allows for reductions in the historical number of length frequencies and age specimen data collected and 2) conducts the first (length) and second (age) stage expansion process for each bootstrap replicate of length frequency and age specimen information to generate length and age composition.</w:t>
+      </w:r>
+      <w:r>
+        <w:t xml:space="preserve"> </w:t>
       </w:r>
       <w:r>
         <w:t xml:space="preserve">The bootstrap-simulation framework is composed of a suite of nested resampling protocols.</w:t>
@@ -1958,7 +1986,7 @@
         <w:pStyle w:val="FirstParagraph"/>
       </w:pPr>
       <w:r>
-        <w:t xml:space="preserve">As number of samples taken for length frequency within hauls decreased, the ISS decreased, but not drastically (Figure</w:t>
+        <w:t xml:space="preserve">As the number of samples taken within hauls for length frequency decreased, the ISS decreased, but not dramatically (Figure</w:t>
       </w:r>
       <w:r>
         <w:t xml:space="preserve"> </w:t>
@@ -1967,7 +1995,7 @@
         <w:t xml:space="preserve">2</w:t>
       </w:r>
       <w:r>
-        <w:t xml:space="preserve">, shown for EBS stocks as an example).</w:t>
+        <w:t xml:space="preserve">).</w:t>
       </w:r>
       <w:r>
         <w:t xml:space="preserve"> </w:t>
@@ -1979,19 +2007,19 @@
         <w:t xml:space="preserve"> </w:t>
       </w:r>
       <w:r>
-        <w:t xml:space="preserve">For all stocks evaluated the sex-specific ISS were smaller than the total (combined sex) iterated ESS, this remained true within each individual sub-sampling case.</w:t>
-      </w:r>
-      <w:r>
-        <w:t xml:space="preserve"> </w:t>
-      </w:r>
-      <w:r>
-        <w:t xml:space="preserve">There were, however, stock-specific differences in the sex-specific ISS magnitude; for some stocks female or male ISS was larger than the other, or both were similar in magnitude.</w:t>
-      </w:r>
-      <w:r>
-        <w:t xml:space="preserve"> </w:t>
-      </w:r>
-      <w:r>
-        <w:t xml:space="preserve">The magnitude of length composition ISS was stock-specific and sex category-specific; across survey years the length composition ISS generally ranged from 250 to 3,000.</w:t>
+        <w:t xml:space="preserve">For all stocks evaluated the sex-specific length composition ISS were smaller than the total (combined sex) ISS, this remained true within each individual sub-sampling case as well.</w:t>
+      </w:r>
+      <w:r>
+        <w:t xml:space="preserve"> </w:t>
+      </w:r>
+      <w:r>
+        <w:t xml:space="preserve">There were, however, stock-specific differences in the sex-specific ISS magnitude; if the magnitudes were different it was the case that female length composition ISS was larger than male length composition ISS.</w:t>
+      </w:r>
+      <w:r>
+        <w:t xml:space="preserve"> </w:t>
+      </w:r>
+      <w:r>
+        <w:t xml:space="preserve">While the magnitude of length composition ISS was stock-specific and sex category-specific, across survey years the length composition ISS generally ranged from 250 to 3,000.</w:t>
       </w:r>
       <w:r>
         <w:t xml:space="preserve"> </w:t>
@@ -2003,7 +2031,7 @@
         <w:t xml:space="preserve"> </w:t>
       </w:r>
       <w:r>
-        <w:t xml:space="preserve">Across the length frequency haul level sub-sampling cases evaluated, the age composition ISS for all stocks within each region was unaffected by length sub-sampling (Figure</w:t>
+        <w:t xml:space="preserve">Across the length frequency haul level sub-sampling cases evaluated, the magnitude of age composition ISS for all stocks within each region was unaffected by length sub-sampling (Figure</w:t>
       </w:r>
       <w:r>
         <w:t xml:space="preserve"> </w:t>
@@ -2020,7 +2048,7 @@
         <w:pStyle w:val="BodyText"/>
       </w:pPr>
       <w:r>
-        <w:t xml:space="preserve">As the sub-sampling level for length freqeuncy within a haul decreased the proportion of the full dataset length composition ISS decreased (Figure</w:t>
+        <w:t xml:space="preserve">As the sub-sampling level within a haul for length frequency decreased the proportion of the full dataset length composition ISS decreased (Figure</w:t>
       </w:r>
       <w:r>
         <w:t xml:space="preserve"> </w:t>
@@ -2029,13 +2057,13 @@
         <w:t xml:space="preserve">4</w:t>
       </w:r>
       <w:r>
-        <w:t xml:space="preserve">), following from the results of the ISS magnitude across sub-sampling levels.</w:t>
-      </w:r>
-      <w:r>
-        <w:t xml:space="preserve"> </w:t>
-      </w:r>
-      <w:r>
-        <w:t xml:space="preserve">This decrease in the proportion of length composition sub-sampled ISS to full dataset ISS was consistent across the stocks evaluated, although the magnitude of decrease was region and stock-specific.</w:t>
+        <w:t xml:space="preserve">), following from the results of the decreasing trend in ISS magnitude across sub-sampling levels.</w:t>
+      </w:r>
+      <w:r>
+        <w:t xml:space="preserve"> </w:t>
+      </w:r>
+      <w:r>
+        <w:t xml:space="preserve">This decrease in the proportion of length composition sub-sampled ISS compared to full dataset ISS was consistent across the stocks evaluated, although the magnitude of decrease was region and stock-specific.</w:t>
       </w:r>
       <w:r>
         <w:t xml:space="preserve"> </w:t>
@@ -2053,13 +2081,27 @@
         <w:t xml:space="preserve"> </w:t>
       </w:r>
       <w:r>
-        <w:t xml:space="preserve">While the magnitude of decrease in the proportion of length composition ISS was region and sex-specific, none of the stocks decreased to further than 50% of the full dataset ISS, the majority of stocks did not decrease further than 60%.</w:t>
-      </w:r>
-      <w:r>
-        <w:t xml:space="preserve"> </w:t>
-      </w:r>
-      <w:r>
-        <w:t xml:space="preserve">For the majority of stocks evaluated, the proportion of full dataset ISS stayed above 90% for length frequency sub-sampling levels of 100 fish per haul or more, and were all greater than 90% for length frequency sub-sampling levels of 150 fish per haul regardless of length composition sex category.</w:t>
+        <w:t xml:space="preserve">For sub-sampling levels of 150 and greater the variability the the proporiton of full dataset length composition ISS was small and consistent across all the stocks evaluated.</w:t>
+      </w:r>
+    </w:p>
+    <w:p>
+      <w:pPr>
+        <w:pStyle w:val="BodyText"/>
+      </w:pPr>
+      <w:r>
+        <w:t xml:space="preserve">While the magnitude of decrease in the proportion of length composition ISS was region and sex-specific, none of the stocks decreased to lower than 50% of the full dataset ISS; the majority of stocks did not decrease to lower than 60%.</w:t>
+      </w:r>
+      <w:r>
+        <w:t xml:space="preserve"> </w:t>
+      </w:r>
+      <w:r>
+        <w:t xml:space="preserve">For all the stocks evaluated, the range in the annual proportion of full dataset ISS across the sex categories evaluated were either above or included 90% of the full dataset length composition ISS for the length frequency sub-sampling levels of 100 fish per haul; the only exception was for EBS walleye pollock female and male proportion of length composition ISS.</w:t>
+      </w:r>
+      <w:r>
+        <w:t xml:space="preserve"> </w:t>
+      </w:r>
+      <w:r>
+        <w:t xml:space="preserve">Besides EBS walleye pollock, in which the range in the annual proportion of full dataset ISS included 90%, the remainder of the stocks evaluated resulted in proportions of full dataset ISS greater than 90% for length frequency sub-sampling levels of 150 fish per haul or more regardless of length composition sex category.</w:t>
       </w:r>
       <w:r>
         <w:t xml:space="preserve"> </w:t>
@@ -2082,7 +2124,7 @@
         <w:pStyle w:val="BodyText"/>
       </w:pPr>
       <w:r>
-        <w:t xml:space="preserve">While the age composition ISS was unaffected by the length frequency sub-sampling level, the age composition ISS did markedly decrease as the proportion of total age collections decreased (Figure</w:t>
+        <w:t xml:space="preserve">Where the age composition ISS was unaffected by the length frequency sub-sampling level, the age composition ISS did markedly decrease as the proportion of total age collections decreased (Figure</w:t>
       </w:r>
       <w:r>
         <w:t xml:space="preserve"> </w:t>
@@ -2091,13 +2133,37 @@
         <w:t xml:space="preserve">5</w:t>
       </w:r>
       <w:r>
-        <w:t xml:space="preserve">, shown for GOA stocks as an example); this result was consistent across all regions, stocks, and sex categories evaluated.</w:t>
-      </w:r>
-      <w:r>
-        <w:t xml:space="preserve"> </w:t>
-      </w:r>
-      <w:r>
-        <w:t xml:space="preserve">Similar to the results for length composition ISS, the sex-specific ISS were smaller than the total (combined sex) iterated ISS across all stocks evaluated, and the magnitude of age composition ISS compared between sex categories (female and male) could differ by stocks.</w:t>
+        <w:t xml:space="preserve">).</w:t>
+      </w:r>
+      <w:r>
+        <w:t xml:space="preserve"> </w:t>
+      </w:r>
+      <w:r>
+        <w:t xml:space="preserve">In Figure</w:t>
+      </w:r>
+      <w:r>
+        <w:t xml:space="preserve"> </w:t>
+      </w:r>
+      <w:r>
+        <w:t xml:space="preserve">5</w:t>
+      </w:r>
+      <w:r>
+        <w:t xml:space="preserve"> </w:t>
+      </w:r>
+      <w:r>
+        <w:t xml:space="preserve">we use the stocks in the GOA bottom trawl survey as an example and note that this result was consistent across all regions, stocks, and sex categories evaluated.</w:t>
+      </w:r>
+      <w:r>
+        <w:t xml:space="preserve"> </w:t>
+      </w:r>
+      <w:r>
+        <w:t xml:space="preserve">Similar to the results for length composition ISS, the sex-specific age composition ISS were smaller than the total (combined sex) iterated ISS across all stocks evaluated, and the magnitude of age composition ISS compared between sex categories (female and male) could differ by stocks.</w:t>
+      </w:r>
+      <w:r>
+        <w:t xml:space="preserve"> </w:t>
+      </w:r>
+      <w:r>
+        <w:t xml:space="preserve">Following the results of the sex-specific length composition ISS, if the magnitudes in age composition ISS were different between the sex categories, the female age composition ISS was larger than the male age composition ISS.</w:t>
       </w:r>
       <w:r>
         <w:t xml:space="preserve"> </w:t>
@@ -2111,11 +2177,13 @@
       <w:r>
         <w:t xml:space="preserve">The variability in annual age composition ISS was also stock specific, where some stocks displayed larger range in age composition ISS across survey years than others.</w:t>
       </w:r>
-      <w:r>
-        <w:t xml:space="preserve"> </w:t>
-      </w:r>
-      <w:r>
-        <w:t xml:space="preserve">The proportion of decrease from the full dataset ISS was region and stock-specific, as was the variability in the decrease in ISS across the survey years (Figure</w:t>
+    </w:p>
+    <w:p>
+      <w:pPr>
+        <w:pStyle w:val="BodyText"/>
+      </w:pPr>
+      <w:r>
+        <w:t xml:space="preserve">The proportion of decrease from the full dataset age composition ISS was region and stock-specific, as was the variability in the decrease in age composition ISS across the survey years (Figure</w:t>
       </w:r>
       <w:r>
         <w:t xml:space="preserve"> </w:t>
@@ -2130,25 +2198,27 @@
         <w:t xml:space="preserve"> </w:t>
       </w:r>
       <w:r>
-        <w:t xml:space="preserve">Some of the largest decreases in age composition ISS across the total age sub-sampling levels resulted for arrowtooth flounder and Pacific cod, where the smallest decrease resulted for GOA walleye pollock.</w:t>
-      </w:r>
-      <w:r>
-        <w:t xml:space="preserve"> </w:t>
-      </w:r>
-      <w:r>
-        <w:t xml:space="preserve">The largest variability across the survey years in the proportion of ISS across age sub-sampling levels again resulted for Pacific cod, but also included AI Atka mackerel anf walleye pollock, while the variablity was relatively small for the remaining stocks.</w:t>
-      </w:r>
-      <w:r>
-        <w:t xml:space="preserve"> </w:t>
-      </w:r>
-      <w:r>
-        <w:t xml:space="preserve">While there were differences in the proportion of ISS across the age sub-sampling levels evaluated, the results across stocks were generally consistent.</w:t>
-      </w:r>
-      <w:r>
-        <w:t xml:space="preserve"> </w:t>
-      </w:r>
-      <w:r>
-        <w:t xml:space="preserve">A notable result was that for all stocks evaluated, the proportional decrease in ISS was dampened when compared to the proportional decrease in total age samples collected (Figure</w:t>
+        <w:t xml:space="preserve">Some of the largest decreases in age composition ISS across the total age sub-sampling levels resulted for arrowtooth flounder and Pacific cod in each survey evaluated, where the smallest decrease resulted for GOA walleye pollock.</w:t>
+      </w:r>
+      <w:r>
+        <w:t xml:space="preserve"> </w:t>
+      </w:r>
+      <w:r>
+        <w:t xml:space="preserve">The largest variability across the survey years in the proportion of ISS across age sub-sampling levels again resulted for Pacific cod, but also included AI Atka mackerel and walleye pollock across each survey area, while the variablity was relatively small for the remaining stocks.</w:t>
+      </w:r>
+      <w:r>
+        <w:t xml:space="preserve"> </w:t>
+      </w:r>
+      <w:r>
+        <w:t xml:space="preserve">Even though there were differences in the proportion of age composition ISS across the age sub-sampling levels evaluated, the results across stocks were generally consistent.</w:t>
+      </w:r>
+    </w:p>
+    <w:p>
+      <w:pPr>
+        <w:pStyle w:val="BodyText"/>
+      </w:pPr>
+      <w:r>
+        <w:t xml:space="preserve">A notable result was that for all stocks evaluated, the proportional decrease in age composition ISS was dampened when compared to the proportional decrease in total age samples collected (Figure</w:t>
       </w:r>
       <w:r>
         <w:t xml:space="preserve"> </w:t>
@@ -2163,13 +2233,25 @@
         <w:t xml:space="preserve"> </w:t>
       </w:r>
       <w:r>
-        <w:t xml:space="preserve">For example, a reduction to 25% of the total age samples did not translate to an ISS 25% of the full dataset ISS, but rather resulted in ISS of 30-40% of the full dataset ISS; this was true at each total age collection sub-sampling level evaluated.</w:t>
-      </w:r>
-      <w:r>
-        <w:t xml:space="preserve"> </w:t>
-      </w:r>
-      <w:r>
-        <w:t xml:space="preserve">For all stocks and sex categories evaluated, the reduction in ISS was less than the reduction in the total age samples collected on the surveys.</w:t>
+        <w:t xml:space="preserve">For example, a reduction to 25% of the total age samples did not translate to a sub-sampled dataset age composition ISS reduction of 25% of the full dataset ISS, but rather resulted in a sub-sampled dataset age composition ISS of 30-40% of the full dataset ISS; this was true at each total age collection sub-sampling level evaluated.</w:t>
+      </w:r>
+      <w:r>
+        <w:t xml:space="preserve"> </w:t>
+      </w:r>
+      <w:r>
+        <w:t xml:space="preserve">For rockfish and flatfish, the reduction in ISS compared to the reduction in total age samples were similar, both across stocks and sex categories.</w:t>
+      </w:r>
+      <w:r>
+        <w:t xml:space="preserve"> </w:t>
+      </w:r>
+      <w:r>
+        <w:t xml:space="preserve">In comparison, for gadids and other (Atka mackerel), the reduction in age composition ISS compared to reduction in total age samples was further dampened, where the reduction in total age samples resulted in a proportionally smaller reduction in age composition ISS compared to rockfish and flatfish stocks.</w:t>
+      </w:r>
+      <w:r>
+        <w:t xml:space="preserve"> </w:t>
+      </w:r>
+      <w:r>
+        <w:t xml:space="preserve">Regardless, for all stocks and sex categories evaluated, the reduction in ISS was less than the reduction in the total age samples collected on the surveys.</w:t>
       </w:r>
     </w:p>
     <w:bookmarkEnd w:id="28"/>
@@ -2187,7 +2269,31 @@
         <w:pStyle w:val="FirstParagraph"/>
       </w:pPr>
       <w:r>
-        <w:t xml:space="preserve">for length comps, since there was no change decreasing down to 150 or so, there would be no change if increasing past the base sampling level either, not as clear for increasing age comp collections</w:t>
+        <w:t xml:space="preserve">In this study, we developed a method to evaluate the consequences of reduced sampling effort on uncertainty in age and length composition data and demonstrated the proportional decrease in the ISS due to reductions in sampling.</w:t>
+      </w:r>
+      <w:r>
+        <w:t xml:space="preserve"> </w:t>
+      </w:r>
+      <w:r>
+        <w:t xml:space="preserve">We found that the ISS for age composition data was more sensitive to reductions in sampling effort than the ISS for length composition.</w:t>
+      </w:r>
+      <w:r>
+        <w:t xml:space="preserve"> </w:t>
+      </w:r>
+      <w:r>
+        <w:t xml:space="preserve">While the age composition ISS was sensitive to reductions in age sampling effort, we also show that the ISS for age composition was unaffected by the level of sub-sampling in the length frequency collections.</w:t>
+      </w:r>
+      <w:r>
+        <w:t xml:space="preserve"> </w:t>
+      </w:r>
+      <w:r>
+        <w:t xml:space="preserve">Looking across multiple survey regions revealed that these reductions in ISS, or increase in uncertainty, of length and age composition were stock specific, but generally consistent.</w:t>
+      </w:r>
+      <w:r>
+        <w:t xml:space="preserve"> </w:t>
+      </w:r>
+      <w:r>
+        <w:t xml:space="preserve">We find, based on the proportional decrease in ISS from sub-sampled data compared to full datasets, that there are recommendations that can be made to balance age and length collections on fishery-independent platforms with considerations of the amount of effort required to obtain these collections.</w:t>
       </w:r>
     </w:p>
     <w:p>
@@ -2195,7 +2301,73 @@
         <w:pStyle w:val="BodyText"/>
       </w:pPr>
       <w:r>
-        <w:t xml:space="preserve">[Summary para of main results]</w:t>
+        <w:t xml:space="preserve">An unknown, but desirable outcome of research would be to specify how many length frequency collections are necessary to provide adequate information to stock assessment models.</w:t>
+      </w:r>
+      <w:r>
+        <w:t xml:space="preserve"> </w:t>
+      </w:r>
+      <w:r>
+        <w:t xml:space="preserve">Gerritsen and McGrath (2007)</w:t>
+      </w:r>
+      <w:r>
+        <w:t xml:space="preserve"> </w:t>
+      </w:r>
+      <w:r>
+        <w:t xml:space="preserve">suggested that sampling rates for length frequency be 10 fish per length category based on the mean weighted coefficient of variation statistic.</w:t>
+      </w:r>
+      <w:r>
+        <w:t xml:space="preserve"> </w:t>
+      </w:r>
+      <w:r>
+        <w:t xml:space="preserve">In practical implementation, their suggestion would result in stock-specific sampling rates at the haul level, where larger fish would require more samples, and smaller fish would require less.</w:t>
+      </w:r>
+      <w:r>
+        <w:t xml:space="preserve"> </w:t>
+      </w:r>
+      <w:r>
+        <w:t xml:space="preserve">While this is a result that makes biological sense, and is attractive as it is related to life-history characteristics of the stocks being sampled, it could result in logistical difficulties when implemented</w:t>
+      </w:r>
+      <w:r>
+        <w:t xml:space="preserve"> </w:t>
+      </w:r>
+      <w:r>
+        <w:t xml:space="preserve">‘</w:t>
+      </w:r>
+      <w:r>
+        <w:t xml:space="preserve">on deck</w:t>
+      </w:r>
+      <w:r>
+        <w:t xml:space="preserve">’</w:t>
+      </w:r>
+      <w:r>
+        <w:t xml:space="preserve"> </w:t>
+      </w:r>
+      <w:r>
+        <w:t xml:space="preserve">during a survey.</w:t>
+      </w:r>
+      <w:r>
+        <w:t xml:space="preserve"> </w:t>
+      </w:r>
+      <w:r>
+        <w:t xml:space="preserve">We suggest, alternatively, that a more logistically feasible length frequency sampling method would be to set the same sampling rate across stocks at the haul level, recognizing that length frequencies for some stocks may be over-sampled.</w:t>
+      </w:r>
+      <w:r>
+        <w:t xml:space="preserve"> </w:t>
+      </w:r>
+      <w:r>
+        <w:t xml:space="preserve">Here, we find that limiting sampling at 100 to 150 fish within a haul (whether for total or sex-specific length composition) would provide length composition data that have relatively similar uncertainty compared to length composition data derived from sampling at more intense rates (within 10% of the full dataset length composition ISS).</w:t>
+      </w:r>
+      <w:r>
+        <w:t xml:space="preserve"> </w:t>
+      </w:r>
+      <w:r>
+        <w:t xml:space="preserve">We conclude, therefore, that there is little added benefit, in terms of reduced uncertainty, beyond sampling limits of 100 to 150 fish lengths per haul.</w:t>
+      </w:r>
+      <w:r>
+        <w:t xml:space="preserve"> </w:t>
+      </w:r>
+      <w:r>
+        <w:t xml:space="preserve">This indicates as well that we are beyond a saturation point, or a point of diminishing returns in the improvements made by any increased sampling effort in these surveys for length composition, however, this is not the case for age composition sampling.</w:t>
       </w:r>
     </w:p>
     <w:p>
@@ -2203,7 +2375,103 @@
         <w:pStyle w:val="BodyText"/>
       </w:pPr>
       <w:r>
-        <w:t xml:space="preserve">[Cost-benefit of precision compared to survey injuries]</w:t>
+        <w:t xml:space="preserve">A related desirable outcome of research is to determine how many age collections are necessary to provide adequate information to stock assessments models.</w:t>
+      </w:r>
+      <w:r>
+        <w:t xml:space="preserve"> </w:t>
+      </w:r>
+      <w:r>
+        <w:t xml:space="preserve">Based on the results of this analyses, we find the answer to this question to remain elusive.</w:t>
+      </w:r>
+      <w:r>
+        <w:t xml:space="preserve"> </w:t>
+      </w:r>
+      <w:r>
+        <w:t xml:space="preserve">As we increased the subsampling rates for age composition there was no</w:t>
+      </w:r>
+      <w:r>
+        <w:t xml:space="preserve"> </w:t>
+      </w:r>
+      <w:r>
+        <w:t xml:space="preserve">‘</w:t>
+      </w:r>
+      <w:r>
+        <w:t xml:space="preserve">leveling off</w:t>
+      </w:r>
+      <w:r>
+        <w:t xml:space="preserve">’</w:t>
+      </w:r>
+      <w:r>
+        <w:t xml:space="preserve"> </w:t>
+      </w:r>
+      <w:r>
+        <w:t xml:space="preserve">of age composition ISS that would indicate a point of dimisnishing returns had been met like that which resulted for length composition ISS.</w:t>
+      </w:r>
+      <w:r>
+        <w:t xml:space="preserve"> </w:t>
+      </w:r>
+      <w:r>
+        <w:t xml:space="preserve">In fact, as the subsampling rates were increased the age composition ISS continued to increase.</w:t>
+      </w:r>
+      <w:r>
+        <w:t xml:space="preserve"> </w:t>
+      </w:r>
+      <w:r>
+        <w:t xml:space="preserve">In a similar study,</w:t>
+      </w:r>
+      <w:r>
+        <w:t xml:space="preserve"> </w:t>
+      </w:r>
+      <w:r>
+        <w:t xml:space="preserve">Siskey et al. (2023)</w:t>
+      </w:r>
+      <w:r>
+        <w:t xml:space="preserve"> </w:t>
+      </w:r>
+      <w:r>
+        <w:t xml:space="preserve">evaluated increasing age sampling beyond current sampling levels for a subset of stocks evaluated here using a bootstrap approach and also found that the age composition ISS continued to increase, even at levels of increasing current sampling levels by 67%.</w:t>
+      </w:r>
+      <w:r>
+        <w:t xml:space="preserve"> </w:t>
+      </w:r>
+      <w:r>
+        <w:t xml:space="preserve">In order to determine whether and where age composition ISS reaches a point of diminishing returns simulation studies may be a more appropriate approach than bootstrapping historical data, as variables such as life-history or intra-haul correlation can be accounted for specifically</w:t>
+      </w:r>
+      <w:r>
+        <w:t xml:space="preserve"> </w:t>
+      </w:r>
+      <w:r>
+        <w:t xml:space="preserve">(e.g., similar to Hulson et al. 2011, Xu et al. 2020)</w:t>
+      </w:r>
+      <w:r>
+        <w:t xml:space="preserve">.</w:t>
+      </w:r>
+      <w:r>
+        <w:t xml:space="preserve"> </w:t>
+      </w:r>
+      <w:r>
+        <w:t xml:space="preserve">The results of our study, and ones like</w:t>
+      </w:r>
+      <w:r>
+        <w:t xml:space="preserve"> </w:t>
+      </w:r>
+      <w:r>
+        <w:t xml:space="preserve">Siskey et al. (2023)</w:t>
+      </w:r>
+      <w:r>
+        <w:t xml:space="preserve">, suggest that the number of age samples beyond which there is no improvement to age composition information are likely beyond the current management agency capacities to sample and read by ageing laboratories.</w:t>
+      </w:r>
+      <w:r>
+        <w:t xml:space="preserve"> </w:t>
+      </w:r>
+      <w:r>
+        <w:t xml:space="preserve">In terms of what is necessary to provide adequate information to stock assessment models, the historical sampling levels have resulted in model outcomes that seem to have provided reasonable advice for management of North Pacific fish stocks.</w:t>
+      </w:r>
+      <w:r>
+        <w:t xml:space="preserve"> </w:t>
+      </w:r>
+      <w:r>
+        <w:t xml:space="preserve">Our recommendation, therefore, is to attempt to retain historical levels of sampling for age composition, with the recognition that there are consequences to age composition uncertainty with reductions in these rates that will have downstream effects on assessment model uncertainty.</w:t>
       </w:r>
     </w:p>
     <w:p>
@@ -2211,7 +2479,328 @@
         <w:pStyle w:val="BodyText"/>
       </w:pPr>
       <w:r>
-        <w:t xml:space="preserve">[Still thinking on other paras]</w:t>
+        <w:t xml:space="preserve">Across the stocks evaluated, the decrease in length composition ISS as haul sub-sampling rates increased were extremely consistent, and no clear pattern emerged that seemed to be related to life-history, however, there were interesting species type patterns that emerged when considering the effect of reduction in age sampling rates and the subsequent age composition ISS.</w:t>
+      </w:r>
+      <w:r>
+        <w:t xml:space="preserve"> </w:t>
+      </w:r>
+      <w:r>
+        <w:t xml:space="preserve">Overall we found that the effect of decreasing age sampling rates was not one-to-one in relation to the rate of decrease in age composition ISS, but rather had a dampened effect.</w:t>
+      </w:r>
+      <w:r>
+        <w:t xml:space="preserve"> </w:t>
+      </w:r>
+      <w:r>
+        <w:t xml:space="preserve">For example, a 10% reduction in age sampling effort did not result in a 10% reduction in age composition ISS, but rather a 5-8% reduction, depending on the stock.</w:t>
+      </w:r>
+      <w:r>
+        <w:t xml:space="preserve"> </w:t>
+      </w:r>
+      <w:r>
+        <w:t xml:space="preserve">Although, when comparing across species types we noted that the effect of reductions in age sampling efforts was relatively larger for flatfish and rockfish as compared to gadids (and Atka mackerel).</w:t>
+      </w:r>
+      <w:r>
+        <w:t xml:space="preserve"> </w:t>
+      </w:r>
+      <w:r>
+        <w:t xml:space="preserve">That is, a reduction in age sampling effort for flatfish and rockfish has a relatively larger impact on the reduction in age composition ISS as compared to gadids.</w:t>
+      </w:r>
+      <w:r>
+        <w:t xml:space="preserve"> </w:t>
+      </w:r>
+      <w:r>
+        <w:t xml:space="preserve">A similar result occurred in</w:t>
+      </w:r>
+      <w:r>
+        <w:t xml:space="preserve"> </w:t>
+      </w:r>
+      <w:r>
+        <w:t xml:space="preserve">Hulson et al. (2017)</w:t>
+      </w:r>
+      <w:r>
+        <w:t xml:space="preserve">, where it was found that age sample size had a relatively larger effect on the uncertainty in age composition data for rockfish, then flatfish, then gadids (including Atka mackerel).</w:t>
+      </w:r>
+      <w:r>
+        <w:t xml:space="preserve"> </w:t>
+      </w:r>
+      <w:r>
+        <w:t xml:space="preserve">In terms of assessment outcome,</w:t>
+      </w:r>
+      <w:r>
+        <w:t xml:space="preserve"> </w:t>
+      </w:r>
+      <w:r>
+        <w:t xml:space="preserve">Siskey et al. (2023)</w:t>
+      </w:r>
+      <w:r>
+        <w:t xml:space="preserve"> </w:t>
+      </w:r>
+      <w:r>
+        <w:t xml:space="preserve">showed that increasing or decreasing age sampling effort for the rockfish examples used had a larger subsequent effect on the uncertainty in management quantities than the gadid example, indicating that this relatively larger effect on age composition ISS translates through the assessment model as well.</w:t>
+      </w:r>
+      <w:r>
+        <w:t xml:space="preserve"> </w:t>
+      </w:r>
+      <w:r>
+        <w:t xml:space="preserve">An extenuating circumstance that should be considered when evaluating the consequences of age sampling effort reduction for flatfish, is that all of the stocks included in this analysis are managed through the use of sex-specific assessment models.</w:t>
+      </w:r>
+      <w:r>
+        <w:t xml:space="preserve"> </w:t>
+      </w:r>
+      <w:r>
+        <w:t xml:space="preserve">We show that, in comparison to the total (combined sex) age (and length) composition ISS the sex-specific age (and length) composition ISS is smaller, and between the two sexes there can be differences in the magnitude of ISS, often resulting in ISS that is larger for female age composition as compared to male.</w:t>
+      </w:r>
+      <w:r>
+        <w:t xml:space="preserve"> </w:t>
+      </w:r>
+      <w:r>
+        <w:t xml:space="preserve">It must be noted that reductions in age sampling effort for flatfish will have further downstream effects when considering uncertainty in sex-specific age composition.</w:t>
+      </w:r>
+      <w:r>
+        <w:t xml:space="preserve"> </w:t>
+      </w:r>
+      <w:r>
+        <w:t xml:space="preserve">While we encourage maintaining historical levels of age sampling effort, we additionally recommend that if reductions are to be considered in age sampling effort that decision-makers consider the unequal consequences of these reductions across species types.</w:t>
+      </w:r>
+    </w:p>
+    <w:p>
+      <w:pPr>
+        <w:pStyle w:val="BodyText"/>
+      </w:pPr>
+      <w:r>
+        <w:t xml:space="preserve">Recently, a large amount of effort has been dedicated to evaluating the consequences of reductions in survey effort</w:t>
+      </w:r>
+      <w:r>
+        <w:t xml:space="preserve"> </w:t>
+      </w:r>
+      <w:r>
+        <w:t xml:space="preserve">(ICES 2020, 2023)</w:t>
+      </w:r>
+      <w:r>
+        <w:t xml:space="preserve">.</w:t>
+      </w:r>
+      <w:r>
+        <w:t xml:space="preserve"> </w:t>
+      </w:r>
+      <w:r>
+        <w:t xml:space="preserve">The results of this analysis fits with previous work…</w:t>
+      </w:r>
+      <w:r>
+        <w:t xml:space="preserve"> </w:t>
+      </w:r>
+      <w:r>
+        <w:rPr>
+          <w:iCs/>
+          <w:i/>
+        </w:rPr>
+        <w:t xml:space="preserve">Meaghan, Jason, and Matt - I think all of you have been involved with WKUSER, could you add some text here to compare what we’ve done with what was done in the WKUSER workshops, maybe focusing on whether any work was done focusing on comp data?</w:t>
+      </w:r>
+    </w:p>
+    <w:p>
+      <w:pPr>
+        <w:pStyle w:val="BodyText"/>
+      </w:pPr>
+      <w:r>
+        <w:t xml:space="preserve">While the focus of the analysis in this study was to evaluate the statistical consequences of effort reduction when collecting age and length samples, our stated goal was to speak to the balance between stock assessment input data uncertainty and workforce health and efficiency.</w:t>
+      </w:r>
+      <w:r>
+        <w:t xml:space="preserve"> </w:t>
+      </w:r>
+      <w:r>
+        <w:t xml:space="preserve">We show that the length frequency sampling can be reduced from current sampling levels without major consequences to length composition uncertainty, this was true for both total (combined sex) and sex-specific data.</w:t>
+      </w:r>
+      <w:r>
+        <w:t xml:space="preserve"> </w:t>
+      </w:r>
+      <w:r>
+        <w:t xml:space="preserve">While collecting total length frequency data is cheap, in terms of effort required to collect only the length from a fish, determining sex from a fish requires additional effort.</w:t>
+      </w:r>
+      <w:r>
+        <w:t xml:space="preserve"> </w:t>
+      </w:r>
+      <w:r>
+        <w:rPr>
+          <w:iCs/>
+          <w:i/>
+        </w:rPr>
+        <w:t xml:space="preserve">Jason - could you add a couple of sentences here with more detail from the</w:t>
+      </w:r>
+      <w:r>
+        <w:rPr>
+          <w:iCs/>
+          <w:i/>
+        </w:rPr>
+        <w:t xml:space="preserve"> </w:t>
+      </w:r>
+      <w:r>
+        <w:rPr>
+          <w:iCs/>
+          <w:i/>
+        </w:rPr>
+        <w:t xml:space="preserve">‘</w:t>
+      </w:r>
+      <w:r>
+        <w:rPr>
+          <w:iCs/>
+          <w:i/>
+        </w:rPr>
+        <w:t xml:space="preserve">on-deck</w:t>
+      </w:r>
+      <w:r>
+        <w:rPr>
+          <w:iCs/>
+          <w:i/>
+        </w:rPr>
+        <w:t xml:space="preserve">’</w:t>
+      </w:r>
+      <w:r>
+        <w:rPr>
+          <w:iCs/>
+          <w:i/>
+        </w:rPr>
+        <w:t xml:space="preserve"> </w:t>
+      </w:r>
+      <w:r>
+        <w:rPr>
+          <w:iCs/>
+          <w:i/>
+        </w:rPr>
+        <w:t xml:space="preserve">perspective?</w:t>
+      </w:r>
+    </w:p>
+    <w:p>
+      <w:pPr>
+        <w:pStyle w:val="BodyText"/>
+      </w:pPr>
+      <w:r>
+        <w:t xml:space="preserve">When collecting age samples the additional effort that is required beyond determining the sex of a fish involves removing the sagittal otoliths which is then sent for subsequent reading to an age reading laboratory.</w:t>
+      </w:r>
+      <w:r>
+        <w:t xml:space="preserve"> </w:t>
+      </w:r>
+      <w:r>
+        <w:t xml:space="preserve">Thus, for age sampling there is additional effort beyond</w:t>
+      </w:r>
+      <w:r>
+        <w:t xml:space="preserve"> </w:t>
+      </w:r>
+      <w:r>
+        <w:t xml:space="preserve">‘</w:t>
+      </w:r>
+      <w:r>
+        <w:t xml:space="preserve">on-deck</w:t>
+      </w:r>
+      <w:r>
+        <w:t xml:space="preserve">’</w:t>
+      </w:r>
+      <w:r>
+        <w:t xml:space="preserve"> </w:t>
+      </w:r>
+      <w:r>
+        <w:t xml:space="preserve">sampling that is required by a managing agency.</w:t>
+      </w:r>
+      <w:r>
+        <w:t xml:space="preserve"> </w:t>
+      </w:r>
+      <w:r>
+        <w:t xml:space="preserve">The cost for several stocks evaluated here is summarized in</w:t>
+      </w:r>
+      <w:r>
+        <w:t xml:space="preserve"> </w:t>
+      </w:r>
+      <w:r>
+        <w:t xml:space="preserve">Lambert et al. (2017)</w:t>
+      </w:r>
+      <w:r>
+        <w:t xml:space="preserve"> </w:t>
+      </w:r>
+      <w:r>
+        <w:t xml:space="preserve">and further evaluated in</w:t>
+      </w:r>
+      <w:r>
+        <w:t xml:space="preserve"> </w:t>
+      </w:r>
+      <w:r>
+        <w:t xml:space="preserve">Siskey et al. (2023)</w:t>
+      </w:r>
+      <w:r>
+        <w:t xml:space="preserve">, which show that the monetary expense of each otolith is not inconsequential and the savings to an agency upon reducing age sampling could be in the tens of thousands of dollars (USD).</w:t>
+      </w:r>
+      <w:r>
+        <w:t xml:space="preserve"> </w:t>
+      </w:r>
+      <w:r>
+        <w:t xml:space="preserve">However,</w:t>
+      </w:r>
+      <w:r>
+        <w:t xml:space="preserve"> </w:t>
+      </w:r>
+      <w:r>
+        <w:t xml:space="preserve">Siskey et al. (2023)</w:t>
+      </w:r>
+      <w:r>
+        <w:t xml:space="preserve"> </w:t>
+      </w:r>
+      <w:r>
+        <w:t xml:space="preserve">showed that there are downstream effects of increased uncertainty in assessment model estimates of the Over Fishing Level when age sampling is reduced.</w:t>
+      </w:r>
+      <w:r>
+        <w:t xml:space="preserve"> </w:t>
+      </w:r>
+      <w:r>
+        <w:t xml:space="preserve">While buffers in catch limits due to assessment model uncertainty</w:t>
+      </w:r>
+      <w:r>
+        <w:t xml:space="preserve"> </w:t>
+      </w:r>
+      <w:r>
+        <w:t xml:space="preserve">(e.g., Prager et al. 2003)</w:t>
+      </w:r>
+      <w:r>
+        <w:t xml:space="preserve"> </w:t>
+      </w:r>
+      <w:r>
+        <w:t xml:space="preserve">are not yet incorporated in North Pacific fishery stock assessments, such buffers that would reduce catch limits based on increased uncertainty in assessment model quantities that are from increased uncertainty in age composition data due to reduced sampling would have direct effects on the value of the fisheries targeting these stocks.</w:t>
+      </w:r>
+      <w:r>
+        <w:t xml:space="preserve"> </w:t>
+      </w:r>
+      <w:r>
+        <w:rPr>
+          <w:iCs/>
+          <w:i/>
+        </w:rPr>
+        <w:t xml:space="preserve">Matt - anything to add from your paper?</w:t>
+      </w:r>
+      <w:r>
+        <w:t xml:space="preserve"> </w:t>
+      </w:r>
+      <w:r>
+        <w:rPr>
+          <w:iCs/>
+          <w:i/>
+        </w:rPr>
+        <w:t xml:space="preserve">Jason - could you speak to the balance with workforce health here?</w:t>
+      </w:r>
+    </w:p>
+    <w:p>
+      <w:pPr>
+        <w:pStyle w:val="BodyText"/>
+      </w:pPr>
+      <w:r>
+        <w:t xml:space="preserve">Overall, we demonstrate a method from which a balance can be evaluated between stock assessment needs and workforce health and efficiency.</w:t>
+      </w:r>
+      <w:r>
+        <w:t xml:space="preserve"> </w:t>
+      </w:r>
+      <w:r>
+        <w:t xml:space="preserve">Similar to what was done here, we recommend that fishery-independent survey groups collaborate with stock assessment scientists to determine if efficiency can be improved for age and length collections, here we found that improved efficiency could be obtained by reducing the amount of length frequency data (both total and sex-specific) on a haul-level basis.</w:t>
+      </w:r>
+      <w:r>
+        <w:t xml:space="preserve"> </w:t>
+      </w:r>
+      <w:r>
+        <w:t xml:space="preserve">Future work to evaluate the consequences of reducing, or increasing, composition data collections should include developing simulation methods that can directly evaluate variables such as life-history characteristics and intra-haul correlation levels.</w:t>
       </w:r>
     </w:p>
     <w:bookmarkEnd w:id="29"/>
@@ -2263,6 +2852,18 @@
       <w:r>
         <w:t xml:space="preserve">for their helpful reviews of this manuscript.</w:t>
       </w:r>
+      <w:r>
+        <w:t xml:space="preserve"> </w:t>
+      </w:r>
+      <w:r>
+        <w:t xml:space="preserve">We thank the remaining members of the AFSC Survey Workload Optimization Working Group for there contributions to this work: William T. Stockhausen, Susanne F. McDermott and W. Chris Long.</w:t>
+      </w:r>
+      <w:r>
+        <w:t xml:space="preserve"> </w:t>
+      </w:r>
+      <w:r>
+        <w:t xml:space="preserve">We express our deep gratitude to all the AFSC staff who have spent time at sea and staring through microscopes to produce the data these analyses are based upon.</w:t>
+      </w:r>
     </w:p>
     <w:p>
       <w:r>
@@ -2270,7 +2871,7 @@
       </w:r>
     </w:p>
     <w:bookmarkEnd w:id="30"/>
-    <w:bookmarkStart w:id="55" w:name="citations"/>
+    <w:bookmarkStart w:id="63" w:name="citations"/>
     <w:p>
       <w:pPr>
         <w:pStyle w:val="Heading1"/>
@@ -2279,7 +2880,7 @@
         <w:t xml:space="preserve">Citations</w:t>
       </w:r>
     </w:p>
-    <w:bookmarkStart w:id="54" w:name="refs"/>
+    <w:bookmarkStart w:id="62" w:name="refs"/>
     <w:bookmarkStart w:id="31" w:name="ref-Ailloud2019"/>
     <w:p>
       <w:pPr>
@@ -2324,22 +2925,61 @@
       </w:r>
     </w:p>
     <w:bookmarkEnd w:id="34"/>
-    <w:bookmarkStart w:id="35" w:name="ref-Hulson2012"/>
+    <w:bookmarkStart w:id="35" w:name="ref-Gerritsen2007"/>
     <w:p>
       <w:pPr>
         <w:pStyle w:val="Bibliography"/>
       </w:pPr>
       <w:r>
+        <w:t xml:space="preserve">Gerritsen, H.D., and McGrath, D. 2007. Precision estimates and suggested sample sizes for length-frequency data. Fishery Bulletin 105(1): 116–120.</w:t>
+      </w:r>
+    </w:p>
+    <w:bookmarkEnd w:id="35"/>
+    <w:bookmarkStart w:id="36" w:name="ref-Hulson2011"/>
+    <w:p>
+      <w:pPr>
+        <w:pStyle w:val="Bibliography"/>
+      </w:pPr>
+      <w:r>
+        <w:t xml:space="preserve">Hulson, P.-J.F., Hanselman, D.H., and Quinn, I., Terrance J. 2011.</w:t>
+      </w:r>
+      <w:r>
+        <w:t xml:space="preserve"> </w:t>
+      </w:r>
+      <w:r>
+        <w:t xml:space="preserve">Effects of process and observation errors on effective sample size of fishery and survey age and length composition using variance ratio and likelihood methods</w:t>
+      </w:r>
+      <w:r>
+        <w:t xml:space="preserve">. ICES Journal of Marine Science 68(7): 1548–1557.</w:t>
+      </w:r>
+    </w:p>
+    <w:bookmarkEnd w:id="36"/>
+    <w:bookmarkStart w:id="37" w:name="ref-Hulson2012"/>
+    <w:p>
+      <w:pPr>
+        <w:pStyle w:val="Bibliography"/>
+      </w:pPr>
+      <w:r>
         <w:t xml:space="preserve">Hulson, P.-J.F., Hanselman, D.H., and Quinn II, T.J. 2012. Determining effective sample size in integrated age-structured assessment models. ICES Journal of Marine Science 69: 281–292.</w:t>
       </w:r>
     </w:p>
-    <w:bookmarkEnd w:id="35"/>
-    <w:bookmarkStart w:id="36" w:name="ref-Hulson2023b"/>
+    <w:bookmarkEnd w:id="37"/>
+    <w:bookmarkStart w:id="38" w:name="ref-Hulson2017"/>
     <w:p>
       <w:pPr>
         <w:pStyle w:val="Bibliography"/>
       </w:pPr>
       <w:r>
+        <w:t xml:space="preserve">Hulson, P.-J.F., Hanselman, D.H., and Shotwell, S.K. 2017. Investigations into the distribution of sample sizes for determining age composition of multiple species. Fishery Bulletin 115: 326–342.</w:t>
+      </w:r>
+    </w:p>
+    <w:bookmarkEnd w:id="38"/>
+    <w:bookmarkStart w:id="39" w:name="ref-Hulson2023b"/>
+    <w:p>
+      <w:pPr>
+        <w:pStyle w:val="Bibliography"/>
+      </w:pPr>
+      <w:r>
         <w:t xml:space="preserve">Hulson, P.-J.F., Williams, B., Siskey, M., Bryan, M., and Conner, J. in review.</w:t>
       </w:r>
       <w:r>
@@ -2352,13 +2992,43 @@
         <w:t xml:space="preserve">. U.S. Department of Commerce. NOAA Technical Memorandum.</w:t>
       </w:r>
     </w:p>
-    <w:bookmarkEnd w:id="36"/>
-    <w:bookmarkStart w:id="37" w:name="ref-Lauth2019"/>
+    <w:bookmarkEnd w:id="39"/>
+    <w:bookmarkStart w:id="40" w:name="ref-ICES2020"/>
     <w:p>
       <w:pPr>
         <w:pStyle w:val="Bibliography"/>
       </w:pPr>
       <w:r>
+        <w:t xml:space="preserve">ICES. 2020. Workshop on unavoidable survey effort reduction (WKUSER). ICES Scientific Reports.</w:t>
+      </w:r>
+    </w:p>
+    <w:bookmarkEnd w:id="40"/>
+    <w:bookmarkStart w:id="41" w:name="ref-ICES2023"/>
+    <w:p>
+      <w:pPr>
+        <w:pStyle w:val="Bibliography"/>
+      </w:pPr>
+      <w:r>
+        <w:t xml:space="preserve">ICES. 2023. Workshop on unavoidable survey effort reduction 2 (WKUSER). ICES Scientific Reports.</w:t>
+      </w:r>
+    </w:p>
+    <w:bookmarkEnd w:id="41"/>
+    <w:bookmarkStart w:id="42" w:name="ref-Lambert2017"/>
+    <w:p>
+      <w:pPr>
+        <w:pStyle w:val="Bibliography"/>
+      </w:pPr>
+      <w:r>
+        <w:t xml:space="preserve">Lambert, G., Helser, T. E., Berger, A., Olsen, E., Hastie, J., O’Malley, J., Siegfried, K., Hulson, P.-J.F., McBride, R., Calay, S., Turner, S., and Miller, T. 2017. NOAA technical memorandum: Importance of age data collection for stock assessments: A US national perspective. Report from the otolith sampling size working group (OSSWG).</w:t>
+      </w:r>
+    </w:p>
+    <w:bookmarkEnd w:id="42"/>
+    <w:bookmarkStart w:id="43" w:name="ref-Lauth2019"/>
+    <w:p>
+      <w:pPr>
+        <w:pStyle w:val="Bibliography"/>
+      </w:pPr>
+      <w:r>
         <w:t xml:space="preserve">Lauth, R.R., Dawson, E.J., and Conner, J. 2019.</w:t>
       </w:r>
       <w:r>
@@ -2371,8 +3041,8 @@
         <w:t xml:space="preserve">. U.S. Department of Commerce. NOAA Technical Memorandum NMFS-AFSC-396: 260 p.</w:t>
       </w:r>
     </w:p>
-    <w:bookmarkEnd w:id="37"/>
-    <w:bookmarkStart w:id="38" w:name="ref-Maunder2015"/>
+    <w:bookmarkEnd w:id="43"/>
+    <w:bookmarkStart w:id="44" w:name="ref-Maunder2015"/>
     <w:p>
       <w:pPr>
         <w:pStyle w:val="Bibliography"/>
@@ -2381,8 +3051,8 @@
         <w:t xml:space="preserve">Maunder, M.N., and Piner, K.R. 2015. Contemporary fisheries stock assessment: Many issues still remain. ICES Journal of Marine Science 72(1): 7–18.</w:t>
       </w:r>
     </w:p>
-    <w:bookmarkEnd w:id="38"/>
-    <w:bookmarkStart w:id="39" w:name="ref-Mcallister1997"/>
+    <w:bookmarkEnd w:id="44"/>
+    <w:bookmarkStart w:id="45" w:name="ref-Mcallister1997"/>
     <w:p>
       <w:pPr>
         <w:pStyle w:val="Bibliography"/>
@@ -2391,8 +3061,8 @@
         <w:t xml:space="preserve">McAllister, M.K., and Ianelli, J.N. 1997. Bayesian stock assessment using catch-age data and the sampling-importance resampling algorithm. Canadian Journal of Fisheries and Aquatic Sciences 54(2): 284–300.</w:t>
       </w:r>
     </w:p>
-    <w:bookmarkEnd w:id="39"/>
-    <w:bookmarkStart w:id="40" w:name="ref-Miller2006"/>
+    <w:bookmarkEnd w:id="45"/>
+    <w:bookmarkStart w:id="46" w:name="ref-Miller2006"/>
     <w:p>
       <w:pPr>
         <w:pStyle w:val="Bibliography"/>
@@ -2401,28 +3071,38 @@
         <w:t xml:space="preserve">Miller, T.J., and Skalski, J.R. 2006. Integrating design- and model-based inference to estimate length and age composition in north pacific longline catches. Canadian Journal of Fisheries and Aquatic Sciences 63(5): 1092–1114.</w:t>
       </w:r>
     </w:p>
-    <w:bookmarkEnd w:id="40"/>
-    <w:bookmarkStart w:id="41" w:name="ref-Pennington2000"/>
+    <w:bookmarkEnd w:id="46"/>
+    <w:bookmarkStart w:id="47" w:name="ref-Pennington2000"/>
     <w:p>
       <w:pPr>
         <w:pStyle w:val="Bibliography"/>
       </w:pPr>
       <w:r>
-        <w:t xml:space="preserve">Pennington, M., Burmeister, L.M., and Hjellvik, V. 2000. Assessing the precision of frequency distributions estimated from trawl-survey sampes. Fishery Bulletin 100(1): 74–80.</w:t>
-      </w:r>
-    </w:p>
-    <w:bookmarkEnd w:id="41"/>
-    <w:bookmarkStart w:id="42" w:name="ref-Punt2013"/>
+        <w:t xml:space="preserve">Pennington, M., Burmeister, L.M., and Hjellvik, V. 2000. Assessing the precision of frequency distributions estimated from trawl-survey samples. Fishery Bulletin 100(1): 74–80.</w:t>
+      </w:r>
+    </w:p>
+    <w:bookmarkEnd w:id="47"/>
+    <w:bookmarkStart w:id="48" w:name="ref-Prager2003"/>
     <w:p>
       <w:pPr>
         <w:pStyle w:val="Bibliography"/>
       </w:pPr>
       <w:r>
+        <w:t xml:space="preserve">Prager, M.H., Porch, C.E., Shertzer, K.W., and Caddy, J.F. 2003. Targets and limits for management of fisheries: A simple probability-based approach. North American Journal of Fisheries Management 23(2): 349–361.</w:t>
+      </w:r>
+    </w:p>
+    <w:bookmarkEnd w:id="48"/>
+    <w:bookmarkStart w:id="49" w:name="ref-Punt2013"/>
+    <w:p>
+      <w:pPr>
+        <w:pStyle w:val="Bibliography"/>
+      </w:pPr>
+      <w:r>
         <w:t xml:space="preserve">Punt, A.E., Huang, T., and Maunder, M.N. 2013. Review of integrated size-structured models for stock assessment of hard-to-age crustacean and mollusc species. ICES Journal of Marine Science 70(1): 16–33.</w:t>
       </w:r>
     </w:p>
-    <w:bookmarkEnd w:id="42"/>
-    <w:bookmarkStart w:id="43" w:name="ref-QuinnDeriso1999"/>
+    <w:bookmarkEnd w:id="49"/>
+    <w:bookmarkStart w:id="50" w:name="ref-QuinnDeriso1999"/>
     <w:p>
       <w:pPr>
         <w:pStyle w:val="Bibliography"/>
@@ -2431,8 +3111,8 @@
         <w:t xml:space="preserve">Quinn, T., and Deriso, R. 1999. QUantitative fish dynamics. Oxford University Press, New York, NY.</w:t>
       </w:r>
     </w:p>
-    <w:bookmarkEnd w:id="43"/>
-    <w:bookmarkStart w:id="45" w:name="ref-Rcore"/>
+    <w:bookmarkEnd w:id="50"/>
+    <w:bookmarkStart w:id="52" w:name="ref-Rcore"/>
     <w:p>
       <w:pPr>
         <w:pStyle w:val="Bibliography"/>
@@ -2443,7 +3123,7 @@
       <w:r>
         <w:t xml:space="preserve"> </w:t>
       </w:r>
-      <w:hyperlink r:id="rId44">
+      <w:hyperlink r:id="rId51">
         <w:r>
           <w:rPr>
             <w:rStyle w:val="Hyperlink"/>
@@ -2455,8 +3135,8 @@
         <w:t xml:space="preserve">.</w:t>
       </w:r>
     </w:p>
-    <w:bookmarkEnd w:id="45"/>
-    <w:bookmarkStart w:id="46" w:name="ref-Siskey2022"/>
+    <w:bookmarkEnd w:id="52"/>
+    <w:bookmarkStart w:id="53" w:name="ref-Siskey2022"/>
     <w:p>
       <w:pPr>
         <w:pStyle w:val="Bibliography"/>
@@ -2465,8 +3145,8 @@
         <w:t xml:space="preserve">Siskey, M.R., Punt, A.E., Hulson, P.-J.F., Bryan, M.D., Ianelli, J.N., and Thorson, J.T. 2023. The estimated impact of changes to otolith field-sampling and ageing effort on stock assessment inputs, outputs, and catch advice. Canadian Journal of Fisheries and Aquatic Sciences 80(1): 115–131.</w:t>
       </w:r>
     </w:p>
-    <w:bookmarkEnd w:id="46"/>
-    <w:bookmarkStart w:id="47" w:name="ref-Stauffer2004"/>
+    <w:bookmarkEnd w:id="53"/>
+    <w:bookmarkStart w:id="54" w:name="ref-Stauffer2004"/>
     <w:p>
       <w:pPr>
         <w:pStyle w:val="Bibliography"/>
@@ -2484,8 +3164,8 @@
         <w:t xml:space="preserve">. U.S. Department of Commerce. NOAA Technical Memorandum NMFS-F/SPO-65: 205 p.</w:t>
       </w:r>
     </w:p>
-    <w:bookmarkEnd w:id="47"/>
-    <w:bookmarkStart w:id="48" w:name="ref-Stewart2014"/>
+    <w:bookmarkEnd w:id="54"/>
+    <w:bookmarkStart w:id="55" w:name="ref-Stewart2014"/>
     <w:p>
       <w:pPr>
         <w:pStyle w:val="Bibliography"/>
@@ -2494,8 +3174,8 @@
         <w:t xml:space="preserve">Stewart, I.J., and Hamel, O.S. 2014. Bootstrapping of sample sizes for length-or age-composition data used in stock assessments. Canadian Journal of Fisheries and Aquatic Sciences 71(4): 581–588.</w:t>
       </w:r>
     </w:p>
-    <w:bookmarkEnd w:id="48"/>
-    <w:bookmarkStart w:id="49" w:name="ref-Thorson2014"/>
+    <w:bookmarkEnd w:id="55"/>
+    <w:bookmarkStart w:id="56" w:name="ref-Thorson2014"/>
     <w:p>
       <w:pPr>
         <w:pStyle w:val="Bibliography"/>
@@ -2504,8 +3184,8 @@
         <w:t xml:space="preserve">Thorson, J.T. 2014. Standardizing compositional data for stock assessment. ICES Journal of Marine Science 71(5): 1117–1128.</w:t>
       </w:r>
     </w:p>
-    <w:bookmarkEnd w:id="49"/>
-    <w:bookmarkStart w:id="50" w:name="ref-Thorson2017"/>
+    <w:bookmarkEnd w:id="56"/>
+    <w:bookmarkStart w:id="57" w:name="ref-Thorson2017"/>
     <w:p>
       <w:pPr>
         <w:pStyle w:val="Bibliography"/>
@@ -2523,8 +3203,8 @@
         <w:t xml:space="preserve">. Fisheries Research 192: 84–93.</w:t>
       </w:r>
     </w:p>
-    <w:bookmarkEnd w:id="50"/>
-    <w:bookmarkStart w:id="51" w:name="ref-vonSzalay2018"/>
+    <w:bookmarkEnd w:id="57"/>
+    <w:bookmarkStart w:id="58" w:name="ref-vonSzalay2018"/>
     <w:p>
       <w:pPr>
         <w:pStyle w:val="Bibliography"/>
@@ -2542,8 +3222,8 @@
         <w:t xml:space="preserve">. U.S. Department of Commerce. NOAA Technical Memorandum NMFS-AFSC-374: 260 p.</w:t>
       </w:r>
     </w:p>
-    <w:bookmarkEnd w:id="51"/>
-    <w:bookmarkStart w:id="52" w:name="ref-vonSzalay2017"/>
+    <w:bookmarkEnd w:id="58"/>
+    <w:bookmarkStart w:id="59" w:name="ref-vonSzalay2017"/>
     <w:p>
       <w:pPr>
         <w:pStyle w:val="Bibliography"/>
@@ -2561,13 +3241,23 @@
         <w:t xml:space="preserve">. U.S. Department of Commerce. NOAA Technical Memorandum NMFS-AFSC-349: 161 p.</w:t>
       </w:r>
     </w:p>
-    <w:bookmarkEnd w:id="52"/>
-    <w:bookmarkStart w:id="53" w:name="ref-Zimmermann2009"/>
+    <w:bookmarkEnd w:id="59"/>
+    <w:bookmarkStart w:id="60" w:name="ref-Xu2020"/>
     <w:p>
       <w:pPr>
         <w:pStyle w:val="Bibliography"/>
       </w:pPr>
       <w:r>
+        <w:t xml:space="preserve">Xu, H., Thorson, J.T., and Methot, R.D. 2020. Comparing the performance of three data-weighting methods when allowing for time-varying selectivity. Canadian Journal of Fisheries and Aquatic Sciences 77(2): 247–263.</w:t>
+      </w:r>
+    </w:p>
+    <w:bookmarkEnd w:id="60"/>
+    <w:bookmarkStart w:id="61" w:name="ref-Zimmermann2009"/>
+    <w:p>
+      <w:pPr>
+        <w:pStyle w:val="Bibliography"/>
+      </w:pPr>
+      <w:r>
         <w:t xml:space="preserve">Zimmermann, M., Dew, C.B., and Malley, B.A. 2009. History of</w:t>
       </w:r>
       <w:r>
@@ -2595,15 +3285,15 @@
         <w:t xml:space="preserve">camtschaticus, bottom trawl surveys, 1940-61. Marine Fisheries Review 71(1): 1.</w:t>
       </w:r>
     </w:p>
-    <w:bookmarkEnd w:id="53"/>
-    <w:bookmarkEnd w:id="54"/>
+    <w:bookmarkEnd w:id="61"/>
+    <w:bookmarkEnd w:id="62"/>
     <w:p>
       <w:r>
         <w:br w:type="page"/>
       </w:r>
     </w:p>
-    <w:bookmarkEnd w:id="55"/>
-    <w:bookmarkStart w:id="56" w:name="tables"/>
+    <w:bookmarkEnd w:id="63"/>
+    <w:bookmarkStart w:id="64" w:name="tables"/>
     <w:p>
       <w:pPr>
         <w:pStyle w:val="Heading1"/>
@@ -2617,7 +3307,7 @@
         <w:pStyle w:val="TableCaption"/>
       </w:pPr>
       <w:r>
-        <w:t xml:space="preserve">Table 1: Average length and age (shown in parentheses) samples from the most recent three AFSC bottom trawl surveys by region for the species evaluated in the bootstrap-simulation for reduction in length and age collections.</w:t>
+        <w:t xml:space="preserve">Table 1: Average length and age (shown in parentheses) samples from the most recent three AFSC bottom trawl surveys by region for the stocks evaluated in the bootstrap-simulation for reduction in length and age collections.</w:t>
       </w:r>
     </w:p>
     <w:tbl>
@@ -2625,7 +3315,7 @@
         <w:tblStyle w:val="Table"/>
         <w:tblW w:type="pct" w:w="5000"/>
         <w:tblLook w:firstRow="1" w:lastRow="0" w:firstColumn="0" w:lastColumn="0" w:noHBand="0" w:noVBand="0" w:val="0020"/>
-        <w:tblCaption w:val="Table 1: Average length and age (shown in parentheses) samples from the most recent three AFSC bottom trawl surveys by region for the species evaluated in the bootstrap-simulation for reduction in length and age collections."/>
+        <w:tblCaption w:val="Table 1: Average length and age (shown in parentheses) samples from the most recent three AFSC bottom trawl surveys by region for the stocks evaluated in the bootstrap-simulation for reduction in length and age collections."/>
       </w:tblPr>
       <w:tblGrid>
         <w:gridCol w:w="1584"/>
@@ -4175,8 +4865,8 @@
         <w:br w:type="page"/>
       </w:r>
     </w:p>
-    <w:bookmarkEnd w:id="56"/>
-    <w:bookmarkStart w:id="78" w:name="figures"/>
+    <w:bookmarkEnd w:id="64"/>
+    <w:bookmarkStart w:id="86" w:name="figures"/>
     <w:p>
       <w:pPr>
         <w:pStyle w:val="Heading1"/>
@@ -4194,18 +4884,18 @@
           <wp:inline>
             <wp:extent cx="5943600" cy="3663112"/>
             <wp:effectExtent b="0" l="0" r="0" t="0"/>
-            <wp:docPr descr="Figure 1: Bootstrap-simulation flow chart, the steps refer to the order of operations." title="" id="58" name="Picture"/>
+            <wp:docPr descr="Figure 1: Bootstrap-simulation flow chart, the steps refer to the order of operations." title="" id="66" name="Picture"/>
             <a:graphic>
               <a:graphicData uri="http://schemas.openxmlformats.org/drawingml/2006/picture">
                 <pic:pic>
                   <pic:nvPicPr>
-                    <pic:cNvPr descr="../figs/full_flowchart.png" id="59" name="Picture"/>
+                    <pic:cNvPr descr="../figs/full_flowchart.png" id="67" name="Picture"/>
                     <pic:cNvPicPr>
                       <a:picLocks noChangeArrowheads="1" noChangeAspect="1"/>
                     </pic:cNvPicPr>
                   </pic:nvPicPr>
                   <pic:blipFill>
-                    <a:blip r:embed="rId57"/>
+                    <a:blip r:embed="rId65"/>
                     <a:stretch>
                       <a:fillRect/>
                     </a:stretch>
@@ -4249,18 +4939,18 @@
           <wp:inline>
             <wp:extent cx="5504749" cy="6422207"/>
             <wp:effectExtent b="0" l="0" r="0" t="0"/>
-            <wp:docPr descr="Figure 2: Boxplots of annual length composition input sample size size across length frequency sub-sampling levels evaluated for selected Eastern Bering Sea stocks." title="" id="61" name="Picture"/>
+            <wp:docPr descr="Figure 2: Boxplots of annual length composition input sample size size across length frequency sub-sampling levels evaluated for selected Eastern Bering Sea stocks." title="" id="69" name="Picture"/>
             <a:graphic>
               <a:graphicData uri="http://schemas.openxmlformats.org/drawingml/2006/picture">
                 <pic:pic>
                   <pic:nvPicPr>
-                    <pic:cNvPr descr="../figs/bs_length_iss_examp.png" id="62" name="Picture"/>
+                    <pic:cNvPr descr="../figs/bs_length_iss_examp.png" id="70" name="Picture"/>
                     <pic:cNvPicPr>
                       <a:picLocks noChangeArrowheads="1" noChangeAspect="1"/>
                     </pic:cNvPicPr>
                   </pic:nvPicPr>
                   <pic:blipFill>
-                    <a:blip r:embed="rId60"/>
+                    <a:blip r:embed="rId68"/>
                     <a:stretch>
                       <a:fillRect/>
                     </a:stretch>
@@ -4304,18 +4994,18 @@
           <wp:inline>
             <wp:extent cx="5504749" cy="6422207"/>
             <wp:effectExtent b="0" l="0" r="0" t="0"/>
-            <wp:docPr descr="Figure 3: Boxplots of annual age composition input sample size across length frequency sub-sampling levels evaluated for selected Aleutian Islands stocks." title="" id="64" name="Picture"/>
+            <wp:docPr descr="Figure 3: Boxplots of annual age composition input sample size across length frequency sub-sampling levels evaluated for selected Aleutian Islands stocks." title="" id="72" name="Picture"/>
             <a:graphic>
               <a:graphicData uri="http://schemas.openxmlformats.org/drawingml/2006/picture">
                 <pic:pic>
                   <pic:nvPicPr>
-                    <pic:cNvPr descr="../figs/ai_age_length_iss_examp.png" id="65" name="Picture"/>
+                    <pic:cNvPr descr="../figs/ai_age_length_iss_examp.png" id="73" name="Picture"/>
                     <pic:cNvPicPr>
                       <a:picLocks noChangeArrowheads="1" noChangeAspect="1"/>
                     </pic:cNvPicPr>
                   </pic:nvPicPr>
                   <pic:blipFill>
-                    <a:blip r:embed="rId63"/>
+                    <a:blip r:embed="rId71"/>
                     <a:stretch>
                       <a:fillRect/>
                     </a:stretch>
@@ -4359,18 +5049,18 @@
           <wp:inline>
             <wp:extent cx="5504749" cy="5504749"/>
             <wp:effectExtent b="0" l="0" r="0" t="0"/>
-            <wp:docPr descr="Figure 4: Proportion of full dataset length composition input sample size across length frequency sub-sampling levels evaluated." title="" id="67" name="Picture"/>
+            <wp:docPr descr="Figure 4: Proportion of full dataset length composition input sample size across length frequency sub-sampling levels evaluated (grey line at 0.9 shown for reference)." title="" id="75" name="Picture"/>
             <a:graphic>
               <a:graphicData uri="http://schemas.openxmlformats.org/drawingml/2006/picture">
                 <pic:pic>
                   <pic:nvPicPr>
-                    <pic:cNvPr descr="../figs/prop_iss_length.png" id="68" name="Picture"/>
+                    <pic:cNvPr descr="../figs/prop_iss_length.png" id="76" name="Picture"/>
                     <pic:cNvPicPr>
                       <a:picLocks noChangeArrowheads="1" noChangeAspect="1"/>
                     </pic:cNvPicPr>
                   </pic:nvPicPr>
                   <pic:blipFill>
-                    <a:blip r:embed="rId66"/>
+                    <a:blip r:embed="rId74"/>
                     <a:stretch>
                       <a:fillRect/>
                     </a:stretch>
@@ -4402,7 +5092,7 @@
         <w:pStyle w:val="ImageCaption"/>
       </w:pPr>
       <w:r>
-        <w:t xml:space="preserve">Figure 4: Proportion of full dataset length composition input sample size across length frequency sub-sampling levels evaluated.</w:t>
+        <w:t xml:space="preserve">Figure 4: Proportion of full dataset length composition input sample size across length frequency sub-sampling levels evaluated (grey line at 0.9 shown for reference).</w:t>
       </w:r>
     </w:p>
     <w:p>
@@ -4414,18 +5104,18 @@
           <wp:inline>
             <wp:extent cx="5504749" cy="6422207"/>
             <wp:effectExtent b="0" l="0" r="0" t="0"/>
-            <wp:docPr descr="Figure 5: Boxplots of annual age composition input sample size across total age collection sub-sampling levels evaluated for selected Gulf of Alaska stocks." title="" id="70" name="Picture"/>
+            <wp:docPr descr="Figure 5: Boxplots of annual age composition input sample size across total age collection sub-sampling levels evaluated for selected Gulf of Alaska stocks." title="" id="78" name="Picture"/>
             <a:graphic>
               <a:graphicData uri="http://schemas.openxmlformats.org/drawingml/2006/picture">
                 <pic:pic>
                   <pic:nvPicPr>
-                    <pic:cNvPr descr="../figs/goa_age_iss_examp.png" id="71" name="Picture"/>
+                    <pic:cNvPr descr="../figs/goa_age_iss_examp.png" id="79" name="Picture"/>
                     <pic:cNvPicPr>
                       <a:picLocks noChangeArrowheads="1" noChangeAspect="1"/>
                     </pic:cNvPicPr>
                   </pic:nvPicPr>
                   <pic:blipFill>
-                    <a:blip r:embed="rId69"/>
+                    <a:blip r:embed="rId77"/>
                     <a:stretch>
                       <a:fillRect/>
                     </a:stretch>
@@ -4469,18 +5159,18 @@
           <wp:inline>
             <wp:extent cx="5504749" cy="5504749"/>
             <wp:effectExtent b="0" l="0" r="0" t="0"/>
-            <wp:docPr descr="Figure 6: Proporion of reduction in input sample size compared to full dataset input sample size across total age collection sub-sampling levels evaluated." title="" id="73" name="Picture"/>
+            <wp:docPr descr="Figure 6: Proporion of reduction in input sample size compared to full dataset input sample size across total age collection sub-sampling levels evaluated (grey line at 0.9 shown for reference)." title="" id="81" name="Picture"/>
             <a:graphic>
               <a:graphicData uri="http://schemas.openxmlformats.org/drawingml/2006/picture">
                 <pic:pic>
                   <pic:nvPicPr>
-                    <pic:cNvPr descr="../figs/prop_iss_age.png" id="74" name="Picture"/>
+                    <pic:cNvPr descr="../figs/prop_iss_age.png" id="82" name="Picture"/>
                     <pic:cNvPicPr>
                       <a:picLocks noChangeArrowheads="1" noChangeAspect="1"/>
                     </pic:cNvPicPr>
                   </pic:nvPicPr>
                   <pic:blipFill>
-                    <a:blip r:embed="rId72"/>
+                    <a:blip r:embed="rId80"/>
                     <a:stretch>
                       <a:fillRect/>
                     </a:stretch>
@@ -4512,7 +5202,7 @@
         <w:pStyle w:val="ImageCaption"/>
       </w:pPr>
       <w:r>
-        <w:t xml:space="preserve">Figure 6: Proporion of reduction in input sample size compared to full dataset input sample size across total age collection sub-sampling levels evaluated.</w:t>
+        <w:t xml:space="preserve">Figure 6: Proporion of reduction in input sample size compared to full dataset input sample size across total age collection sub-sampling levels evaluated (grey line at 0.9 shown for reference).</w:t>
       </w:r>
     </w:p>
     <w:p>
@@ -4524,18 +5214,18 @@
           <wp:inline>
             <wp:extent cx="5943600" cy="5094514"/>
             <wp:effectExtent b="0" l="0" r="0" t="0"/>
-            <wp:docPr descr="Figure 7: Average proporion of reduction in input sample size (compared to full dataset input sample size) across survey years compared to proportion of reduction in total age sample size." title="" id="76" name="Picture"/>
+            <wp:docPr descr="Figure 7: Average proporion of reduction in input sample size (compared to full dataset input sample size) across survey years compared to proportion of reduction in total age sample size (1-1 line shown for reference)." title="" id="84" name="Picture"/>
             <a:graphic>
               <a:graphicData uri="http://schemas.openxmlformats.org/drawingml/2006/picture">
                 <pic:pic>
                   <pic:nvPicPr>
-                    <pic:cNvPr descr="../figs/p_age_iss_nss.png" id="77" name="Picture"/>
+                    <pic:cNvPr descr="../figs/p_age_iss_nss.png" id="85" name="Picture"/>
                     <pic:cNvPicPr>
                       <a:picLocks noChangeArrowheads="1" noChangeAspect="1"/>
                     </pic:cNvPicPr>
                   </pic:nvPicPr>
                   <pic:blipFill>
-                    <a:blip r:embed="rId75"/>
+                    <a:blip r:embed="rId83"/>
                     <a:stretch>
                       <a:fillRect/>
                     </a:stretch>
@@ -4567,10 +5257,10 @@
         <w:pStyle w:val="ImageCaption"/>
       </w:pPr>
       <w:r>
-        <w:t xml:space="preserve">Figure 7: Average proporion of reduction in input sample size (compared to full dataset input sample size) across survey years compared to proportion of reduction in total age sample size.</w:t>
-      </w:r>
-    </w:p>
-    <w:bookmarkEnd w:id="78"/>
+        <w:t xml:space="preserve">Figure 7: Average proporion of reduction in input sample size (compared to full dataset input sample size) across survey years compared to proportion of reduction in total age sample size (1-1 line shown for reference).</w:t>
+      </w:r>
+    </w:p>
+    <w:bookmarkEnd w:id="86"/>
     <w:sectPr>
       <w:footerReference r:id="rId9" w:type="default"/>
       <w:pgSz w:h="15840" w:w="12240"/>

</xml_diff>

<commit_message>
reformatting for cjfas submission
</commit_message>
<xml_diff>
--- a/text/swo_journal.docx
+++ b/text/swo_journal.docx
@@ -399,7 +399,7 @@
         <w:pStyle w:val="FirstParagraph"/>
       </w:pPr>
       <w:r>
-        <w:t xml:space="preserve">Unavoidable survey effort reduction has become a reality that must be accounted for in modern stock assessment models.</w:t>
+        <w:t xml:space="preserve">Unavoidable survey effort reduction has become a reality that must be accounted for in fisheries stock assessment.</w:t>
       </w:r>
       <w:r>
         <w:t xml:space="preserve"> </w:t>
@@ -411,7 +411,7 @@
         <w:t xml:space="preserve"> </w:t>
       </w:r>
       <w:r>
-        <w:t xml:space="preserve">In this study, we evaluated the outcomes of reductions in age and length data collections for composition data that are used in stock assessment models.</w:t>
+        <w:t xml:space="preserve">In this study, we evaluated the outcomes of reductions in age and length data used in fisherries stock assessment models.</w:t>
       </w:r>
       <w:r>
         <w:t xml:space="preserve"> </w:t>
@@ -429,25 +429,15 @@
         <w:t xml:space="preserve"> </w:t>
       </w:r>
       <w:r>
-        <w:t xml:space="preserve">We also found that as the subsampling rate of total age collections is decreased, the uncertainty in the age composition also increases, but not at a rate proportional to the reduction in sampling effort.</w:t>
-      </w:r>
-      <w:r>
-        <w:t xml:space="preserve"> </w:t>
-      </w:r>
-      <w:r>
-        <w:t xml:space="preserve">While there is a direct link between the uncertainty in data inputs and the uncertainty of assessment model predictions, reductions in length frequency sampling can be made without large consequences to model predictions.</w:t>
-      </w:r>
-      <w:r>
-        <w:t xml:space="preserve"> </w:t>
-      </w:r>
-      <w:r>
-        <w:t xml:space="preserve">Conversely, there will be, at some level, consequences to model output with reductions in age collection sampling.</w:t>
-      </w:r>
-      <w:r>
-        <w:t xml:space="preserve"> </w:t>
-      </w:r>
-      <w:r>
-        <w:t xml:space="preserve">The method employed here, and the results presented, can aid management agencies to balance the magnitude of data collection on fishery-independent survey platforms and subsequent consequences to assessment models.</w:t>
+        <w:t xml:space="preserve">The method employed here, and the results presented, can aid management agencies to balance the magnitude of data collection on and subsequent consequences to fisheries stock assessment models.</w:t>
+      </w:r>
+    </w:p>
+    <w:p>
+      <w:pPr>
+        <w:pStyle w:val="BodyText"/>
+      </w:pPr>
+      <w:r>
+        <w:t xml:space="preserve">Keywords: age and length sampling, fisheries stock assessment models, uncertainty</w:t>
       </w:r>
     </w:p>
     <w:p>
@@ -843,13 +833,13 @@
       </w:r>
     </w:p>
     <w:bookmarkEnd w:id="22"/>
-    <w:bookmarkStart w:id="27" w:name="methods"/>
+    <w:bookmarkStart w:id="27" w:name="materials-and-methods"/>
     <w:p>
       <w:pPr>
         <w:pStyle w:val="Heading1"/>
       </w:pPr>
       <w:r>
-        <w:t xml:space="preserve">Methods</w:t>
+        <w:t xml:space="preserve">Materials and methods</w:t>
       </w:r>
     </w:p>
     <w:bookmarkStart w:id="23" w:name="Xb58604b313a9f7e443735419bf250356041b4b3"/>
@@ -1568,15 +1558,6 @@
                         <m:t>,</m:t>
                       </m:r>
                       <m:r>
-                        <m:t>i</m:t>
-                      </m:r>
-                      <m:r>
-                        <m:rPr>
-                          <m:sty m:val="p"/>
-                        </m:rPr>
-                        <m:t>,</m:t>
-                      </m:r>
-                      <m:r>
                         <m:t>y</m:t>
                       </m:r>
                     </m:sub>
@@ -1609,15 +1590,6 @@
                     <m:sub>
                       <m:r>
                         <m:t>c</m:t>
-                      </m:r>
-                      <m:r>
-                        <m:rPr>
-                          <m:sty m:val="p"/>
-                        </m:rPr>
-                        <m:t>,</m:t>
-                      </m:r>
-                      <m:r>
-                        <m:t>i</m:t>
                       </m:r>
                       <m:r>
                         <m:rPr>
@@ -3041,7 +3013,7 @@
         <w:pStyle w:val="FirstParagraph"/>
       </w:pPr>
       <w:r>
-        <w:t xml:space="preserve">We thank the remaining members of the AFSC Survey Workload Optimization Working Group for their contributions to this work: William T. Stockhausen, Susanne F. McDermott and W. Chris Long.</w:t>
+        <w:t xml:space="preserve">We thank the remaining members of the AFSC Survey Workload Optimization Working Group for their contributions to this work: William T. Stockhausen, Susanne F. McDermott, and W. Chris Long.</w:t>
       </w:r>
       <w:r>
         <w:t xml:space="preserve"> </w:t>
@@ -3053,7 +3025,121 @@
         <w:t xml:space="preserve"> </w:t>
       </w:r>
       <w:r>
-        <w:t xml:space="preserve">We thank Lewis Barnett and Cecilia O’Leary for helpful reviews of previous versions of this manuscript.</w:t>
+        <w:t xml:space="preserve">We thank Lewis Barnett, Cecilia O’Leary, and Paul Spencer for helpful reviews of previous versions of this manuscript.</w:t>
+      </w:r>
+    </w:p>
+    <w:bookmarkEnd w:id="30"/>
+    <w:bookmarkStart w:id="31" w:name="competing-interests"/>
+    <w:p>
+      <w:pPr>
+        <w:pStyle w:val="Heading1"/>
+      </w:pPr>
+      <w:r>
+        <w:t xml:space="preserve">Competing interests</w:t>
+      </w:r>
+    </w:p>
+    <w:p>
+      <w:pPr>
+        <w:pStyle w:val="FirstParagraph"/>
+      </w:pPr>
+      <w:r>
+        <w:t xml:space="preserve">The authors declare there are no competing interests.</w:t>
+      </w:r>
+    </w:p>
+    <w:bookmarkEnd w:id="31"/>
+    <w:bookmarkStart w:id="32" w:name="author-contribution"/>
+    <w:p>
+      <w:pPr>
+        <w:pStyle w:val="Heading1"/>
+      </w:pPr>
+      <w:r>
+        <w:t xml:space="preserve">Author contribution</w:t>
+      </w:r>
+    </w:p>
+    <w:p>
+      <w:pPr>
+        <w:pStyle w:val="FirstParagraph"/>
+      </w:pPr>
+      <w:r>
+        <w:t xml:space="preserve">Conceptualization: P-JFH, BCW, MDB, JC, MRS</w:t>
+      </w:r>
+      <w:r>
+        <w:t xml:space="preserve"> </w:t>
+      </w:r>
+      <w:r>
+        <w:t xml:space="preserve">Data curation: P-JFH, BCW, MDB, JC</w:t>
+      </w:r>
+      <w:r>
+        <w:t xml:space="preserve"> </w:t>
+      </w:r>
+      <w:r>
+        <w:t xml:space="preserve">Formal analysis: P-JFH, BCW, MDB</w:t>
+      </w:r>
+      <w:r>
+        <w:t xml:space="preserve"> </w:t>
+      </w:r>
+      <w:r>
+        <w:t xml:space="preserve">Funding acquisition: N/A</w:t>
+      </w:r>
+      <w:r>
+        <w:t xml:space="preserve"> </w:t>
+      </w:r>
+      <w:r>
+        <w:t xml:space="preserve">Investigation: P-JFH, BCW, MDB</w:t>
+      </w:r>
+      <w:r>
+        <w:t xml:space="preserve"> </w:t>
+      </w:r>
+      <w:r>
+        <w:t xml:space="preserve">Methodology: P-JFH, BCW</w:t>
+      </w:r>
+      <w:r>
+        <w:t xml:space="preserve"> </w:t>
+      </w:r>
+      <w:r>
+        <w:t xml:space="preserve">Project administration: P-JFH</w:t>
+      </w:r>
+      <w:r>
+        <w:t xml:space="preserve"> </w:t>
+      </w:r>
+      <w:r>
+        <w:t xml:space="preserve">Resources: N/A</w:t>
+      </w:r>
+      <w:r>
+        <w:t xml:space="preserve"> </w:t>
+      </w:r>
+      <w:r>
+        <w:t xml:space="preserve">Software: BCW, P-JFH</w:t>
+      </w:r>
+      <w:r>
+        <w:t xml:space="preserve"> </w:t>
+      </w:r>
+      <w:r>
+        <w:t xml:space="preserve">Supervision: P-JFH</w:t>
+      </w:r>
+      <w:r>
+        <w:t xml:space="preserve"> </w:t>
+      </w:r>
+      <w:r>
+        <w:t xml:space="preserve">Validation: P-JFH, BCW</w:t>
+      </w:r>
+      <w:r>
+        <w:t xml:space="preserve"> </w:t>
+      </w:r>
+      <w:r>
+        <w:t xml:space="preserve">Visualization: P-JFH, BCW</w:t>
+      </w:r>
+      <w:r>
+        <w:t xml:space="preserve"> </w:t>
+      </w:r>
+      <w:r>
+        <w:t xml:space="preserve">Writing – original draft: P-JFH, BCW, MDB, JC, MRS</w:t>
+      </w:r>
+      <w:r>
+        <w:t xml:space="preserve"> </w:t>
+      </w:r>
+      <w:r>
+        <w:t xml:space="preserve">Writing – review &amp; editing: P-JFH, BCW, MDB, JC, MRS</w:t>
       </w:r>
     </w:p>
     <w:p>
@@ -3061,8 +3147,8 @@
         <w:br w:type="page"/>
       </w:r>
     </w:p>
-    <w:bookmarkEnd w:id="30"/>
-    <w:bookmarkStart w:id="63" w:name="citations"/>
+    <w:bookmarkEnd w:id="32"/>
+    <w:bookmarkStart w:id="81" w:name="citations"/>
     <w:p>
       <w:pPr>
         <w:pStyle w:val="Heading1"/>
@@ -3071,18 +3157,32 @@
         <w:t xml:space="preserve">Citations</w:t>
       </w:r>
     </w:p>
-    <w:bookmarkStart w:id="62" w:name="refs"/>
-    <w:bookmarkStart w:id="31" w:name="ref-Ailloud2019"/>
+    <w:bookmarkStart w:id="80" w:name="refs"/>
+    <w:bookmarkStart w:id="34" w:name="ref-Ailloud2019"/>
     <w:p>
       <w:pPr>
         <w:pStyle w:val="Bibliography"/>
       </w:pPr>
       <w:r>
-        <w:t xml:space="preserve">Ailloud, L.E., and Hoenig, J.M. 2019. A general theory of age-length keys: Combining the forward and inverse keys to estimate age composition from incomplete data. ICES Journal of Marine Science 76(6): 1515–1523.</w:t>
-      </w:r>
-    </w:p>
-    <w:bookmarkEnd w:id="31"/>
-    <w:bookmarkStart w:id="33" w:name="ref-NRC1998"/>
+        <w:t xml:space="preserve">Ailloud, L.E., and Hoenig, J.M. 2019. A general theory of age-length keys: Combining the forward and inverse keys to estimate age composition from incomplete data. ICES Journal of Marine Science 76(6): 1515–1523. doi:</w:t>
+      </w:r>
+      <w:r>
+        <w:t xml:space="preserve"> </w:t>
+      </w:r>
+      <w:hyperlink r:id="rId33">
+        <w:r>
+          <w:rPr>
+            <w:rStyle w:val="Hyperlink"/>
+          </w:rPr>
+          <w:t xml:space="preserve">10.1093/icesjms/fsz072</w:t>
+        </w:r>
+      </w:hyperlink>
+      <w:r>
+        <w:t xml:space="preserve">.</w:t>
+      </w:r>
+    </w:p>
+    <w:bookmarkEnd w:id="34"/>
+    <w:bookmarkStart w:id="36" w:name="ref-NRC1998"/>
     <w:p>
       <w:pPr>
         <w:pStyle w:val="Bibliography"/>
@@ -3093,7 +3193,7 @@
       <w:r>
         <w:t xml:space="preserve"> </w:t>
       </w:r>
-      <w:hyperlink r:id="rId32">
+      <w:hyperlink r:id="rId35">
         <w:r>
           <w:rPr>
             <w:rStyle w:val="Hyperlink"/>
@@ -3105,18 +3205,32 @@
         <w:t xml:space="preserve">.</w:t>
       </w:r>
     </w:p>
-    <w:bookmarkEnd w:id="33"/>
-    <w:bookmarkStart w:id="34" w:name="ref-Francis2017"/>
+    <w:bookmarkEnd w:id="36"/>
+    <w:bookmarkStart w:id="38" w:name="ref-Francis2017"/>
     <w:p>
       <w:pPr>
         <w:pStyle w:val="Bibliography"/>
       </w:pPr>
       <w:r>
-        <w:t xml:space="preserve">Francis, R.I.C.C. 2017. Revisting data weighting in fisheries stock assessment models. Fisheries Research 192: 5–15.</w:t>
-      </w:r>
-    </w:p>
-    <w:bookmarkEnd w:id="34"/>
-    <w:bookmarkStart w:id="35" w:name="ref-Gerritsen2007"/>
+        <w:t xml:space="preserve">Francis, R.I.C.C. 2017. Revisting data weighting in fisheries stock assessment models. Fisheries Research 192: 5–15. doi:</w:t>
+      </w:r>
+      <w:r>
+        <w:t xml:space="preserve"> </w:t>
+      </w:r>
+      <w:hyperlink r:id="rId37">
+        <w:r>
+          <w:rPr>
+            <w:rStyle w:val="Hyperlink"/>
+          </w:rPr>
+          <w:t xml:space="preserve">10.1016/j.fishres.2016.06.006</w:t>
+        </w:r>
+      </w:hyperlink>
+      <w:r>
+        <w:t xml:space="preserve">.</w:t>
+      </w:r>
+    </w:p>
+    <w:bookmarkEnd w:id="38"/>
+    <w:bookmarkStart w:id="39" w:name="ref-Gerritsen2007"/>
     <w:p>
       <w:pPr>
         <w:pStyle w:val="Bibliography"/>
@@ -3125,8 +3239,8 @@
         <w:t xml:space="preserve">Gerritsen, H.D., and McGrath, D. 2007. Precision estimates and suggested sample sizes for length-frequency data. Fishery Bulletin 105(1): 116–120.</w:t>
       </w:r>
     </w:p>
-    <w:bookmarkEnd w:id="35"/>
-    <w:bookmarkStart w:id="36" w:name="ref-Hulson2011"/>
+    <w:bookmarkEnd w:id="39"/>
+    <w:bookmarkStart w:id="41" w:name="ref-Hulson2011"/>
     <w:p>
       <w:pPr>
         <w:pStyle w:val="Bibliography"/>
@@ -3141,31 +3255,73 @@
         <w:t xml:space="preserve">Effects of process and observation errors on effective sample size of fishery and survey age and length composition using variance ratio and likelihood methods</w:t>
       </w:r>
       <w:r>
-        <w:t xml:space="preserve">. ICES Journal of Marine Science 68(7): 1548–1557.</w:t>
-      </w:r>
-    </w:p>
-    <w:bookmarkEnd w:id="36"/>
-    <w:bookmarkStart w:id="37" w:name="ref-Hulson2012"/>
+        <w:t xml:space="preserve">. ICES Journal of Marine Science 68(7): 1548–1557. doi:</w:t>
+      </w:r>
+      <w:r>
+        <w:t xml:space="preserve"> </w:t>
+      </w:r>
+      <w:hyperlink r:id="rId40">
+        <w:r>
+          <w:rPr>
+            <w:rStyle w:val="Hyperlink"/>
+          </w:rPr>
+          <w:t xml:space="preserve">10.1093/icesjms/fsr102</w:t>
+        </w:r>
+      </w:hyperlink>
+      <w:r>
+        <w:t xml:space="preserve">.</w:t>
+      </w:r>
+    </w:p>
+    <w:bookmarkEnd w:id="41"/>
+    <w:bookmarkStart w:id="43" w:name="ref-Hulson2012"/>
     <w:p>
       <w:pPr>
         <w:pStyle w:val="Bibliography"/>
       </w:pPr>
       <w:r>
-        <w:t xml:space="preserve">Hulson, P.-J.F., Hanselman, D.H., and Quinn II, T.J. 2012. Determining effective sample size in integrated age-structured assessment models. ICES Journal of Marine Science 69: 281–292.</w:t>
-      </w:r>
-    </w:p>
-    <w:bookmarkEnd w:id="37"/>
-    <w:bookmarkStart w:id="38" w:name="ref-Hulson2017"/>
+        <w:t xml:space="preserve">Hulson, P.-J.F., Hanselman, D.H., and Quinn II, T.J. 2012. Determining effective sample size in integrated age-structured assessment models. ICES Journal of Marine Science 69: 281–292. doi:</w:t>
+      </w:r>
+      <w:r>
+        <w:t xml:space="preserve"> </w:t>
+      </w:r>
+      <w:hyperlink r:id="rId42">
+        <w:r>
+          <w:rPr>
+            <w:rStyle w:val="Hyperlink"/>
+          </w:rPr>
+          <w:t xml:space="preserve">10.1093/icesjms/fsr189</w:t>
+        </w:r>
+      </w:hyperlink>
+      <w:r>
+        <w:t xml:space="preserve">.</w:t>
+      </w:r>
+    </w:p>
+    <w:bookmarkEnd w:id="43"/>
+    <w:bookmarkStart w:id="45" w:name="ref-Hulson2017"/>
     <w:p>
       <w:pPr>
         <w:pStyle w:val="Bibliography"/>
       </w:pPr>
       <w:r>
-        <w:t xml:space="preserve">Hulson, P.-J.F., Hanselman, D.H., and Shotwell, S.K. 2017. Investigations into the distribution of sample sizes for determining age composition of multiple species. Fishery Bulletin, U.S. 115: 326–342.</w:t>
-      </w:r>
-    </w:p>
-    <w:bookmarkEnd w:id="38"/>
-    <w:bookmarkStart w:id="39" w:name="ref-Hulson2023b"/>
+        <w:t xml:space="preserve">Hulson, P.-J.F., Hanselman, D.H., and Shotwell, S.K. 2017. Investigations into the distribution of sample sizes for determining age composition of multiple species. Fishery Bulletin, U.S. 115: 326–342. doi:</w:t>
+      </w:r>
+      <w:r>
+        <w:t xml:space="preserve"> </w:t>
+      </w:r>
+      <w:hyperlink r:id="rId44">
+        <w:r>
+          <w:rPr>
+            <w:rStyle w:val="Hyperlink"/>
+          </w:rPr>
+          <w:t xml:space="preserve">10.7755/FB.115.3.4</w:t>
+        </w:r>
+      </w:hyperlink>
+      <w:r>
+        <w:t xml:space="preserve">.</w:t>
+      </w:r>
+    </w:p>
+    <w:bookmarkEnd w:id="45"/>
+    <w:bookmarkStart w:id="46" w:name="ref-Hulson2023b"/>
     <w:p>
       <w:pPr>
         <w:pStyle w:val="Bibliography"/>
@@ -3183,8 +3339,8 @@
         <w:t xml:space="preserve">. U.S. Department of Commerce. NOAA Technical Memorandum NMFS-AFSC-470: 38 p.</w:t>
       </w:r>
     </w:p>
-    <w:bookmarkEnd w:id="39"/>
-    <w:bookmarkStart w:id="40" w:name="ref-ICES2020"/>
+    <w:bookmarkEnd w:id="46"/>
+    <w:bookmarkStart w:id="48" w:name="ref-ICES2020"/>
     <w:p>
       <w:pPr>
         <w:pStyle w:val="Bibliography"/>
@@ -3196,11 +3352,25 @@
         <w:t xml:space="preserve">WKUSER</w:t>
       </w:r>
       <w:r>
-        <w:t xml:space="preserve">). ICES Scientific Reports.</w:t>
-      </w:r>
-    </w:p>
-    <w:bookmarkEnd w:id="40"/>
-    <w:bookmarkStart w:id="41" w:name="ref-ICES2023"/>
+        <w:t xml:space="preserve">). ICES Scientific Reports. doi:</w:t>
+      </w:r>
+      <w:r>
+        <w:t xml:space="preserve"> </w:t>
+      </w:r>
+      <w:hyperlink r:id="rId47">
+        <w:r>
+          <w:rPr>
+            <w:rStyle w:val="Hyperlink"/>
+          </w:rPr>
+          <w:t xml:space="preserve">10.17895/ices.pub.7453</w:t>
+        </w:r>
+      </w:hyperlink>
+      <w:r>
+        <w:t xml:space="preserve">.</w:t>
+      </w:r>
+    </w:p>
+    <w:bookmarkEnd w:id="48"/>
+    <w:bookmarkStart w:id="50" w:name="ref-ICES2023"/>
     <w:p>
       <w:pPr>
         <w:pStyle w:val="Bibliography"/>
@@ -3212,11 +3382,25 @@
         <w:t xml:space="preserve">WKUSER</w:t>
       </w:r>
       <w:r>
-        <w:t xml:space="preserve">). ICES Scientific Reports.</w:t>
-      </w:r>
-    </w:p>
-    <w:bookmarkEnd w:id="41"/>
-    <w:bookmarkStart w:id="42" w:name="ref-Lambert2017"/>
+        <w:t xml:space="preserve">). ICES Scientific Reports. doi:</w:t>
+      </w:r>
+      <w:r>
+        <w:t xml:space="preserve"> </w:t>
+      </w:r>
+      <w:hyperlink r:id="rId49">
+        <w:r>
+          <w:rPr>
+            <w:rStyle w:val="Hyperlink"/>
+          </w:rPr>
+          <w:t xml:space="preserve">10.17895/ices.pub.22086845.v1</w:t>
+        </w:r>
+      </w:hyperlink>
+      <w:r>
+        <w:t xml:space="preserve">.</w:t>
+      </w:r>
+    </w:p>
+    <w:bookmarkEnd w:id="50"/>
+    <w:bookmarkStart w:id="51" w:name="ref-Lambert2017"/>
     <w:p>
       <w:pPr>
         <w:pStyle w:val="Bibliography"/>
@@ -3234,8 +3418,8 @@
         <w:t xml:space="preserve">.</w:t>
       </w:r>
     </w:p>
-    <w:bookmarkEnd w:id="42"/>
-    <w:bookmarkStart w:id="43" w:name="ref-Lauth2019"/>
+    <w:bookmarkEnd w:id="51"/>
+    <w:bookmarkStart w:id="52" w:name="ref-Lauth2019"/>
     <w:p>
       <w:pPr>
         <w:pStyle w:val="Bibliography"/>
@@ -3253,28 +3437,56 @@
         <w:t xml:space="preserve">. U.S. Department of Commerce. NOAA Technical Memorandum NMFS-AFSC-396: 260 p.</w:t>
       </w:r>
     </w:p>
-    <w:bookmarkEnd w:id="43"/>
-    <w:bookmarkStart w:id="44" w:name="ref-Maunder2015"/>
+    <w:bookmarkEnd w:id="52"/>
+    <w:bookmarkStart w:id="54" w:name="ref-Maunder2015"/>
     <w:p>
       <w:pPr>
         <w:pStyle w:val="Bibliography"/>
       </w:pPr>
       <w:r>
-        <w:t xml:space="preserve">Maunder, M.N., and Piner, K.R. 2015. Contemporary fisheries stock assessment: Many issues still remain. ICES Journal of Marine Science 72(1): 7–18.</w:t>
-      </w:r>
-    </w:p>
-    <w:bookmarkEnd w:id="44"/>
-    <w:bookmarkStart w:id="45" w:name="ref-Mcallister1997"/>
+        <w:t xml:space="preserve">Maunder, M.N., and Piner, K.R. 2015. Contemporary fisheries stock assessment: Many issues still remain. ICES Journal of Marine Science 72(1): 7–18. doi:</w:t>
+      </w:r>
+      <w:r>
+        <w:t xml:space="preserve"> </w:t>
+      </w:r>
+      <w:hyperlink r:id="rId53">
+        <w:r>
+          <w:rPr>
+            <w:rStyle w:val="Hyperlink"/>
+          </w:rPr>
+          <w:t xml:space="preserve">10.1093/icesjms/fsu015</w:t>
+        </w:r>
+      </w:hyperlink>
+      <w:r>
+        <w:t xml:space="preserve">.</w:t>
+      </w:r>
+    </w:p>
+    <w:bookmarkEnd w:id="54"/>
+    <w:bookmarkStart w:id="56" w:name="ref-Mcallister1997"/>
     <w:p>
       <w:pPr>
         <w:pStyle w:val="Bibliography"/>
       </w:pPr>
       <w:r>
-        <w:t xml:space="preserve">McAllister, M.K., and Ianelli, J.N. 1997. Bayesian stock assessment using catch-age data and the sampling-importance resampling algorithm. Canadian Journal of Fisheries and Aquatic Sciences 54(2): 284–300.</w:t>
-      </w:r>
-    </w:p>
-    <w:bookmarkEnd w:id="45"/>
-    <w:bookmarkStart w:id="46" w:name="ref-Miller2006"/>
+        <w:t xml:space="preserve">McAllister, M.K., and Ianelli, J.N. 1997. Bayesian stock assessment using catch-age data and the sampling-importance resampling algorithm. Canadian Journal of Fisheries and Aquatic Sciences 54(2): 284–300. doi:</w:t>
+      </w:r>
+      <w:r>
+        <w:t xml:space="preserve"> </w:t>
+      </w:r>
+      <w:hyperlink r:id="rId55">
+        <w:r>
+          <w:rPr>
+            <w:rStyle w:val="Hyperlink"/>
+          </w:rPr>
+          <w:t xml:space="preserve">10.1139/f96-285</w:t>
+        </w:r>
+      </w:hyperlink>
+      <w:r>
+        <w:t xml:space="preserve">.</w:t>
+      </w:r>
+    </w:p>
+    <w:bookmarkEnd w:id="56"/>
+    <w:bookmarkStart w:id="58" w:name="ref-Miller2006"/>
     <w:p>
       <w:pPr>
         <w:pStyle w:val="Bibliography"/>
@@ -3292,11 +3504,25 @@
         <w:t xml:space="preserve"> </w:t>
       </w:r>
       <w:r>
-        <w:t xml:space="preserve">longline catches. Canadian Journal of Fisheries and Aquatic Sciences 63(5): 1092–1114.</w:t>
-      </w:r>
-    </w:p>
-    <w:bookmarkEnd w:id="46"/>
-    <w:bookmarkStart w:id="47" w:name="ref-Pennington2000"/>
+        <w:t xml:space="preserve">longline catches. Canadian Journal of Fisheries and Aquatic Sciences 63(5): 1092–1114. doi:</w:t>
+      </w:r>
+      <w:r>
+        <w:t xml:space="preserve"> </w:t>
+      </w:r>
+      <w:hyperlink r:id="rId57">
+        <w:r>
+          <w:rPr>
+            <w:rStyle w:val="Hyperlink"/>
+          </w:rPr>
+          <w:t xml:space="preserve">10.1139/f06-022</w:t>
+        </w:r>
+      </w:hyperlink>
+      <w:r>
+        <w:t xml:space="preserve">.</w:t>
+      </w:r>
+    </w:p>
+    <w:bookmarkEnd w:id="58"/>
+    <w:bookmarkStart w:id="59" w:name="ref-Pennington2000"/>
     <w:p>
       <w:pPr>
         <w:pStyle w:val="Bibliography"/>
@@ -3305,8 +3531,8 @@
         <w:t xml:space="preserve">Pennington, M., Burmeister, L.M., and Hjellvik, V. 2000. Assessing the precision of frequency distributions estimated from trawl-survey samples. Fishery Bulletin, U.S. 100(1): 74–80.</w:t>
       </w:r>
     </w:p>
-    <w:bookmarkEnd w:id="47"/>
-    <w:bookmarkStart w:id="48" w:name="ref-Prager2003"/>
+    <w:bookmarkEnd w:id="59"/>
+    <w:bookmarkStart w:id="60" w:name="ref-Prager2003"/>
     <w:p>
       <w:pPr>
         <w:pStyle w:val="Bibliography"/>
@@ -3315,18 +3541,32 @@
         <w:t xml:space="preserve">Prager, M.H., Porch, C.E., Shertzer, K.W., and Caddy, J.F. 2003. Targets and limits for management of fisheries: A simple probability-based approach. North American Journal of Fisheries Management 23(2): 349–361.</w:t>
       </w:r>
     </w:p>
-    <w:bookmarkEnd w:id="48"/>
-    <w:bookmarkStart w:id="49" w:name="ref-Punt2013"/>
+    <w:bookmarkEnd w:id="60"/>
+    <w:bookmarkStart w:id="62" w:name="ref-Punt2013"/>
     <w:p>
       <w:pPr>
         <w:pStyle w:val="Bibliography"/>
       </w:pPr>
       <w:r>
-        <w:t xml:space="preserve">Punt, A.E., Huang, T., and Maunder, M.N. 2013. Review of integrated size-structured models for stock assessment of hard-to-age crustacean and mollusc species. ICES Journal of Marine Science 70(1): 16–33.</w:t>
-      </w:r>
-    </w:p>
-    <w:bookmarkEnd w:id="49"/>
-    <w:bookmarkStart w:id="50" w:name="ref-QuinnDeriso1999"/>
+        <w:t xml:space="preserve">Punt, A.E., Huang, T., and Maunder, M.N. 2013. Review of integrated size-structured models for stock assessment of hard-to-age crustacean and mollusc species. ICES Journal of Marine Science 70(1): 16–33. doi:</w:t>
+      </w:r>
+      <w:r>
+        <w:t xml:space="preserve"> </w:t>
+      </w:r>
+      <w:hyperlink r:id="rId61">
+        <w:r>
+          <w:rPr>
+            <w:rStyle w:val="Hyperlink"/>
+          </w:rPr>
+          <w:t xml:space="preserve">10.1093/icesjms/fss185</w:t>
+        </w:r>
+      </w:hyperlink>
+      <w:r>
+        <w:t xml:space="preserve">.</w:t>
+      </w:r>
+    </w:p>
+    <w:bookmarkEnd w:id="62"/>
+    <w:bookmarkStart w:id="63" w:name="ref-QuinnDeriso1999"/>
     <w:p>
       <w:pPr>
         <w:pStyle w:val="Bibliography"/>
@@ -3344,8 +3584,8 @@
         <w:t xml:space="preserve">. Oxford University Press, New York, NY.</w:t>
       </w:r>
     </w:p>
-    <w:bookmarkEnd w:id="50"/>
-    <w:bookmarkStart w:id="52" w:name="ref-Rcore"/>
+    <w:bookmarkEnd w:id="63"/>
+    <w:bookmarkStart w:id="65" w:name="ref-Rcore"/>
     <w:p>
       <w:pPr>
         <w:pStyle w:val="Bibliography"/>
@@ -3365,7 +3605,7 @@
       <w:r>
         <w:t xml:space="preserve"> </w:t>
       </w:r>
-      <w:hyperlink r:id="rId51">
+      <w:hyperlink r:id="rId64">
         <w:r>
           <w:rPr>
             <w:rStyle w:val="Hyperlink"/>
@@ -3377,18 +3617,32 @@
         <w:t xml:space="preserve">.</w:t>
       </w:r>
     </w:p>
-    <w:bookmarkEnd w:id="52"/>
-    <w:bookmarkStart w:id="53" w:name="ref-Siskey2023"/>
+    <w:bookmarkEnd w:id="65"/>
+    <w:bookmarkStart w:id="67" w:name="ref-Siskey2023"/>
     <w:p>
       <w:pPr>
         <w:pStyle w:val="Bibliography"/>
       </w:pPr>
       <w:r>
-        <w:t xml:space="preserve">Siskey, M.R., Punt, A.E., Hulson, P.-J.F., Bryan, M.D., Ianelli, J.N., and Thorson, J.T. 2023. The estimated impact of changes to otolith field-sampling and ageing effort on stock assessment inputs, outputs, and catch advice. Canadian Journal of Fisheries and Aquatic Sciences 80(1): 115–131.</w:t>
-      </w:r>
-    </w:p>
-    <w:bookmarkEnd w:id="53"/>
-    <w:bookmarkStart w:id="54" w:name="ref-Stauffer2004"/>
+        <w:t xml:space="preserve">Siskey, M.R., Punt, A.E., Hulson, P.-J.F., Bryan, M.D., Ianelli, J.N., and Thorson, J.T. 2023. The estimated impact of changes to otolith field-sampling and ageing effort on stock assessment inputs, outputs, and catch advice. Canadian Journal of Fisheries and Aquatic Sciences 80(1): 115–131. doi:</w:t>
+      </w:r>
+      <w:r>
+        <w:t xml:space="preserve"> </w:t>
+      </w:r>
+      <w:hyperlink r:id="rId66">
+        <w:r>
+          <w:rPr>
+            <w:rStyle w:val="Hyperlink"/>
+          </w:rPr>
+          <w:t xml:space="preserve">10.1139/cjfas-2022-0050</w:t>
+        </w:r>
+      </w:hyperlink>
+      <w:r>
+        <w:t xml:space="preserve">.</w:t>
+      </w:r>
+    </w:p>
+    <w:bookmarkEnd w:id="67"/>
+    <w:bookmarkStart w:id="68" w:name="ref-Stauffer2004"/>
     <w:p>
       <w:pPr>
         <w:pStyle w:val="Bibliography"/>
@@ -3406,28 +3660,56 @@
         <w:t xml:space="preserve">. U.S. Department of Commerce. NOAA Technical Memorandum NMFS-F/SPO-65: 205 p.</w:t>
       </w:r>
     </w:p>
-    <w:bookmarkEnd w:id="54"/>
-    <w:bookmarkStart w:id="55" w:name="ref-Stewart2014"/>
+    <w:bookmarkEnd w:id="68"/>
+    <w:bookmarkStart w:id="70" w:name="ref-Stewart2014"/>
     <w:p>
       <w:pPr>
         <w:pStyle w:val="Bibliography"/>
       </w:pPr>
       <w:r>
-        <w:t xml:space="preserve">Stewart, I.J., and Hamel, O.S. 2014. Bootstrapping of sample sizes for length-or age-composition data used in stock assessments. Canadian Journal of Fisheries and Aquatic Sciences 71(4): 581–588.</w:t>
-      </w:r>
-    </w:p>
-    <w:bookmarkEnd w:id="55"/>
-    <w:bookmarkStart w:id="56" w:name="ref-Thorson2014"/>
+        <w:t xml:space="preserve">Stewart, I.J., and Hamel, O.S. 2014. Bootstrapping of sample sizes for length-or age-composition data used in stock assessments. Canadian Journal of Fisheries and Aquatic Sciences 71(4): 581–588. doi:</w:t>
+      </w:r>
+      <w:r>
+        <w:t xml:space="preserve"> </w:t>
+      </w:r>
+      <w:hyperlink r:id="rId69">
+        <w:r>
+          <w:rPr>
+            <w:rStyle w:val="Hyperlink"/>
+          </w:rPr>
+          <w:t xml:space="preserve">10.1139/cjfas-2013-0289</w:t>
+        </w:r>
+      </w:hyperlink>
+      <w:r>
+        <w:t xml:space="preserve">.</w:t>
+      </w:r>
+    </w:p>
+    <w:bookmarkEnd w:id="70"/>
+    <w:bookmarkStart w:id="72" w:name="ref-Thorson2014"/>
     <w:p>
       <w:pPr>
         <w:pStyle w:val="Bibliography"/>
       </w:pPr>
       <w:r>
-        <w:t xml:space="preserve">Thorson, J.T. 2014. Standardizing compositional data for stock assessment. ICES Journal of Marine Science 71(5): 1117–1128.</w:t>
-      </w:r>
-    </w:p>
-    <w:bookmarkEnd w:id="56"/>
-    <w:bookmarkStart w:id="57" w:name="ref-Thorson2017"/>
+        <w:t xml:space="preserve">Thorson, J.T. 2014. Standardizing compositional data for stock assessment. ICES Journal of Marine Science 71(5): 1117–1128. doi:</w:t>
+      </w:r>
+      <w:r>
+        <w:t xml:space="preserve"> </w:t>
+      </w:r>
+      <w:hyperlink r:id="rId71">
+        <w:r>
+          <w:rPr>
+            <w:rStyle w:val="Hyperlink"/>
+          </w:rPr>
+          <w:t xml:space="preserve">10.1093/icesjms/fst224</w:t>
+        </w:r>
+      </w:hyperlink>
+      <w:r>
+        <w:t xml:space="preserve">.</w:t>
+      </w:r>
+    </w:p>
+    <w:bookmarkEnd w:id="72"/>
+    <w:bookmarkStart w:id="74" w:name="ref-Thorson2017"/>
     <w:p>
       <w:pPr>
         <w:pStyle w:val="Bibliography"/>
@@ -3442,11 +3724,25 @@
         <w:t xml:space="preserve">Model-based estimates of effective sample size in stock assessment models using the Dirichlet-multinomial distribution</w:t>
       </w:r>
       <w:r>
-        <w:t xml:space="preserve">. Fisheries Research 192: 84–93.</w:t>
-      </w:r>
-    </w:p>
-    <w:bookmarkEnd w:id="57"/>
-    <w:bookmarkStart w:id="58" w:name="ref-vonSzalay2018"/>
+        <w:t xml:space="preserve">. Fisheries Research 192: 84–93. doi:</w:t>
+      </w:r>
+      <w:r>
+        <w:t xml:space="preserve"> </w:t>
+      </w:r>
+      <w:hyperlink r:id="rId73">
+        <w:r>
+          <w:rPr>
+            <w:rStyle w:val="Hyperlink"/>
+          </w:rPr>
+          <w:t xml:space="preserve">10.1016/j.fishres.2016.06.005</w:t>
+        </w:r>
+      </w:hyperlink>
+      <w:r>
+        <w:t xml:space="preserve">.</w:t>
+      </w:r>
+    </w:p>
+    <w:bookmarkEnd w:id="74"/>
+    <w:bookmarkStart w:id="75" w:name="ref-vonSzalay2018"/>
     <w:p>
       <w:pPr>
         <w:pStyle w:val="Bibliography"/>
@@ -3467,8 +3763,8 @@
         <w:t xml:space="preserve">bottom trawl survey. U.S. Department of Commerce, NOAA Technical Memorandum NMFS-AFSC-374: 260 p.</w:t>
       </w:r>
     </w:p>
-    <w:bookmarkEnd w:id="58"/>
-    <w:bookmarkStart w:id="59" w:name="ref-vonSzalay2017"/>
+    <w:bookmarkEnd w:id="75"/>
+    <w:bookmarkStart w:id="76" w:name="ref-vonSzalay2017"/>
     <w:p>
       <w:pPr>
         <w:pStyle w:val="Bibliography"/>
@@ -3489,18 +3785,32 @@
         <w:t xml:space="preserve">bottom trawl survey. U.S. Department of Commerce, NOAA Technical Memorandum NMFS-AFSC-349: 161 p.</w:t>
       </w:r>
     </w:p>
-    <w:bookmarkEnd w:id="59"/>
-    <w:bookmarkStart w:id="60" w:name="ref-Xu2020"/>
+    <w:bookmarkEnd w:id="76"/>
+    <w:bookmarkStart w:id="78" w:name="ref-Xu2020"/>
     <w:p>
       <w:pPr>
         <w:pStyle w:val="Bibliography"/>
       </w:pPr>
       <w:r>
-        <w:t xml:space="preserve">Xu, H., Thorson, J.T., and Methot, R.D. 2020. Comparing the performance of three data-weighting methods when allowing for time-varying selectivity. Canadian Journal of Fisheries and Aquatic Sciences 77(2): 247–263.</w:t>
-      </w:r>
-    </w:p>
-    <w:bookmarkEnd w:id="60"/>
-    <w:bookmarkStart w:id="61" w:name="ref-Zimmermann2009"/>
+        <w:t xml:space="preserve">Xu, H., Thorson, J.T., and Methot, R.D. 2020. Comparing the performance of three data-weighting methods when allowing for time-varying selectivity. Canadian Journal of Fisheries and Aquatic Sciences 77(2): 247–263. doi:</w:t>
+      </w:r>
+      <w:r>
+        <w:t xml:space="preserve"> </w:t>
+      </w:r>
+      <w:hyperlink r:id="rId77">
+        <w:r>
+          <w:rPr>
+            <w:rStyle w:val="Hyperlink"/>
+          </w:rPr>
+          <w:t xml:space="preserve">10.1139/cjfas-2019-0107</w:t>
+        </w:r>
+      </w:hyperlink>
+      <w:r>
+        <w:t xml:space="preserve">.</w:t>
+      </w:r>
+    </w:p>
+    <w:bookmarkEnd w:id="78"/>
+    <w:bookmarkStart w:id="79" w:name="ref-Zimmermann2009"/>
     <w:p>
       <w:pPr>
         <w:pStyle w:val="Bibliography"/>
@@ -3534,15 +3844,15 @@
         <w:t xml:space="preserve">, bottom trawl surveys, 1940-61. Marine Fisheries Review 71(1): 1.</w:t>
       </w:r>
     </w:p>
-    <w:bookmarkEnd w:id="61"/>
-    <w:bookmarkEnd w:id="62"/>
+    <w:bookmarkEnd w:id="79"/>
+    <w:bookmarkEnd w:id="80"/>
     <w:p>
       <w:r>
         <w:br w:type="page"/>
       </w:r>
     </w:p>
-    <w:bookmarkEnd w:id="63"/>
-    <w:bookmarkStart w:id="66" w:name="tables"/>
+    <w:bookmarkEnd w:id="81"/>
+    <w:bookmarkStart w:id="84" w:name="tables"/>
     <w:p>
       <w:pPr>
         <w:pStyle w:val="Heading1"/>
@@ -3555,8 +3865,8 @@
       <w:pPr>
         <w:pStyle w:val="TableCaption"/>
       </w:pPr>
-      <w:bookmarkStart w:id="64" w:name="tab:species-samples"/>
-      <w:bookmarkEnd w:id="64"/>
+      <w:bookmarkStart w:id="82" w:name="tab:species-samples"/>
+      <w:bookmarkEnd w:id="82"/>
       <w:r>
         <w:t xml:space="preserve">Table 1: Average length and age samples (length samples shown first, age samples shown in parentheses) from the most recent three AFSC bottom trawl surveys by region for the stocks evaluated in the bootstrap-simulation for reduction in length and age collections. Species types are shown in parentheses in the stock column (f - flatfish, g - gadid, r - rockfish, o - other)</w:t>
       </w:r>
@@ -4390,8 +4700,8 @@
       <w:pPr>
         <w:pStyle w:val="TableCaption"/>
       </w:pPr>
-      <w:bookmarkStart w:id="65" w:name="tab:ss-saved"/>
-      <w:bookmarkEnd w:id="65"/>
+      <w:bookmarkStart w:id="83" w:name="tab:ss-saved"/>
+      <w:bookmarkEnd w:id="83"/>
       <w:r>
         <w:t xml:space="preserve">Table 2: Average total number of reductions in length frequency samples when sampling 100 (left side) and 150 (right side) fish per haul by stock and region evaluated (rounded to the nearest 100s for stock-specific results, to the nearest 1,000s for total).</w:t>
       </w:r>
@@ -5118,8 +5428,8 @@
         <w:br w:type="page"/>
       </w:r>
     </w:p>
-    <w:bookmarkEnd w:id="66"/>
-    <w:bookmarkStart w:id="91" w:name="figures"/>
+    <w:bookmarkEnd w:id="84"/>
+    <w:bookmarkStart w:id="109" w:name="figures"/>
     <w:p>
       <w:pPr>
         <w:pStyle w:val="Heading1"/>
@@ -5137,18 +5447,18 @@
           <wp:inline>
             <wp:extent cx="5943600" cy="4461705"/>
             <wp:effectExtent b="0" l="0" r="0" t="0"/>
-            <wp:docPr descr="Figure 1: Bootstrap-simulation flow chart, with steps referring to the order of operations." title="" id="68" name="Picture"/>
+            <wp:docPr descr="Figure 1: Bootstrap-simulation flow chart, with steps referring to the order of operations." title="" id="86" name="Picture"/>
             <a:graphic>
               <a:graphicData uri="http://schemas.openxmlformats.org/drawingml/2006/picture">
                 <pic:pic>
                   <pic:nvPicPr>
-                    <pic:cNvPr descr="../figs/full_flowchart.png" id="69" name="Picture"/>
+                    <pic:cNvPr descr="../figs/full_flowchart.png" id="87" name="Picture"/>
                     <pic:cNvPicPr>
                       <a:picLocks noChangeArrowheads="1" noChangeAspect="1"/>
                     </pic:cNvPicPr>
                   </pic:nvPicPr>
                   <pic:blipFill>
-                    <a:blip r:embed="rId67"/>
+                    <a:blip r:embed="rId85"/>
                     <a:stretch>
                       <a:fillRect/>
                     </a:stretch>
@@ -5179,8 +5489,8 @@
       <w:pPr>
         <w:pStyle w:val="ImageCaption"/>
       </w:pPr>
-      <w:bookmarkStart w:id="70" w:name="fig:bs-flows"/>
-      <w:bookmarkEnd w:id="70"/>
+      <w:bookmarkStart w:id="88" w:name="fig:bs-flows"/>
+      <w:bookmarkEnd w:id="88"/>
       <w:r>
         <w:t xml:space="preserve">Figure 1: Bootstrap-simulation flow chart, with steps referring to the order of operations.</w:t>
       </w:r>
@@ -5194,18 +5504,18 @@
           <wp:inline>
             <wp:extent cx="5943600" cy="5943600"/>
             <wp:effectExtent b="0" l="0" r="0" t="0"/>
-            <wp:docPr descr="Figure 2: Boxplots aggregated by species type and regions of annual length composition (top panel) and age composition (bottom panel) input sample size across haul length frequency sub-sampling levels evaluated." title="" id="72" name="Picture"/>
+            <wp:docPr descr="Figure 2: Boxplots aggregated by species type and regions of annual length composition (top panel) and age composition (bottom panel) input sample size across haul length frequency sub-sampling levels evaluated." title="" id="90" name="Picture"/>
             <a:graphic>
               <a:graphicData uri="http://schemas.openxmlformats.org/drawingml/2006/picture">
                 <pic:pic>
                   <pic:nvPicPr>
-                    <pic:cNvPr descr="../figs/length_iss.png" id="73" name="Picture"/>
+                    <pic:cNvPr descr="../figs/length_iss.png" id="91" name="Picture"/>
                     <pic:cNvPicPr>
                       <a:picLocks noChangeArrowheads="1" noChangeAspect="1"/>
                     </pic:cNvPicPr>
                   </pic:nvPicPr>
                   <pic:blipFill>
-                    <a:blip r:embed="rId71"/>
+                    <a:blip r:embed="rId89"/>
                     <a:stretch>
                       <a:fillRect/>
                     </a:stretch>
@@ -5236,8 +5546,8 @@
       <w:pPr>
         <w:pStyle w:val="ImageCaption"/>
       </w:pPr>
-      <w:bookmarkStart w:id="74" w:name="fig:length-iss"/>
-      <w:bookmarkEnd w:id="74"/>
+      <w:bookmarkStart w:id="92" w:name="fig:length-iss"/>
+      <w:bookmarkEnd w:id="92"/>
       <w:r>
         <w:t xml:space="preserve">Figure 2: Boxplots aggregated by species type and regions of annual length composition (top panel) and age composition (bottom panel) input sample size across haul length frequency sub-sampling levels evaluated.</w:t>
       </w:r>
@@ -5251,18 +5561,18 @@
           <wp:inline>
             <wp:extent cx="5943600" cy="5943600"/>
             <wp:effectExtent b="0" l="0" r="0" t="0"/>
-            <wp:docPr descr="Figure 3: Annual relative length composition input sample size aggregated by species type for each region across haul length frequency sub-sampling levels evaluated (grey line at 0.9 shown for reference)." title="" id="76" name="Picture"/>
+            <wp:docPr descr="Figure 3: Annual relative length composition input sample size aggregated by species type for each region across haul length frequency sub-sampling levels evaluated (grey line at 0.9 shown for reference)." title="" id="94" name="Picture"/>
             <a:graphic>
               <a:graphicData uri="http://schemas.openxmlformats.org/drawingml/2006/picture">
                 <pic:pic>
                   <pic:nvPicPr>
-                    <pic:cNvPr descr="../figs/length_iss_prop.png" id="77" name="Picture"/>
+                    <pic:cNvPr descr="../figs/length_iss_prop.png" id="95" name="Picture"/>
                     <pic:cNvPicPr>
                       <a:picLocks noChangeArrowheads="1" noChangeAspect="1"/>
                     </pic:cNvPicPr>
                   </pic:nvPicPr>
                   <pic:blipFill>
-                    <a:blip r:embed="rId75"/>
+                    <a:blip r:embed="rId93"/>
                     <a:stretch>
                       <a:fillRect/>
                     </a:stretch>
@@ -5293,8 +5603,8 @@
       <w:pPr>
         <w:pStyle w:val="ImageCaption"/>
       </w:pPr>
-      <w:bookmarkStart w:id="78" w:name="fig:prop-length-iss"/>
-      <w:bookmarkEnd w:id="78"/>
+      <w:bookmarkStart w:id="96" w:name="fig:prop-length-iss"/>
+      <w:bookmarkEnd w:id="96"/>
       <w:r>
         <w:t xml:space="preserve">Figure 3: Annual relative length composition input sample size aggregated by species type for each region across haul length frequency sub-sampling levels evaluated (grey line at 0.9 shown for reference).</w:t>
       </w:r>
@@ -5308,18 +5618,18 @@
           <wp:inline>
             <wp:extent cx="5943600" cy="5943600"/>
             <wp:effectExtent b="0" l="0" r="0" t="0"/>
-            <wp:docPr descr="Figure 4: Boxplots aggregated by species type of annual age composition input sample size by region across age collection sub-sampling levels evaluated." title="" id="80" name="Picture"/>
+            <wp:docPr descr="Figure 4: Boxplots aggregated by species type of annual age composition input sample size by region across age collection sub-sampling levels evaluated." title="" id="98" name="Picture"/>
             <a:graphic>
               <a:graphicData uri="http://schemas.openxmlformats.org/drawingml/2006/picture">
                 <pic:pic>
                   <pic:nvPicPr>
-                    <pic:cNvPr descr="../figs/age_iss.png" id="81" name="Picture"/>
+                    <pic:cNvPr descr="../figs/age_iss.png" id="99" name="Picture"/>
                     <pic:cNvPicPr>
                       <a:picLocks noChangeArrowheads="1" noChangeAspect="1"/>
                     </pic:cNvPicPr>
                   </pic:nvPicPr>
                   <pic:blipFill>
-                    <a:blip r:embed="rId79"/>
+                    <a:blip r:embed="rId97"/>
                     <a:stretch>
                       <a:fillRect/>
                     </a:stretch>
@@ -5350,8 +5660,8 @@
       <w:pPr>
         <w:pStyle w:val="ImageCaption"/>
       </w:pPr>
-      <w:bookmarkStart w:id="82" w:name="fig:age-iss"/>
-      <w:bookmarkEnd w:id="82"/>
+      <w:bookmarkStart w:id="100" w:name="fig:age-iss"/>
+      <w:bookmarkEnd w:id="100"/>
       <w:r>
         <w:t xml:space="preserve">Figure 4: Boxplots aggregated by species type of annual age composition input sample size by region across age collection sub-sampling levels evaluated.</w:t>
       </w:r>
@@ -5365,18 +5675,18 @@
           <wp:inline>
             <wp:extent cx="5943600" cy="5943600"/>
             <wp:effectExtent b="0" l="0" r="0" t="0"/>
-            <wp:docPr descr="Figure 5: Annual relative age composition input sample size aggregated by species type for each region across age collection sub-sampling levels evaluated (grey line at 0.9 shown for reference)." title="" id="84" name="Picture"/>
+            <wp:docPr descr="Figure 5: Annual relative age composition input sample size aggregated by species type for each region across age collection sub-sampling levels evaluated (grey line at 0.9 shown for reference)." title="" id="102" name="Picture"/>
             <a:graphic>
               <a:graphicData uri="http://schemas.openxmlformats.org/drawingml/2006/picture">
                 <pic:pic>
                   <pic:nvPicPr>
-                    <pic:cNvPr descr="../figs/age_iss_prop.png" id="85" name="Picture"/>
+                    <pic:cNvPr descr="../figs/age_iss_prop.png" id="103" name="Picture"/>
                     <pic:cNvPicPr>
                       <a:picLocks noChangeArrowheads="1" noChangeAspect="1"/>
                     </pic:cNvPicPr>
                   </pic:nvPicPr>
                   <pic:blipFill>
-                    <a:blip r:embed="rId83"/>
+                    <a:blip r:embed="rId101"/>
                     <a:stretch>
                       <a:fillRect/>
                     </a:stretch>
@@ -5407,8 +5717,8 @@
       <w:pPr>
         <w:pStyle w:val="ImageCaption"/>
       </w:pPr>
-      <w:bookmarkStart w:id="86" w:name="fig:prop-age-iss"/>
-      <w:bookmarkEnd w:id="86"/>
+      <w:bookmarkStart w:id="104" w:name="fig:prop-age-iss"/>
+      <w:bookmarkEnd w:id="104"/>
       <w:r>
         <w:t xml:space="preserve">Figure 5: Annual relative age composition input sample size aggregated by species type for each region across age collection sub-sampling levels evaluated (grey line at 0.9 shown for reference).</w:t>
       </w:r>
@@ -5422,18 +5732,18 @@
           <wp:inline>
             <wp:extent cx="5943600" cy="5943600"/>
             <wp:effectExtent b="0" l="0" r="0" t="0"/>
-            <wp:docPr descr="Figure 6: Stock-specific annual relative age composition input sample size grouped by species type and region compared to age collection sub-sampling levels (1-1 line shown for reference, linear model fit by composition type for each species type also shown for reference)." title="" id="88" name="Picture"/>
+            <wp:docPr descr="Figure 6: Stock-specific annual relative age composition input sample size grouped by species type and region compared to age collection sub-sampling levels (1-1 line shown for reference, linear model fit by composition type for each species type also shown for reference)." title="" id="106" name="Picture"/>
             <a:graphic>
               <a:graphicData uri="http://schemas.openxmlformats.org/drawingml/2006/picture">
                 <pic:pic>
                   <pic:nvPicPr>
-                    <pic:cNvPr descr="../figs/age_ss_iss.png" id="89" name="Picture"/>
+                    <pic:cNvPr descr="../figs/age_ss_iss.png" id="107" name="Picture"/>
                     <pic:cNvPicPr>
                       <a:picLocks noChangeArrowheads="1" noChangeAspect="1"/>
                     </pic:cNvPicPr>
                   </pic:nvPicPr>
                   <pic:blipFill>
-                    <a:blip r:embed="rId87"/>
+                    <a:blip r:embed="rId105"/>
                     <a:stretch>
                       <a:fillRect/>
                     </a:stretch>
@@ -5464,8 +5774,8 @@
       <w:pPr>
         <w:pStyle w:val="ImageCaption"/>
       </w:pPr>
-      <w:bookmarkStart w:id="90" w:name="fig:age-ss-iss"/>
-      <w:bookmarkEnd w:id="90"/>
+      <w:bookmarkStart w:id="108" w:name="fig:age-ss-iss"/>
+      <w:bookmarkEnd w:id="108"/>
       <w:r>
         <w:t xml:space="preserve">Figure 6: Stock-specific annual relative age composition input sample size grouped by species type and region compared to age collection sub-sampling levels (1-1 line shown for reference, linear model fit by composition type for each species type also shown for reference).</w:t>
       </w:r>
@@ -5475,8 +5785,8 @@
         <w:br w:type="page"/>
       </w:r>
     </w:p>
-    <w:bookmarkEnd w:id="91"/>
-    <w:bookmarkStart w:id="140" w:name="supplementary-material"/>
+    <w:bookmarkEnd w:id="109"/>
+    <w:bookmarkStart w:id="158" w:name="supplementary-material"/>
     <w:p>
       <w:pPr>
         <w:pStyle w:val="Heading1"/>
@@ -5494,18 +5804,18 @@
           <wp:inline>
             <wp:extent cx="5943600" cy="6792685"/>
             <wp:effectExtent b="0" l="0" r="0" t="0"/>
-            <wp:docPr descr="Figure 7: Annual length composition input sample size by stock across haul length frequency sub-sampling levels evaluated for the Aleutian Islands." title="" id="93" name="Picture"/>
+            <wp:docPr descr="Figure 7: Annual length composition input sample size by stock across haul length frequency sub-sampling levels evaluated for the Aleutian Islands." title="" id="111" name="Picture"/>
             <a:graphic>
               <a:graphicData uri="http://schemas.openxmlformats.org/drawingml/2006/picture">
                 <pic:pic>
                   <pic:nvPicPr>
-                    <pic:cNvPr descr="../figs/supp_mat_figs/length_iss_ai.png" id="94" name="Picture"/>
+                    <pic:cNvPr descr="../figs/supp_mat_figs/length_iss_ai.png" id="112" name="Picture"/>
                     <pic:cNvPicPr>
                       <a:picLocks noChangeArrowheads="1" noChangeAspect="1"/>
                     </pic:cNvPicPr>
                   </pic:nvPicPr>
                   <pic:blipFill>
-                    <a:blip r:embed="rId92"/>
+                    <a:blip r:embed="rId110"/>
                     <a:stretch>
                       <a:fillRect/>
                     </a:stretch>
@@ -5536,8 +5846,8 @@
       <w:pPr>
         <w:pStyle w:val="ImageCaption"/>
       </w:pPr>
-      <w:bookmarkStart w:id="95" w:name="fig:length-iss-ai"/>
-      <w:bookmarkEnd w:id="95"/>
+      <w:bookmarkStart w:id="113" w:name="fig:length-iss-ai"/>
+      <w:bookmarkEnd w:id="113"/>
       <w:r>
         <w:t xml:space="preserve">Figure 7: Annual length composition input sample size by stock across haul length frequency sub-sampling levels evaluated for the Aleutian Islands.</w:t>
       </w:r>
@@ -5551,18 +5861,18 @@
           <wp:inline>
             <wp:extent cx="5943600" cy="6792685"/>
             <wp:effectExtent b="0" l="0" r="0" t="0"/>
-            <wp:docPr descr="Figure 8: Annual length composition input sample size by stock across haul length frequency sub-sampling levels evaluated for the Eastern Bering Sea Shelf." title="" id="97" name="Picture"/>
+            <wp:docPr descr="Figure 8: Annual length composition input sample size by stock across haul length frequency sub-sampling levels evaluated for the Eastern Bering Sea Shelf." title="" id="115" name="Picture"/>
             <a:graphic>
               <a:graphicData uri="http://schemas.openxmlformats.org/drawingml/2006/picture">
                 <pic:pic>
                   <pic:nvPicPr>
-                    <pic:cNvPr descr="../figs/supp_mat_figs/length_iss_bs.png" id="98" name="Picture"/>
+                    <pic:cNvPr descr="../figs/supp_mat_figs/length_iss_bs.png" id="116" name="Picture"/>
                     <pic:cNvPicPr>
                       <a:picLocks noChangeArrowheads="1" noChangeAspect="1"/>
                     </pic:cNvPicPr>
                   </pic:nvPicPr>
                   <pic:blipFill>
-                    <a:blip r:embed="rId96"/>
+                    <a:blip r:embed="rId114"/>
                     <a:stretch>
                       <a:fillRect/>
                     </a:stretch>
@@ -5593,8 +5903,8 @@
       <w:pPr>
         <w:pStyle w:val="ImageCaption"/>
       </w:pPr>
-      <w:bookmarkStart w:id="99" w:name="fig:length-iss-bs"/>
-      <w:bookmarkEnd w:id="99"/>
+      <w:bookmarkStart w:id="117" w:name="fig:length-iss-bs"/>
+      <w:bookmarkEnd w:id="117"/>
       <w:r>
         <w:t xml:space="preserve">Figure 8: Annual length composition input sample size by stock across haul length frequency sub-sampling levels evaluated for the Eastern Bering Sea Shelf.</w:t>
       </w:r>
@@ -5608,18 +5918,18 @@
           <wp:inline>
             <wp:extent cx="5943600" cy="6792685"/>
             <wp:effectExtent b="0" l="0" r="0" t="0"/>
-            <wp:docPr descr="Figure 9: Annual length composition input sample size by stock across haul length frequency sub-sampling levels evaluated for the Gulf of Alaska." title="" id="101" name="Picture"/>
+            <wp:docPr descr="Figure 9: Annual length composition input sample size by stock across haul length frequency sub-sampling levels evaluated for the Gulf of Alaska." title="" id="119" name="Picture"/>
             <a:graphic>
               <a:graphicData uri="http://schemas.openxmlformats.org/drawingml/2006/picture">
                 <pic:pic>
                   <pic:nvPicPr>
-                    <pic:cNvPr descr="../figs/supp_mat_figs/length_iss_goa.png" id="102" name="Picture"/>
+                    <pic:cNvPr descr="../figs/supp_mat_figs/length_iss_goa.png" id="120" name="Picture"/>
                     <pic:cNvPicPr>
                       <a:picLocks noChangeArrowheads="1" noChangeAspect="1"/>
                     </pic:cNvPicPr>
                   </pic:nvPicPr>
                   <pic:blipFill>
-                    <a:blip r:embed="rId100"/>
+                    <a:blip r:embed="rId118"/>
                     <a:stretch>
                       <a:fillRect/>
                     </a:stretch>
@@ -5650,8 +5960,8 @@
       <w:pPr>
         <w:pStyle w:val="ImageCaption"/>
       </w:pPr>
-      <w:bookmarkStart w:id="103" w:name="fig:length-iss-goa"/>
-      <w:bookmarkEnd w:id="103"/>
+      <w:bookmarkStart w:id="121" w:name="fig:length-iss-goa"/>
+      <w:bookmarkEnd w:id="121"/>
       <w:r>
         <w:t xml:space="preserve">Figure 9: Annual length composition input sample size by stock across haul length frequency sub-sampling levels evaluated for the Gulf of Alaska.</w:t>
       </w:r>
@@ -5665,18 +5975,18 @@
           <wp:inline>
             <wp:extent cx="5943600" cy="6792685"/>
             <wp:effectExtent b="0" l="0" r="0" t="0"/>
-            <wp:docPr descr="Figure 10: Annual length composition relative input sample size by stock across haul length frequency sub-sampling levels evaluated for the Aleutian Islands." title="" id="105" name="Picture"/>
+            <wp:docPr descr="Figure 10: Annual length composition relative input sample size by stock across haul length frequency sub-sampling levels evaluated for the Aleutian Islands." title="" id="123" name="Picture"/>
             <a:graphic>
               <a:graphicData uri="http://schemas.openxmlformats.org/drawingml/2006/picture">
                 <pic:pic>
                   <pic:nvPicPr>
-                    <pic:cNvPr descr="../figs/supp_mat_figs/rel_length_iss_ai.png" id="106" name="Picture"/>
+                    <pic:cNvPr descr="../figs/supp_mat_figs/rel_length_iss_ai.png" id="124" name="Picture"/>
                     <pic:cNvPicPr>
                       <a:picLocks noChangeArrowheads="1" noChangeAspect="1"/>
                     </pic:cNvPicPr>
                   </pic:nvPicPr>
                   <pic:blipFill>
-                    <a:blip r:embed="rId104"/>
+                    <a:blip r:embed="rId122"/>
                     <a:stretch>
                       <a:fillRect/>
                     </a:stretch>
@@ -5707,8 +6017,8 @@
       <w:pPr>
         <w:pStyle w:val="ImageCaption"/>
       </w:pPr>
-      <w:bookmarkStart w:id="107" w:name="fig:prop-length-iss-ai"/>
-      <w:bookmarkEnd w:id="107"/>
+      <w:bookmarkStart w:id="125" w:name="fig:prop-length-iss-ai"/>
+      <w:bookmarkEnd w:id="125"/>
       <w:r>
         <w:t xml:space="preserve">Figure 10: Annual length composition relative input sample size by stock across haul length frequency sub-sampling levels evaluated for the Aleutian Islands.</w:t>
       </w:r>
@@ -5722,18 +6032,18 @@
           <wp:inline>
             <wp:extent cx="5943600" cy="6792685"/>
             <wp:effectExtent b="0" l="0" r="0" t="0"/>
-            <wp:docPr descr="Figure 11: Annual length composition relative input sample size by stock across haul length frequency sub-sampling levels evaluated for the Eastern Bering Sea Shelf." title="" id="109" name="Picture"/>
+            <wp:docPr descr="Figure 11: Annual length composition relative input sample size by stock across haul length frequency sub-sampling levels evaluated for the Eastern Bering Sea Shelf." title="" id="127" name="Picture"/>
             <a:graphic>
               <a:graphicData uri="http://schemas.openxmlformats.org/drawingml/2006/picture">
                 <pic:pic>
                   <pic:nvPicPr>
-                    <pic:cNvPr descr="../figs/supp_mat_figs/rel_length_iss_bs.png" id="110" name="Picture"/>
+                    <pic:cNvPr descr="../figs/supp_mat_figs/rel_length_iss_bs.png" id="128" name="Picture"/>
                     <pic:cNvPicPr>
                       <a:picLocks noChangeArrowheads="1" noChangeAspect="1"/>
                     </pic:cNvPicPr>
                   </pic:nvPicPr>
                   <pic:blipFill>
-                    <a:blip r:embed="rId108"/>
+                    <a:blip r:embed="rId126"/>
                     <a:stretch>
                       <a:fillRect/>
                     </a:stretch>
@@ -5764,8 +6074,8 @@
       <w:pPr>
         <w:pStyle w:val="ImageCaption"/>
       </w:pPr>
-      <w:bookmarkStart w:id="111" w:name="fig:prop-length-iss-bs"/>
-      <w:bookmarkEnd w:id="111"/>
+      <w:bookmarkStart w:id="129" w:name="fig:prop-length-iss-bs"/>
+      <w:bookmarkEnd w:id="129"/>
       <w:r>
         <w:t xml:space="preserve">Figure 11: Annual length composition relative input sample size by stock across haul length frequency sub-sampling levels evaluated for the Eastern Bering Sea Shelf.</w:t>
       </w:r>
@@ -5779,18 +6089,18 @@
           <wp:inline>
             <wp:extent cx="5943600" cy="6792685"/>
             <wp:effectExtent b="0" l="0" r="0" t="0"/>
-            <wp:docPr descr="Figure 12: Annual length composition relative input sample size by stock across haul length frequency sub-sampling levels evaluated for the Gulf of Alaska." title="" id="113" name="Picture"/>
+            <wp:docPr descr="Figure 12: Annual length composition relative input sample size by stock across haul length frequency sub-sampling levels evaluated for the Gulf of Alaska." title="" id="131" name="Picture"/>
             <a:graphic>
               <a:graphicData uri="http://schemas.openxmlformats.org/drawingml/2006/picture">
                 <pic:pic>
                   <pic:nvPicPr>
-                    <pic:cNvPr descr="../figs/supp_mat_figs/rel_length_iss_goa.png" id="114" name="Picture"/>
+                    <pic:cNvPr descr="../figs/supp_mat_figs/rel_length_iss_goa.png" id="132" name="Picture"/>
                     <pic:cNvPicPr>
                       <a:picLocks noChangeArrowheads="1" noChangeAspect="1"/>
                     </pic:cNvPicPr>
                   </pic:nvPicPr>
                   <pic:blipFill>
-                    <a:blip r:embed="rId112"/>
+                    <a:blip r:embed="rId130"/>
                     <a:stretch>
                       <a:fillRect/>
                     </a:stretch>
@@ -5821,8 +6131,8 @@
       <w:pPr>
         <w:pStyle w:val="ImageCaption"/>
       </w:pPr>
-      <w:bookmarkStart w:id="115" w:name="fig:prop-length-iss-goa"/>
-      <w:bookmarkEnd w:id="115"/>
+      <w:bookmarkStart w:id="133" w:name="fig:prop-length-iss-goa"/>
+      <w:bookmarkEnd w:id="133"/>
       <w:r>
         <w:t xml:space="preserve">Figure 12: Annual length composition relative input sample size by stock across haul length frequency sub-sampling levels evaluated for the Gulf of Alaska.</w:t>
       </w:r>
@@ -5836,18 +6146,18 @@
           <wp:inline>
             <wp:extent cx="5943600" cy="6792685"/>
             <wp:effectExtent b="0" l="0" r="0" t="0"/>
-            <wp:docPr descr="Figure 13: Annual age composition input sample size by stock across age sub-sampling levels evaluated for the Aleutian Islands." title="" id="117" name="Picture"/>
+            <wp:docPr descr="Figure 13: Annual age composition input sample size by stock across age sub-sampling levels evaluated for the Aleutian Islands." title="" id="135" name="Picture"/>
             <a:graphic>
               <a:graphicData uri="http://schemas.openxmlformats.org/drawingml/2006/picture">
                 <pic:pic>
                   <pic:nvPicPr>
-                    <pic:cNvPr descr="../figs/supp_mat_figs/age_iss_ai.png" id="118" name="Picture"/>
+                    <pic:cNvPr descr="../figs/supp_mat_figs/age_iss_ai.png" id="136" name="Picture"/>
                     <pic:cNvPicPr>
                       <a:picLocks noChangeArrowheads="1" noChangeAspect="1"/>
                     </pic:cNvPicPr>
                   </pic:nvPicPr>
                   <pic:blipFill>
-                    <a:blip r:embed="rId116"/>
+                    <a:blip r:embed="rId134"/>
                     <a:stretch>
                       <a:fillRect/>
                     </a:stretch>
@@ -5878,8 +6188,8 @@
       <w:pPr>
         <w:pStyle w:val="ImageCaption"/>
       </w:pPr>
-      <w:bookmarkStart w:id="119" w:name="fig:age-iss-ai"/>
-      <w:bookmarkEnd w:id="119"/>
+      <w:bookmarkStart w:id="137" w:name="fig:age-iss-ai"/>
+      <w:bookmarkEnd w:id="137"/>
       <w:r>
         <w:t xml:space="preserve">Figure 13: Annual age composition input sample size by stock across age sub-sampling levels evaluated for the Aleutian Islands.</w:t>
       </w:r>
@@ -5893,18 +6203,18 @@
           <wp:inline>
             <wp:extent cx="5943600" cy="6792685"/>
             <wp:effectExtent b="0" l="0" r="0" t="0"/>
-            <wp:docPr descr="Figure 14: Annual age composition input sample size by stock across age sub-sampling levels evaluated for the Eastern Bering Sea Shelf." title="" id="121" name="Picture"/>
+            <wp:docPr descr="Figure 14: Annual age composition input sample size by stock across age sub-sampling levels evaluated for the Eastern Bering Sea Shelf." title="" id="139" name="Picture"/>
             <a:graphic>
               <a:graphicData uri="http://schemas.openxmlformats.org/drawingml/2006/picture">
                 <pic:pic>
                   <pic:nvPicPr>
-                    <pic:cNvPr descr="../figs/supp_mat_figs/age_iss_bs.png" id="122" name="Picture"/>
+                    <pic:cNvPr descr="../figs/supp_mat_figs/age_iss_bs.png" id="140" name="Picture"/>
                     <pic:cNvPicPr>
                       <a:picLocks noChangeArrowheads="1" noChangeAspect="1"/>
                     </pic:cNvPicPr>
                   </pic:nvPicPr>
                   <pic:blipFill>
-                    <a:blip r:embed="rId120"/>
+                    <a:blip r:embed="rId138"/>
                     <a:stretch>
                       <a:fillRect/>
                     </a:stretch>
@@ -5935,8 +6245,8 @@
       <w:pPr>
         <w:pStyle w:val="ImageCaption"/>
       </w:pPr>
-      <w:bookmarkStart w:id="123" w:name="fig:age-iss-bs"/>
-      <w:bookmarkEnd w:id="123"/>
+      <w:bookmarkStart w:id="141" w:name="fig:age-iss-bs"/>
+      <w:bookmarkEnd w:id="141"/>
       <w:r>
         <w:t xml:space="preserve">Figure 14: Annual age composition input sample size by stock across age sub-sampling levels evaluated for the Eastern Bering Sea Shelf.</w:t>
       </w:r>
@@ -5950,18 +6260,18 @@
           <wp:inline>
             <wp:extent cx="5943600" cy="6792685"/>
             <wp:effectExtent b="0" l="0" r="0" t="0"/>
-            <wp:docPr descr="Figure 15: Annual age composition input sample size by stock across age sub-sampling levels evaluated for the Gulf of Alaska." title="" id="125" name="Picture"/>
+            <wp:docPr descr="Figure 15: Annual age composition input sample size by stock across age sub-sampling levels evaluated for the Gulf of Alaska." title="" id="143" name="Picture"/>
             <a:graphic>
               <a:graphicData uri="http://schemas.openxmlformats.org/drawingml/2006/picture">
                 <pic:pic>
                   <pic:nvPicPr>
-                    <pic:cNvPr descr="../figs/supp_mat_figs/age_iss_goa.png" id="126" name="Picture"/>
+                    <pic:cNvPr descr="../figs/supp_mat_figs/age_iss_goa.png" id="144" name="Picture"/>
                     <pic:cNvPicPr>
                       <a:picLocks noChangeArrowheads="1" noChangeAspect="1"/>
                     </pic:cNvPicPr>
                   </pic:nvPicPr>
                   <pic:blipFill>
-                    <a:blip r:embed="rId124"/>
+                    <a:blip r:embed="rId142"/>
                     <a:stretch>
                       <a:fillRect/>
                     </a:stretch>
@@ -5992,8 +6302,8 @@
       <w:pPr>
         <w:pStyle w:val="ImageCaption"/>
       </w:pPr>
-      <w:bookmarkStart w:id="127" w:name="fig:age-iss-goa"/>
-      <w:bookmarkEnd w:id="127"/>
+      <w:bookmarkStart w:id="145" w:name="fig:age-iss-goa"/>
+      <w:bookmarkEnd w:id="145"/>
       <w:r>
         <w:t xml:space="preserve">Figure 15: Annual age composition input sample size by stock across age sub-sampling levels evaluated for the Gulf of Alaska.</w:t>
       </w:r>
@@ -6007,18 +6317,18 @@
           <wp:inline>
             <wp:extent cx="5943600" cy="6792685"/>
             <wp:effectExtent b="0" l="0" r="0" t="0"/>
-            <wp:docPr descr="Figure 16: Annual age composition relative input sample size by stock across age sub-sampling levels evaluated for the Aleutian Islands." title="" id="129" name="Picture"/>
+            <wp:docPr descr="Figure 16: Annual age composition relative input sample size by stock across age sub-sampling levels evaluated for the Aleutian Islands." title="" id="147" name="Picture"/>
             <a:graphic>
               <a:graphicData uri="http://schemas.openxmlformats.org/drawingml/2006/picture">
                 <pic:pic>
                   <pic:nvPicPr>
-                    <pic:cNvPr descr="../figs/supp_mat_figs/rel_age_iss_ai.png" id="130" name="Picture"/>
+                    <pic:cNvPr descr="../figs/supp_mat_figs/rel_age_iss_ai.png" id="148" name="Picture"/>
                     <pic:cNvPicPr>
                       <a:picLocks noChangeArrowheads="1" noChangeAspect="1"/>
                     </pic:cNvPicPr>
                   </pic:nvPicPr>
                   <pic:blipFill>
-                    <a:blip r:embed="rId128"/>
+                    <a:blip r:embed="rId146"/>
                     <a:stretch>
                       <a:fillRect/>
                     </a:stretch>
@@ -6049,8 +6359,8 @@
       <w:pPr>
         <w:pStyle w:val="ImageCaption"/>
       </w:pPr>
-      <w:bookmarkStart w:id="131" w:name="fig:prop-age-iss-ai"/>
-      <w:bookmarkEnd w:id="131"/>
+      <w:bookmarkStart w:id="149" w:name="fig:prop-age-iss-ai"/>
+      <w:bookmarkEnd w:id="149"/>
       <w:r>
         <w:t xml:space="preserve">Figure 16: Annual age composition relative input sample size by stock across age sub-sampling levels evaluated for the Aleutian Islands.</w:t>
       </w:r>
@@ -6064,18 +6374,18 @@
           <wp:inline>
             <wp:extent cx="5943600" cy="6792685"/>
             <wp:effectExtent b="0" l="0" r="0" t="0"/>
-            <wp:docPr descr="Figure 17: Annual age composition relative input sample size by stock across age sub-sampling levels evaluated for the Eastern Bering Sea Shelf." title="" id="133" name="Picture"/>
+            <wp:docPr descr="Figure 17: Annual age composition relative input sample size by stock across age sub-sampling levels evaluated for the Eastern Bering Sea Shelf." title="" id="151" name="Picture"/>
             <a:graphic>
               <a:graphicData uri="http://schemas.openxmlformats.org/drawingml/2006/picture">
                 <pic:pic>
                   <pic:nvPicPr>
-                    <pic:cNvPr descr="../figs/supp_mat_figs/rel_age_iss_bs.png" id="134" name="Picture"/>
+                    <pic:cNvPr descr="../figs/supp_mat_figs/rel_age_iss_bs.png" id="152" name="Picture"/>
                     <pic:cNvPicPr>
                       <a:picLocks noChangeArrowheads="1" noChangeAspect="1"/>
                     </pic:cNvPicPr>
                   </pic:nvPicPr>
                   <pic:blipFill>
-                    <a:blip r:embed="rId132"/>
+                    <a:blip r:embed="rId150"/>
                     <a:stretch>
                       <a:fillRect/>
                     </a:stretch>
@@ -6106,8 +6416,8 @@
       <w:pPr>
         <w:pStyle w:val="ImageCaption"/>
       </w:pPr>
-      <w:bookmarkStart w:id="135" w:name="fig:prop-age-iss-bs"/>
-      <w:bookmarkEnd w:id="135"/>
+      <w:bookmarkStart w:id="153" w:name="fig:prop-age-iss-bs"/>
+      <w:bookmarkEnd w:id="153"/>
       <w:r>
         <w:t xml:space="preserve">Figure 17: Annual age composition relative input sample size by stock across age sub-sampling levels evaluated for the Eastern Bering Sea Shelf.</w:t>
       </w:r>
@@ -6121,18 +6431,18 @@
           <wp:inline>
             <wp:extent cx="5943600" cy="6792685"/>
             <wp:effectExtent b="0" l="0" r="0" t="0"/>
-            <wp:docPr descr="Figure 18: Annual age composition relative input sample size by stock across age sub-sampling levels evaluated for the Gulf of Alaska." title="" id="137" name="Picture"/>
+            <wp:docPr descr="Figure 18: Annual age composition relative input sample size by stock across age sub-sampling levels evaluated for the Gulf of Alaska." title="" id="155" name="Picture"/>
             <a:graphic>
               <a:graphicData uri="http://schemas.openxmlformats.org/drawingml/2006/picture">
                 <pic:pic>
                   <pic:nvPicPr>
-                    <pic:cNvPr descr="../figs/supp_mat_figs/rel_age_iss_goa.png" id="138" name="Picture"/>
+                    <pic:cNvPr descr="../figs/supp_mat_figs/rel_age_iss_goa.png" id="156" name="Picture"/>
                     <pic:cNvPicPr>
                       <a:picLocks noChangeArrowheads="1" noChangeAspect="1"/>
                     </pic:cNvPicPr>
                   </pic:nvPicPr>
                   <pic:blipFill>
-                    <a:blip r:embed="rId136"/>
+                    <a:blip r:embed="rId154"/>
                     <a:stretch>
                       <a:fillRect/>
                     </a:stretch>
@@ -6163,13 +6473,13 @@
       <w:pPr>
         <w:pStyle w:val="ImageCaption"/>
       </w:pPr>
-      <w:bookmarkStart w:id="139" w:name="fig:prop-age-iss-goa"/>
-      <w:bookmarkEnd w:id="139"/>
+      <w:bookmarkStart w:id="157" w:name="fig:prop-age-iss-goa"/>
+      <w:bookmarkEnd w:id="157"/>
       <w:r>
         <w:t xml:space="preserve">Figure 18: Annual age composition relative input sample size by stock across age sub-sampling levels evaluated for the Gulf of Alaska.</w:t>
       </w:r>
     </w:p>
-    <w:bookmarkEnd w:id="140"/>
+    <w:bookmarkEnd w:id="158"/>
     <w:sectPr>
       <w:footerReference r:id="rId9" w:type="default"/>
       <w:pgSz w:h="15840" w:w="12240"/>

</xml_diff>